<commit_message>
Assignment 4 - v2
</commit_message>
<xml_diff>
--- a/Assignment 4/Exercise 4 - Group 16.docx
+++ b/Assignment 4/Exercise 4 - Group 16.docx
@@ -13,7 +13,6 @@
           <w:bCs/>
           <w:sz w:val="48"/>
           <w:szCs w:val="48"/>
-          <w:lang w:val="en-US"/>
         </w:rPr>
       </w:pPr>
       <w:r>
@@ -22,7 +21,6 @@
           <w:bCs/>
           <w:sz w:val="48"/>
           <w:szCs w:val="48"/>
-          <w:lang w:val="en-US"/>
         </w:rPr>
         <w:t>INTRODUCTION MACHINE LEARNING</w:t>
       </w:r>
@@ -38,7 +36,6 @@
           <w:bCs/>
           <w:sz w:val="48"/>
           <w:szCs w:val="48"/>
-          <w:lang w:val="en-US"/>
         </w:rPr>
       </w:pPr>
       <w:r>
@@ -47,7 +44,6 @@
           <w:bCs/>
           <w:sz w:val="48"/>
           <w:szCs w:val="48"/>
-          <w:lang w:val="en-US"/>
         </w:rPr>
         <w:t xml:space="preserve">EXERCISE </w:t>
       </w:r>
@@ -57,7 +53,6 @@
           <w:bCs/>
           <w:sz w:val="48"/>
           <w:szCs w:val="48"/>
-          <w:lang w:val="en-US"/>
         </w:rPr>
         <w:t>4</w:t>
       </w:r>
@@ -71,13 +66,11 @@
         <w:rPr>
           <w:sz w:val="52"/>
           <w:szCs w:val="52"/>
-          <w:lang w:val="en-US"/>
         </w:rPr>
       </w:pPr>
       <w:r>
         <w:rPr>
           <w:noProof/>
-          <w:lang w:val="en-US"/>
         </w:rPr>
         <w:drawing>
           <wp:inline distT="0" distB="0" distL="0" distR="0" wp14:anchorId="549CCE1B" wp14:editId="18A99DFE">
@@ -97,7 +90,7 @@
                     </pic:cNvPicPr>
                   </pic:nvPicPr>
                   <pic:blipFill>
-                    <a:blip r:embed="rId5">
+                    <a:blip r:embed="rId6">
                       <a:extLst>
                         <a:ext uri="{28A0092B-C50C-407E-A947-70E740481C1C}">
                           <a14:useLocalDpi xmlns:a14="http://schemas.microsoft.com/office/drawing/2010/main" val="0"/>
@@ -135,7 +128,6 @@
           <w:rFonts w:cs="Times New Roman"/>
           <w:sz w:val="28"/>
           <w:szCs w:val="28"/>
-          <w:lang w:val="en-US"/>
         </w:rPr>
       </w:pPr>
     </w:p>
@@ -219,7 +211,6 @@
           <w:rFonts w:cs="Times New Roman"/>
           <w:sz w:val="32"/>
           <w:szCs w:val="32"/>
-          <w:lang w:val="en-US"/>
         </w:rPr>
       </w:pPr>
     </w:p>
@@ -466,33 +457,8 @@
                 <w:sz w:val="28"/>
                 <w:lang w:val="en-US"/>
               </w:rPr>
-              <w:t xml:space="preserve">Cesar Fernando </w:t>
+              <w:t>Cesar Fernando Gamba Tiusaba</w:t>
             </w:r>
-            <w:proofErr w:type="spellStart"/>
-            <w:r>
-              <w:rPr>
-                <w:sz w:val="28"/>
-                <w:lang w:val="en-US"/>
-              </w:rPr>
-              <w:t>Gamba</w:t>
-            </w:r>
-            <w:proofErr w:type="spellEnd"/>
-            <w:r>
-              <w:rPr>
-                <w:sz w:val="28"/>
-                <w:lang w:val="en-US"/>
-              </w:rPr>
-              <w:t xml:space="preserve"> </w:t>
-            </w:r>
-            <w:proofErr w:type="spellStart"/>
-            <w:r>
-              <w:rPr>
-                <w:sz w:val="28"/>
-                <w:lang w:val="en-US"/>
-              </w:rPr>
-              <w:t>Tiusaba</w:t>
-            </w:r>
-            <w:proofErr w:type="spellEnd"/>
           </w:p>
         </w:tc>
       </w:tr>
@@ -604,35 +570,15 @@
         <w:rPr>
           <w:rFonts w:ascii="Arial" w:eastAsiaTheme="minorEastAsia" w:hAnsi="Arial" w:cs="Arial"/>
           <w:color w:val="FF0000"/>
-          <w:lang w:val="en-US"/>
         </w:rPr>
       </w:pPr>
       <w:r>
         <w:rPr>
           <w:rFonts w:ascii="Arial" w:eastAsiaTheme="minorEastAsia" w:hAnsi="Arial" w:cs="Arial"/>
           <w:color w:val="FF0000"/>
-          <w:lang w:val="en-US"/>
         </w:rPr>
         <w:lastRenderedPageBreak/>
-        <w:t xml:space="preserve">Exercise </w:t>
-      </w:r>
-      <w:proofErr w:type="gramStart"/>
-      <w:r>
-        <w:rPr>
-          <w:rFonts w:ascii="Arial" w:eastAsiaTheme="minorEastAsia" w:hAnsi="Arial" w:cs="Arial"/>
-          <w:color w:val="FF0000"/>
-          <w:lang w:val="en-US"/>
-        </w:rPr>
-        <w:t>1 :</w:t>
-      </w:r>
-      <w:proofErr w:type="gramEnd"/>
-      <w:r>
-        <w:rPr>
-          <w:rFonts w:ascii="Arial" w:eastAsiaTheme="minorEastAsia" w:hAnsi="Arial" w:cs="Arial"/>
-          <w:color w:val="FF0000"/>
-          <w:lang w:val="en-US"/>
-        </w:rPr>
-        <w:t xml:space="preserve"> Gradient Descent (1+1+1=3 Points)</w:t>
+        <w:t>Exercise 1 : Gradient Descent (1+1+1=3 Points)</w:t>
       </w:r>
     </w:p>
     <w:p>
@@ -640,7 +586,6 @@
         <w:jc w:val="both"/>
         <w:rPr>
           <w:rFonts w:ascii="Arial" w:eastAsiaTheme="minorEastAsia" w:hAnsi="Arial" w:cs="Arial"/>
-          <w:lang w:val="en-US"/>
         </w:rPr>
       </w:pPr>
     </w:p>
@@ -650,14 +595,12 @@
         <w:rPr>
           <w:rFonts w:ascii="Arial" w:eastAsiaTheme="minorEastAsia" w:hAnsi="Arial" w:cs="Arial"/>
           <w:color w:val="FF0000"/>
-          <w:lang w:val="en-US"/>
         </w:rPr>
       </w:pPr>
       <w:r>
         <w:rPr>
           <w:rFonts w:ascii="Arial" w:eastAsiaTheme="minorEastAsia" w:hAnsi="Arial" w:cs="Arial"/>
           <w:color w:val="FF0000"/>
-          <w:lang w:val="en-US"/>
         </w:rPr>
         <w:t>(a) Name one difference between the perceptron training rule and the gradient descent method.</w:t>
       </w:r>
@@ -667,13 +610,11 @@
         <w:jc w:val="both"/>
         <w:rPr>
           <w:rFonts w:ascii="Arial" w:eastAsiaTheme="minorEastAsia" w:hAnsi="Arial" w:cs="Arial"/>
-          <w:lang w:val="en-US"/>
-        </w:rPr>
-      </w:pPr>
-      <w:r>
-        <w:rPr>
-          <w:rFonts w:ascii="Arial" w:eastAsiaTheme="minorEastAsia" w:hAnsi="Arial" w:cs="Arial"/>
-          <w:lang w:val="en-US"/>
+        </w:rPr>
+      </w:pPr>
+      <w:r>
+        <w:rPr>
+          <w:rFonts w:ascii="Arial" w:eastAsiaTheme="minorEastAsia" w:hAnsi="Arial" w:cs="Arial"/>
         </w:rPr>
         <w:t>The Perceptron training rule is not based on residuals in the (p+1) dimensional input- output-space) but refers to the input space only, where it simply evaluates the side of the hyperplane as a binary feature (correct side or not). Gradient descent is a regression approach that exploits the residuals provided by a loss function of choice, whose differential is evaluated to guide hyperplane search</w:t>
       </w:r>
@@ -684,14 +625,12 @@
         <w:rPr>
           <w:rFonts w:ascii="Arial" w:eastAsiaTheme="minorEastAsia" w:hAnsi="Arial" w:cs="Arial"/>
           <w:color w:val="FF0000"/>
-          <w:lang w:val="en-US"/>
         </w:rPr>
       </w:pPr>
       <w:r>
         <w:rPr>
           <w:rFonts w:ascii="Arial" w:eastAsiaTheme="minorEastAsia" w:hAnsi="Arial" w:cs="Arial"/>
           <w:color w:val="FF0000"/>
-          <w:lang w:val="en-US"/>
         </w:rPr>
         <w:t>(b) What are the main requirements for the hypothesis space and error function for gradient descent to</w:t>
       </w:r>
@@ -699,7 +638,6 @@
         <w:rPr>
           <w:rFonts w:ascii="Arial" w:eastAsiaTheme="minorEastAsia" w:hAnsi="Arial" w:cs="Arial"/>
           <w:color w:val="FF0000"/>
-          <w:lang w:val="en-US"/>
         </w:rPr>
         <w:t xml:space="preserve"> </w:t>
       </w:r>
@@ -707,7 +645,6 @@
         <w:rPr>
           <w:rFonts w:ascii="Arial" w:eastAsiaTheme="minorEastAsia" w:hAnsi="Arial" w:cs="Arial"/>
           <w:color w:val="FF0000"/>
-          <w:lang w:val="en-US"/>
         </w:rPr>
         <w:t>be successfully applied?</w:t>
       </w:r>
@@ -717,97 +654,83 @@
         <w:jc w:val="both"/>
         <w:rPr>
           <w:rFonts w:ascii="Arial" w:eastAsiaTheme="minorEastAsia" w:hAnsi="Arial" w:cs="Arial"/>
-          <w:lang w:val="en-US"/>
-        </w:rPr>
-      </w:pPr>
-      <w:r>
-        <w:rPr>
-          <w:rFonts w:ascii="Arial" w:eastAsiaTheme="minorEastAsia" w:hAnsi="Arial" w:cs="Arial"/>
-          <w:lang w:val="en-US"/>
+        </w:rPr>
+      </w:pPr>
+      <w:r>
+        <w:rPr>
+          <w:rFonts w:ascii="Arial" w:eastAsiaTheme="minorEastAsia" w:hAnsi="Arial" w:cs="Arial"/>
         </w:rPr>
         <w:t>In batch gradient descent, the weight vector is determined by calculating the differences in weights for each example in the training data and subsequently computing the</w:t>
       </w:r>
       <w:r>
         <w:rPr>
           <w:rFonts w:ascii="Arial" w:eastAsiaTheme="minorEastAsia" w:hAnsi="Arial" w:cs="Arial"/>
-          <w:lang w:val="en-US"/>
         </w:rPr>
         <w:t xml:space="preserve"> </w:t>
       </w:r>
       <w:r>
         <w:rPr>
           <w:rFonts w:ascii="Arial" w:eastAsiaTheme="minorEastAsia" w:hAnsi="Arial" w:cs="Arial"/>
-          <w:lang w:val="en-US"/>
         </w:rPr>
         <w:t>weight vector for the entire batch in a single step. Incremental gradient descent involves</w:t>
       </w:r>
       <w:r>
         <w:rPr>
           <w:rFonts w:ascii="Arial" w:eastAsiaTheme="minorEastAsia" w:hAnsi="Arial" w:cs="Arial"/>
-          <w:lang w:val="en-US"/>
         </w:rPr>
         <w:t xml:space="preserve"> </w:t>
       </w:r>
       <w:r>
         <w:rPr>
           <w:rFonts w:ascii="Arial" w:eastAsiaTheme="minorEastAsia" w:hAnsi="Arial" w:cs="Arial"/>
-          <w:lang w:val="en-US"/>
         </w:rPr>
         <w:t>computing the weight vector immediately after calculating the difference in weights for</w:t>
       </w:r>
       <w:r>
         <w:rPr>
           <w:rFonts w:ascii="Arial" w:eastAsiaTheme="minorEastAsia" w:hAnsi="Arial" w:cs="Arial"/>
-          <w:lang w:val="en-US"/>
         </w:rPr>
         <w:t xml:space="preserve"> </w:t>
       </w:r>
       <w:r>
         <w:rPr>
           <w:rFonts w:ascii="Arial" w:eastAsiaTheme="minorEastAsia" w:hAnsi="Arial" w:cs="Arial"/>
-          <w:lang w:val="en-US"/>
         </w:rPr>
         <w:t>each example in the training dataset, leading to a more iterative and continuous update</w:t>
       </w:r>
       <w:r>
         <w:rPr>
           <w:rFonts w:ascii="Arial" w:eastAsiaTheme="minorEastAsia" w:hAnsi="Arial" w:cs="Arial"/>
-          <w:lang w:val="en-US"/>
         </w:rPr>
         <w:t xml:space="preserve"> </w:t>
       </w:r>
       <w:r>
         <w:rPr>
           <w:rFonts w:ascii="Arial" w:eastAsiaTheme="minorEastAsia" w:hAnsi="Arial" w:cs="Arial"/>
-          <w:lang w:val="en-US"/>
         </w:rPr>
         <w:t>process. Compared to batch gradient descent, the example-based weight adaptation of</w:t>
       </w:r>
       <w:r>
         <w:rPr>
           <w:rFonts w:ascii="Arial" w:eastAsiaTheme="minorEastAsia" w:hAnsi="Arial" w:cs="Arial"/>
-          <w:lang w:val="en-US"/>
         </w:rPr>
         <w:t xml:space="preserve"> </w:t>
       </w:r>
       <w:r>
         <w:rPr>
           <w:rFonts w:ascii="Arial" w:eastAsiaTheme="minorEastAsia" w:hAnsi="Arial" w:cs="Arial"/>
-          <w:lang w:val="en-US"/>
         </w:rPr>
         <w:t>incremental gradient descent can better avoid getting stuck in a local minimum of the</w:t>
       </w:r>
       <w:r>
         <w:rPr>
           <w:rFonts w:ascii="Arial" w:eastAsiaTheme="minorEastAsia" w:hAnsi="Arial" w:cs="Arial"/>
-          <w:lang w:val="en-US"/>
         </w:rPr>
         <w:t xml:space="preserve"> </w:t>
       </w:r>
       <w:r>
         <w:rPr>
           <w:rFonts w:ascii="Arial" w:eastAsiaTheme="minorEastAsia" w:hAnsi="Arial" w:cs="Arial"/>
-          <w:lang w:val="en-US"/>
         </w:rPr>
         <w:t>loss function.</w:t>
       </w:r>
@@ -818,14 +741,12 @@
         <w:rPr>
           <w:rFonts w:ascii="Arial" w:eastAsiaTheme="minorEastAsia" w:hAnsi="Arial" w:cs="Arial"/>
           <w:color w:val="FF0000"/>
-          <w:lang w:val="en-US"/>
         </w:rPr>
       </w:pPr>
       <w:r>
         <w:rPr>
           <w:rFonts w:ascii="Arial" w:eastAsiaTheme="minorEastAsia" w:hAnsi="Arial" w:cs="Arial"/>
           <w:color w:val="FF0000"/>
-          <w:lang w:val="en-US"/>
         </w:rPr>
         <w:t>(c) Name the key difference between the algorithm of batch gradient descent (BGD) and the algorithm</w:t>
       </w:r>
@@ -833,7 +754,6 @@
         <w:rPr>
           <w:rFonts w:ascii="Arial" w:eastAsiaTheme="minorEastAsia" w:hAnsi="Arial" w:cs="Arial"/>
           <w:color w:val="FF0000"/>
-          <w:lang w:val="en-US"/>
         </w:rPr>
         <w:t xml:space="preserve"> </w:t>
       </w:r>
@@ -841,7 +761,6 @@
         <w:rPr>
           <w:rFonts w:ascii="Arial" w:eastAsiaTheme="minorEastAsia" w:hAnsi="Arial" w:cs="Arial"/>
           <w:color w:val="FF0000"/>
-          <w:lang w:val="en-US"/>
         </w:rPr>
         <w:t>of incremental gradient descent (IGD).</w:t>
       </w:r>
@@ -851,158 +770,71 @@
         <w:jc w:val="both"/>
         <w:rPr>
           <w:rFonts w:ascii="Arial" w:eastAsiaTheme="minorEastAsia" w:hAnsi="Arial" w:cs="Arial"/>
-          <w:lang w:val="en-US"/>
-        </w:rPr>
-      </w:pPr>
-      <w:r>
-        <w:rPr>
-          <w:rFonts w:ascii="Arial" w:eastAsiaTheme="minorEastAsia" w:hAnsi="Arial" w:cs="Arial"/>
-          <w:lang w:val="en-US"/>
-        </w:rPr>
-        <w:t xml:space="preserve">The perceptron y1(), with a non-zero bias term wo. xo, is more general than </w:t>
-      </w:r>
-      <w:proofErr w:type="spellStart"/>
-      <w:proofErr w:type="gramStart"/>
-      <w:r>
-        <w:rPr>
-          <w:rFonts w:ascii="Arial" w:eastAsiaTheme="minorEastAsia" w:hAnsi="Arial" w:cs="Arial"/>
-          <w:lang w:val="en-US"/>
-        </w:rPr>
-        <w:t>yo</w:t>
-      </w:r>
-      <w:proofErr w:type="spellEnd"/>
-      <w:r>
-        <w:rPr>
-          <w:rFonts w:ascii="Arial" w:eastAsiaTheme="minorEastAsia" w:hAnsi="Arial" w:cs="Arial"/>
-          <w:lang w:val="en-US"/>
-        </w:rPr>
-        <w:t>(</w:t>
-      </w:r>
-      <w:proofErr w:type="gramEnd"/>
-      <w:r>
-        <w:rPr>
-          <w:rFonts w:ascii="Arial" w:eastAsiaTheme="minorEastAsia" w:hAnsi="Arial" w:cs="Arial"/>
-          <w:lang w:val="en-US"/>
-        </w:rPr>
-        <w:t>), which</w:t>
-      </w:r>
-      <w:r>
-        <w:rPr>
-          <w:rFonts w:ascii="Arial" w:eastAsiaTheme="minorEastAsia" w:hAnsi="Arial" w:cs="Arial"/>
-          <w:lang w:val="en-US"/>
+        </w:rPr>
+      </w:pPr>
+      <w:r>
+        <w:rPr>
+          <w:rFonts w:ascii="Arial" w:eastAsiaTheme="minorEastAsia" w:hAnsi="Arial" w:cs="Arial"/>
+        </w:rPr>
+        <w:t>The perceptron y1(), with a non-zero bias term wo. xo, is more general than yo(), which</w:t>
+      </w:r>
+      <w:r>
+        <w:rPr>
+          <w:rFonts w:ascii="Arial" w:eastAsiaTheme="minorEastAsia" w:hAnsi="Arial" w:cs="Arial"/>
         </w:rPr>
         <w:t xml:space="preserve"> </w:t>
       </w:r>
       <w:r>
         <w:rPr>
           <w:rFonts w:ascii="Arial" w:eastAsiaTheme="minorEastAsia" w:hAnsi="Arial" w:cs="Arial"/>
-          <w:lang w:val="en-US"/>
         </w:rPr>
         <w:t>has a bias term of zero. The bias term acts as an additional flexibility factor, allowing y1()</w:t>
       </w:r>
       <w:r>
         <w:rPr>
           <w:rFonts w:ascii="Arial" w:eastAsiaTheme="minorEastAsia" w:hAnsi="Arial" w:cs="Arial"/>
-          <w:lang w:val="en-US"/>
         </w:rPr>
         <w:t xml:space="preserve"> </w:t>
       </w:r>
       <w:r>
         <w:rPr>
           <w:rFonts w:ascii="Arial" w:eastAsiaTheme="minorEastAsia" w:hAnsi="Arial" w:cs="Arial"/>
-          <w:lang w:val="en-US"/>
-        </w:rPr>
-        <w:t xml:space="preserve">to represent all the functions </w:t>
-      </w:r>
-      <w:proofErr w:type="spellStart"/>
-      <w:proofErr w:type="gramStart"/>
-      <w:r>
-        <w:rPr>
-          <w:rFonts w:ascii="Arial" w:eastAsiaTheme="minorEastAsia" w:hAnsi="Arial" w:cs="Arial"/>
-          <w:lang w:val="en-US"/>
-        </w:rPr>
-        <w:t>yo</w:t>
-      </w:r>
-      <w:proofErr w:type="spellEnd"/>
-      <w:r>
-        <w:rPr>
-          <w:rFonts w:ascii="Arial" w:eastAsiaTheme="minorEastAsia" w:hAnsi="Arial" w:cs="Arial"/>
-          <w:lang w:val="en-US"/>
-        </w:rPr>
-        <w:t>(</w:t>
-      </w:r>
-      <w:proofErr w:type="gramEnd"/>
-      <w:r>
-        <w:rPr>
-          <w:rFonts w:ascii="Arial" w:eastAsiaTheme="minorEastAsia" w:hAnsi="Arial" w:cs="Arial"/>
-          <w:lang w:val="en-US"/>
-        </w:rPr>
-        <w:t>)'s weights can capture, plus additional functions that</w:t>
-      </w:r>
-      <w:r>
-        <w:rPr>
-          <w:rFonts w:ascii="Arial" w:eastAsiaTheme="minorEastAsia" w:hAnsi="Arial" w:cs="Arial"/>
-          <w:lang w:val="en-US"/>
+        </w:rPr>
+        <w:t>to represent all the functions yo()'s weights can capture, plus additional functions that</w:t>
+      </w:r>
+      <w:r>
+        <w:rPr>
+          <w:rFonts w:ascii="Arial" w:eastAsiaTheme="minorEastAsia" w:hAnsi="Arial" w:cs="Arial"/>
         </w:rPr>
         <w:t xml:space="preserve"> </w:t>
       </w:r>
       <w:r>
         <w:rPr>
           <w:rFonts w:ascii="Arial" w:eastAsiaTheme="minorEastAsia" w:hAnsi="Arial" w:cs="Arial"/>
-          <w:lang w:val="en-US"/>
         </w:rPr>
         <w:t>arise from the non-zero bias. In essence, y1() can model a broader range of relationships</w:t>
       </w:r>
       <w:r>
         <w:rPr>
           <w:rFonts w:ascii="Arial" w:eastAsiaTheme="minorEastAsia" w:hAnsi="Arial" w:cs="Arial"/>
-          <w:lang w:val="en-US"/>
         </w:rPr>
         <w:t xml:space="preserve"> </w:t>
       </w:r>
       <w:r>
         <w:rPr>
           <w:rFonts w:ascii="Arial" w:eastAsiaTheme="minorEastAsia" w:hAnsi="Arial" w:cs="Arial"/>
-          <w:lang w:val="en-US"/>
-        </w:rPr>
-        <w:t xml:space="preserve">in the data, making it more versatile and general than </w:t>
-      </w:r>
-      <w:proofErr w:type="spellStart"/>
-      <w:proofErr w:type="gramStart"/>
-      <w:r>
-        <w:rPr>
-          <w:rFonts w:ascii="Arial" w:eastAsiaTheme="minorEastAsia" w:hAnsi="Arial" w:cs="Arial"/>
-          <w:lang w:val="en-US"/>
-        </w:rPr>
-        <w:t>yo</w:t>
-      </w:r>
-      <w:proofErr w:type="spellEnd"/>
-      <w:r>
-        <w:rPr>
-          <w:rFonts w:ascii="Arial" w:eastAsiaTheme="minorEastAsia" w:hAnsi="Arial" w:cs="Arial"/>
-          <w:lang w:val="en-US"/>
-        </w:rPr>
-        <w:t>(</w:t>
-      </w:r>
-      <w:proofErr w:type="gramEnd"/>
-      <w:r>
-        <w:rPr>
-          <w:rFonts w:ascii="Arial" w:eastAsiaTheme="minorEastAsia" w:hAnsi="Arial" w:cs="Arial"/>
-          <w:lang w:val="en-US"/>
-        </w:rPr>
-        <w:t>). The bias term allows models</w:t>
-      </w:r>
-      <w:r>
-        <w:rPr>
-          <w:rFonts w:ascii="Arial" w:eastAsiaTheme="minorEastAsia" w:hAnsi="Arial" w:cs="Arial"/>
-          <w:lang w:val="en-US"/>
+        </w:rPr>
+        <w:t>in the data, making it more versatile and general than yo(). The bias term allows models</w:t>
+      </w:r>
+      <w:r>
+        <w:rPr>
+          <w:rFonts w:ascii="Arial" w:eastAsiaTheme="minorEastAsia" w:hAnsi="Arial" w:cs="Arial"/>
         </w:rPr>
         <w:t xml:space="preserve"> </w:t>
       </w:r>
       <w:r>
         <w:rPr>
           <w:rFonts w:ascii="Arial" w:eastAsiaTheme="minorEastAsia" w:hAnsi="Arial" w:cs="Arial"/>
-          <w:lang w:val="en-US"/>
         </w:rPr>
         <w:t>to fit the data better by providing additional flexibility.</w:t>
       </w:r>
@@ -1012,7 +844,6 @@
         <w:jc w:val="both"/>
         <w:rPr>
           <w:rFonts w:ascii="Arial" w:eastAsiaTheme="minorEastAsia" w:hAnsi="Arial" w:cs="Arial"/>
-          <w:lang w:val="en-US"/>
         </w:rPr>
       </w:pPr>
     </w:p>
@@ -1022,34 +853,14 @@
         <w:rPr>
           <w:rFonts w:ascii="Arial" w:eastAsiaTheme="minorEastAsia" w:hAnsi="Arial" w:cs="Arial"/>
           <w:color w:val="FF0000"/>
-          <w:lang w:val="en-US"/>
         </w:rPr>
       </w:pPr>
       <w:r>
         <w:rPr>
           <w:rFonts w:ascii="Arial" w:eastAsiaTheme="minorEastAsia" w:hAnsi="Arial" w:cs="Arial"/>
           <w:color w:val="FF0000"/>
-          <w:lang w:val="en-US"/>
-        </w:rPr>
-        <w:t xml:space="preserve">Exercise </w:t>
-      </w:r>
-      <w:proofErr w:type="gramStart"/>
-      <w:r>
-        <w:rPr>
-          <w:rFonts w:ascii="Arial" w:eastAsiaTheme="minorEastAsia" w:hAnsi="Arial" w:cs="Arial"/>
-          <w:color w:val="FF0000"/>
-          <w:lang w:val="en-US"/>
-        </w:rPr>
-        <w:t>2 :</w:t>
-      </w:r>
-      <w:proofErr w:type="gramEnd"/>
-      <w:r>
-        <w:rPr>
-          <w:rFonts w:ascii="Arial" w:eastAsiaTheme="minorEastAsia" w:hAnsi="Arial" w:cs="Arial"/>
-          <w:color w:val="FF0000"/>
-          <w:lang w:val="en-US"/>
-        </w:rPr>
-        <w:t xml:space="preserve"> Perceptron Learning (2 Points)</w:t>
+        </w:rPr>
+        <w:t>Exercise 2 : Perceptron Learning (2 Points)</w:t>
       </w:r>
     </w:p>
     <w:p>
@@ -1058,218 +869,54 @@
         <w:rPr>
           <w:rFonts w:ascii="Arial" w:eastAsiaTheme="minorEastAsia" w:hAnsi="Arial" w:cs="Arial"/>
           <w:color w:val="FF0000"/>
-          <w:lang w:val="en-US"/>
         </w:rPr>
       </w:pPr>
       <w:r>
         <w:rPr>
           <w:rFonts w:ascii="Arial" w:eastAsiaTheme="minorEastAsia" w:hAnsi="Arial" w:cs="Arial"/>
           <w:color w:val="FF0000"/>
-          <w:lang w:val="en-US"/>
-        </w:rPr>
-        <w:t xml:space="preserve">Consider two </w:t>
-      </w:r>
-      <w:proofErr w:type="spellStart"/>
+        </w:rPr>
+        <w:t>Consider two perceptrons, yo () and y1 (), both defined by the function heaviside(j_owjj). Both</w:t>
+      </w:r>
       <w:r>
         <w:rPr>
           <w:rFonts w:ascii="Arial" w:eastAsiaTheme="minorEastAsia" w:hAnsi="Arial" w:cs="Arial"/>
           <w:color w:val="FF0000"/>
-          <w:lang w:val="en-US"/>
-        </w:rPr>
-        <w:t>perceptrons</w:t>
-      </w:r>
-      <w:proofErr w:type="spellEnd"/>
+        </w:rPr>
+        <w:t xml:space="preserve"> </w:t>
+      </w:r>
       <w:r>
         <w:rPr>
           <w:rFonts w:ascii="Arial" w:eastAsiaTheme="minorEastAsia" w:hAnsi="Arial" w:cs="Arial"/>
           <w:color w:val="FF0000"/>
-          <w:lang w:val="en-US"/>
-        </w:rPr>
-        <w:t xml:space="preserve">, </w:t>
-      </w:r>
-      <w:proofErr w:type="spellStart"/>
+        </w:rPr>
+        <w:t>perceptrons have identical weights except for the bias term: wo = 0 for yo() and wo = 1 for y1().</w:t>
+      </w:r>
       <w:r>
         <w:rPr>
           <w:rFonts w:ascii="Arial" w:eastAsiaTheme="minorEastAsia" w:hAnsi="Arial" w:cs="Arial"/>
           <w:color w:val="FF0000"/>
-          <w:lang w:val="en-US"/>
-        </w:rPr>
-        <w:t>yo</w:t>
-      </w:r>
-      <w:proofErr w:type="spellEnd"/>
+        </w:rPr>
+        <w:t xml:space="preserve"> </w:t>
+      </w:r>
       <w:r>
         <w:rPr>
           <w:rFonts w:ascii="Arial" w:eastAsiaTheme="minorEastAsia" w:hAnsi="Arial" w:cs="Arial"/>
           <w:color w:val="FF0000"/>
-          <w:lang w:val="en-US"/>
-        </w:rPr>
-        <w:t xml:space="preserve"> () and y1 (), both defined by the function </w:t>
-      </w:r>
-      <w:proofErr w:type="spellStart"/>
+        </w:rPr>
+        <w:t>Determine if one of the perceptrons, yo() or y1 (), is more general than the other (as defined in the lecture</w:t>
+      </w:r>
       <w:r>
         <w:rPr>
           <w:rFonts w:ascii="Arial" w:eastAsiaTheme="minorEastAsia" w:hAnsi="Arial" w:cs="Arial"/>
           <w:color w:val="FF0000"/>
-          <w:lang w:val="en-US"/>
-        </w:rPr>
-        <w:t>heaviside</w:t>
-      </w:r>
-      <w:proofErr w:type="spellEnd"/>
+        </w:rPr>
+        <w:t xml:space="preserve"> </w:t>
+      </w:r>
       <w:r>
         <w:rPr>
           <w:rFonts w:ascii="Arial" w:eastAsiaTheme="minorEastAsia" w:hAnsi="Arial" w:cs="Arial"/>
           <w:color w:val="FF0000"/>
-          <w:lang w:val="en-US"/>
-        </w:rPr>
-        <w:t>(</w:t>
-      </w:r>
-      <w:proofErr w:type="spellStart"/>
-      <w:r>
-        <w:rPr>
-          <w:rFonts w:ascii="Arial" w:eastAsiaTheme="minorEastAsia" w:hAnsi="Arial" w:cs="Arial"/>
-          <w:color w:val="FF0000"/>
-          <w:lang w:val="en-US"/>
-        </w:rPr>
-        <w:t>j_owjj</w:t>
-      </w:r>
-      <w:proofErr w:type="spellEnd"/>
-      <w:r>
-        <w:rPr>
-          <w:rFonts w:ascii="Arial" w:eastAsiaTheme="minorEastAsia" w:hAnsi="Arial" w:cs="Arial"/>
-          <w:color w:val="FF0000"/>
-          <w:lang w:val="en-US"/>
-        </w:rPr>
-        <w:t>). Both</w:t>
-      </w:r>
-      <w:r>
-        <w:rPr>
-          <w:rFonts w:ascii="Arial" w:eastAsiaTheme="minorEastAsia" w:hAnsi="Arial" w:cs="Arial"/>
-          <w:color w:val="FF0000"/>
-          <w:lang w:val="en-US"/>
-        </w:rPr>
-        <w:t xml:space="preserve"> </w:t>
-      </w:r>
-      <w:proofErr w:type="spellStart"/>
-      <w:r>
-        <w:rPr>
-          <w:rFonts w:ascii="Arial" w:eastAsiaTheme="minorEastAsia" w:hAnsi="Arial" w:cs="Arial"/>
-          <w:color w:val="FF0000"/>
-          <w:lang w:val="en-US"/>
-        </w:rPr>
-        <w:t>perceptrons</w:t>
-      </w:r>
-      <w:proofErr w:type="spellEnd"/>
-      <w:r>
-        <w:rPr>
-          <w:rFonts w:ascii="Arial" w:eastAsiaTheme="minorEastAsia" w:hAnsi="Arial" w:cs="Arial"/>
-          <w:color w:val="FF0000"/>
-          <w:lang w:val="en-US"/>
-        </w:rPr>
-        <w:t xml:space="preserve"> have identical weights except for the bias term: wo = 0 for </w:t>
-      </w:r>
-      <w:proofErr w:type="spellStart"/>
-      <w:proofErr w:type="gramStart"/>
-      <w:r>
-        <w:rPr>
-          <w:rFonts w:ascii="Arial" w:eastAsiaTheme="minorEastAsia" w:hAnsi="Arial" w:cs="Arial"/>
-          <w:color w:val="FF0000"/>
-          <w:lang w:val="en-US"/>
-        </w:rPr>
-        <w:t>yo</w:t>
-      </w:r>
-      <w:proofErr w:type="spellEnd"/>
-      <w:r>
-        <w:rPr>
-          <w:rFonts w:ascii="Arial" w:eastAsiaTheme="minorEastAsia" w:hAnsi="Arial" w:cs="Arial"/>
-          <w:color w:val="FF0000"/>
-          <w:lang w:val="en-US"/>
-        </w:rPr>
-        <w:t>(</w:t>
-      </w:r>
-      <w:proofErr w:type="gramEnd"/>
-      <w:r>
-        <w:rPr>
-          <w:rFonts w:ascii="Arial" w:eastAsiaTheme="minorEastAsia" w:hAnsi="Arial" w:cs="Arial"/>
-          <w:color w:val="FF0000"/>
-          <w:lang w:val="en-US"/>
-        </w:rPr>
-        <w:t>) and wo = 1 for y1().</w:t>
-      </w:r>
-      <w:r>
-        <w:rPr>
-          <w:rFonts w:ascii="Arial" w:eastAsiaTheme="minorEastAsia" w:hAnsi="Arial" w:cs="Arial"/>
-          <w:color w:val="FF0000"/>
-          <w:lang w:val="en-US"/>
-        </w:rPr>
-        <w:t xml:space="preserve"> </w:t>
-      </w:r>
-      <w:r>
-        <w:rPr>
-          <w:rFonts w:ascii="Arial" w:eastAsiaTheme="minorEastAsia" w:hAnsi="Arial" w:cs="Arial"/>
-          <w:color w:val="FF0000"/>
-          <w:lang w:val="en-US"/>
-        </w:rPr>
-        <w:t xml:space="preserve">Determine if one of the </w:t>
-      </w:r>
-      <w:proofErr w:type="spellStart"/>
-      <w:r>
-        <w:rPr>
-          <w:rFonts w:ascii="Arial" w:eastAsiaTheme="minorEastAsia" w:hAnsi="Arial" w:cs="Arial"/>
-          <w:color w:val="FF0000"/>
-          <w:lang w:val="en-US"/>
-        </w:rPr>
-        <w:t>perceptrons</w:t>
-      </w:r>
-      <w:proofErr w:type="spellEnd"/>
-      <w:r>
-        <w:rPr>
-          <w:rFonts w:ascii="Arial" w:eastAsiaTheme="minorEastAsia" w:hAnsi="Arial" w:cs="Arial"/>
-          <w:color w:val="FF0000"/>
-          <w:lang w:val="en-US"/>
-        </w:rPr>
-        <w:t xml:space="preserve">, </w:t>
-      </w:r>
-      <w:proofErr w:type="spellStart"/>
-      <w:proofErr w:type="gramStart"/>
-      <w:r>
-        <w:rPr>
-          <w:rFonts w:ascii="Arial" w:eastAsiaTheme="minorEastAsia" w:hAnsi="Arial" w:cs="Arial"/>
-          <w:color w:val="FF0000"/>
-          <w:lang w:val="en-US"/>
-        </w:rPr>
-        <w:t>yo</w:t>
-      </w:r>
-      <w:proofErr w:type="spellEnd"/>
-      <w:r>
-        <w:rPr>
-          <w:rFonts w:ascii="Arial" w:eastAsiaTheme="minorEastAsia" w:hAnsi="Arial" w:cs="Arial"/>
-          <w:color w:val="FF0000"/>
-          <w:lang w:val="en-US"/>
-        </w:rPr>
-        <w:t>(</w:t>
-      </w:r>
-      <w:proofErr w:type="gramEnd"/>
-      <w:r>
-        <w:rPr>
-          <w:rFonts w:ascii="Arial" w:eastAsiaTheme="minorEastAsia" w:hAnsi="Arial" w:cs="Arial"/>
-          <w:color w:val="FF0000"/>
-          <w:lang w:val="en-US"/>
-        </w:rPr>
-        <w:t>) or y1 (), is more general than the other (as defined in the lecture</w:t>
-      </w:r>
-      <w:r>
-        <w:rPr>
-          <w:rFonts w:ascii="Arial" w:eastAsiaTheme="minorEastAsia" w:hAnsi="Arial" w:cs="Arial"/>
-          <w:color w:val="FF0000"/>
-          <w:lang w:val="en-US"/>
-        </w:rPr>
-        <w:t xml:space="preserve"> </w:t>
-      </w:r>
-      <w:r>
-        <w:rPr>
-          <w:rFonts w:ascii="Arial" w:eastAsiaTheme="minorEastAsia" w:hAnsi="Arial" w:cs="Arial"/>
-          <w:color w:val="FF0000"/>
-          <w:lang w:val="en-US"/>
         </w:rPr>
         <w:t>units on concept learning). If one is more general, specify which one and explain your answer.</w:t>
       </w:r>
@@ -1279,156 +926,205 @@
         <w:jc w:val="both"/>
         <w:rPr>
           <w:rFonts w:ascii="Arial" w:eastAsiaTheme="minorEastAsia" w:hAnsi="Arial" w:cs="Arial"/>
-          <w:lang w:val="en-US"/>
-        </w:rPr>
-      </w:pPr>
-      <w:r>
-        <w:rPr>
-          <w:rFonts w:ascii="Arial" w:eastAsiaTheme="minorEastAsia" w:hAnsi="Arial" w:cs="Arial"/>
-          <w:lang w:val="en-US"/>
-        </w:rPr>
-        <w:t>Task in progress (</w:t>
-      </w:r>
-      <w:proofErr w:type="spellStart"/>
-      <w:r>
-        <w:rPr>
-          <w:rFonts w:ascii="Arial" w:eastAsiaTheme="minorEastAsia" w:hAnsi="Arial" w:cs="Arial"/>
-          <w:lang w:val="en-US"/>
-        </w:rPr>
-        <w:t>cesar</w:t>
-      </w:r>
-      <w:proofErr w:type="spellEnd"/>
-      <w:r>
-        <w:rPr>
-          <w:rFonts w:ascii="Arial" w:eastAsiaTheme="minorEastAsia" w:hAnsi="Arial" w:cs="Arial"/>
-          <w:lang w:val="en-US"/>
-        </w:rPr>
-        <w:t>)</w:t>
+        </w:rPr>
+      </w:pPr>
+      <w:r>
+        <w:rPr>
+          <w:rFonts w:ascii="Arial" w:eastAsiaTheme="minorEastAsia" w:hAnsi="Arial" w:cs="Arial"/>
+        </w:rPr>
+        <w:lastRenderedPageBreak/>
+        <w:t>We have two perceptrons,</w:t>
+      </w:r>
+      <w:r>
+        <w:rPr>
+          <w:rFonts w:ascii="Arial" w:eastAsiaTheme="minorEastAsia" w:hAnsi="Arial" w:cs="Arial"/>
+        </w:rPr>
+        <w:t xml:space="preserve"> y</w:t>
+      </w:r>
+      <w:r>
+        <w:rPr>
+          <w:rFonts w:ascii="Arial" w:eastAsiaTheme="minorEastAsia" w:hAnsi="Arial" w:cs="Arial"/>
+          <w:vertAlign w:val="subscript"/>
+        </w:rPr>
+        <w:t>0</w:t>
+      </w:r>
+      <w:r>
+        <w:rPr>
+          <w:rFonts w:ascii="Arial" w:eastAsiaTheme="minorEastAsia" w:hAnsi="Arial" w:cs="Arial"/>
+        </w:rPr>
+        <w:t>() and y</w:t>
+      </w:r>
+      <w:r>
+        <w:rPr>
+          <w:rFonts w:ascii="Arial" w:eastAsiaTheme="minorEastAsia" w:hAnsi="Arial" w:cs="Arial"/>
+          <w:vertAlign w:val="subscript"/>
+        </w:rPr>
+        <w:t>1</w:t>
+      </w:r>
+      <w:r>
+        <w:rPr>
+          <w:rFonts w:ascii="Arial" w:eastAsiaTheme="minorEastAsia" w:hAnsi="Arial" w:cs="Arial"/>
+        </w:rPr>
+        <w:t>()</w:t>
+      </w:r>
+      <w:r>
+        <w:rPr>
+          <w:rFonts w:ascii="Arial" w:eastAsiaTheme="minorEastAsia" w:hAnsi="Arial" w:cs="Arial"/>
+        </w:rPr>
+        <w:t xml:space="preserve">, which are defined using the </w:t>
+      </w:r>
+      <w:r>
+        <w:rPr>
+          <w:rFonts w:ascii="Arial" w:eastAsiaTheme="minorEastAsia" w:hAnsi="Arial" w:cs="Arial"/>
+        </w:rPr>
+        <w:t>Heaviside</w:t>
+      </w:r>
+      <w:r>
+        <w:rPr>
+          <w:rFonts w:ascii="Arial" w:eastAsiaTheme="minorEastAsia" w:hAnsi="Arial" w:cs="Arial"/>
+        </w:rPr>
+        <w:t xml:space="preserve"> function </w:t>
+      </w:r>
+      <w:r>
+        <w:rPr>
+          <w:rFonts w:ascii="Arial" w:eastAsiaTheme="minorEastAsia" w:hAnsi="Arial" w:cs="Arial"/>
+        </w:rPr>
+        <w:t>(a</w:t>
+      </w:r>
+      <w:r>
+        <w:rPr>
+          <w:rFonts w:ascii="Arial" w:eastAsiaTheme="minorEastAsia" w:hAnsi="Arial" w:cs="Arial"/>
+        </w:rPr>
+        <w:t xml:space="preserve"> step function) and </w:t>
+      </w:r>
+      <w:r>
+        <w:rPr>
+          <w:rFonts w:ascii="Arial" w:eastAsiaTheme="minorEastAsia" w:hAnsi="Arial" w:cs="Arial"/>
+        </w:rPr>
+        <w:t>both have identical weights except for the bias term. Specifically.</w:t>
       </w:r>
     </w:p>
     <w:p>
       <w:pPr>
+        <w:pStyle w:val="ListParagraph"/>
+        <w:numPr>
+          <w:ilvl w:val="0"/>
+          <w:numId w:val="23"/>
+        </w:numPr>
         <w:jc w:val="both"/>
         <w:rPr>
           <w:rFonts w:ascii="Arial" w:eastAsiaTheme="minorEastAsia" w:hAnsi="Arial" w:cs="Arial"/>
-          <w:color w:val="FF0000"/>
-          <w:lang w:val="en-US"/>
-        </w:rPr>
-      </w:pPr>
-      <w:r>
-        <w:rPr>
-          <w:rFonts w:ascii="Arial" w:eastAsiaTheme="minorEastAsia" w:hAnsi="Arial" w:cs="Arial"/>
-          <w:color w:val="FF0000"/>
-          <w:lang w:val="en-US"/>
-        </w:rPr>
-        <w:lastRenderedPageBreak/>
-        <w:t xml:space="preserve">Exercise </w:t>
-      </w:r>
-      <w:proofErr w:type="gramStart"/>
-      <w:r>
-        <w:rPr>
-          <w:rFonts w:ascii="Arial" w:eastAsiaTheme="minorEastAsia" w:hAnsi="Arial" w:cs="Arial"/>
-          <w:color w:val="FF0000"/>
-          <w:lang w:val="en-US"/>
-        </w:rPr>
-        <w:t>3 :</w:t>
-      </w:r>
-      <w:proofErr w:type="gramEnd"/>
-      <w:r>
-        <w:rPr>
-          <w:rFonts w:ascii="Arial" w:eastAsiaTheme="minorEastAsia" w:hAnsi="Arial" w:cs="Arial"/>
-          <w:color w:val="FF0000"/>
-          <w:lang w:val="en-US"/>
-        </w:rPr>
-        <w:t xml:space="preserve"> Perceptron Learning (1+1+2+2+1=6 Points)</w:t>
+          <w:vertAlign w:val="subscript"/>
+        </w:rPr>
+      </w:pPr>
+      <w:r>
+        <w:rPr>
+          <w:rFonts w:ascii="Arial" w:eastAsiaTheme="minorEastAsia" w:hAnsi="Arial" w:cs="Arial"/>
+        </w:rPr>
+        <w:t>W</w:t>
+      </w:r>
+      <w:r>
+        <w:rPr>
+          <w:rFonts w:ascii="Arial" w:eastAsiaTheme="minorEastAsia" w:hAnsi="Arial" w:cs="Arial"/>
+          <w:vertAlign w:val="subscript"/>
+        </w:rPr>
+        <w:t xml:space="preserve">0 </w:t>
+      </w:r>
+      <w:r>
+        <w:rPr>
+          <w:rFonts w:ascii="Arial" w:eastAsiaTheme="minorEastAsia" w:hAnsi="Arial" w:cs="Arial"/>
+        </w:rPr>
+        <w:t xml:space="preserve">= </w:t>
+      </w:r>
+      <w:r>
+        <w:rPr>
+          <w:rFonts w:ascii="Arial" w:eastAsiaTheme="minorEastAsia" w:hAnsi="Arial" w:cs="Arial"/>
+        </w:rPr>
+        <w:t xml:space="preserve">0 for </w:t>
+      </w:r>
+      <w:r>
+        <w:rPr>
+          <w:rFonts w:ascii="Arial" w:eastAsiaTheme="minorEastAsia" w:hAnsi="Arial" w:cs="Arial"/>
+        </w:rPr>
+        <w:t>y</w:t>
+      </w:r>
+      <w:r>
+        <w:rPr>
+          <w:rFonts w:ascii="Arial" w:eastAsiaTheme="minorEastAsia" w:hAnsi="Arial" w:cs="Arial"/>
+          <w:vertAlign w:val="subscript"/>
+        </w:rPr>
+        <w:t>0</w:t>
+      </w:r>
+      <w:r>
+        <w:rPr>
+          <w:rFonts w:ascii="Arial" w:eastAsiaTheme="minorEastAsia" w:hAnsi="Arial" w:cs="Arial"/>
+        </w:rPr>
+        <w:t>()</w:t>
       </w:r>
     </w:p>
     <w:p>
       <w:pPr>
+        <w:pStyle w:val="ListParagraph"/>
+        <w:numPr>
+          <w:ilvl w:val="0"/>
+          <w:numId w:val="23"/>
+        </w:numPr>
         <w:jc w:val="both"/>
         <w:rPr>
           <w:rFonts w:ascii="Arial" w:eastAsiaTheme="minorEastAsia" w:hAnsi="Arial" w:cs="Arial"/>
-          <w:color w:val="FF0000"/>
-          <w:lang w:val="en-US"/>
-        </w:rPr>
-      </w:pPr>
-      <w:r>
-        <w:rPr>
-          <w:rFonts w:ascii="Arial" w:eastAsiaTheme="minorEastAsia" w:hAnsi="Arial" w:cs="Arial"/>
-          <w:color w:val="FF0000"/>
-          <w:lang w:val="en-US"/>
-        </w:rPr>
-        <w:t>In this exercise, you design a single perceptron with two inputs a1 and x2. This perceptron shall implement</w:t>
-      </w:r>
-      <w:r>
-        <w:rPr>
-          <w:rFonts w:ascii="Arial" w:eastAsiaTheme="minorEastAsia" w:hAnsi="Arial" w:cs="Arial"/>
-          <w:color w:val="FF0000"/>
-          <w:lang w:val="en-US"/>
+          <w:vertAlign w:val="subscript"/>
+        </w:rPr>
+      </w:pPr>
+      <w:r>
+        <w:rPr>
+          <w:rFonts w:ascii="Arial" w:eastAsiaTheme="minorEastAsia" w:hAnsi="Arial" w:cs="Arial"/>
+        </w:rPr>
+        <w:t>W</w:t>
+      </w:r>
+      <w:r>
+        <w:rPr>
+          <w:rFonts w:ascii="Arial" w:eastAsiaTheme="minorEastAsia" w:hAnsi="Arial" w:cs="Arial"/>
+          <w:vertAlign w:val="subscript"/>
+        </w:rPr>
+        <w:t>0</w:t>
+      </w:r>
+      <w:r>
+        <w:rPr>
+          <w:rFonts w:ascii="Arial" w:eastAsiaTheme="minorEastAsia" w:hAnsi="Arial" w:cs="Arial"/>
+          <w:vertAlign w:val="subscript"/>
         </w:rPr>
         <w:t xml:space="preserve"> </w:t>
       </w:r>
       <w:r>
         <w:rPr>
           <w:rFonts w:ascii="Arial" w:eastAsiaTheme="minorEastAsia" w:hAnsi="Arial" w:cs="Arial"/>
-          <w:color w:val="FF0000"/>
-          <w:lang w:val="en-US"/>
-        </w:rPr>
-        <w:t xml:space="preserve">the </w:t>
-      </w:r>
-      <w:proofErr w:type="spellStart"/>
-      <w:r>
-        <w:rPr>
-          <w:rFonts w:ascii="Arial" w:eastAsiaTheme="minorEastAsia" w:hAnsi="Arial" w:cs="Arial"/>
-          <w:color w:val="FF0000"/>
-          <w:lang w:val="en-US"/>
-        </w:rPr>
-        <w:t>boolean</w:t>
-      </w:r>
-      <w:proofErr w:type="spellEnd"/>
-      <w:r>
-        <w:rPr>
-          <w:rFonts w:ascii="Arial" w:eastAsiaTheme="minorEastAsia" w:hAnsi="Arial" w:cs="Arial"/>
-          <w:color w:val="FF0000"/>
-          <w:lang w:val="en-US"/>
-        </w:rPr>
-        <w:t xml:space="preserve"> formula A </w:t>
-      </w:r>
-      <w:proofErr w:type="spellStart"/>
-      <w:r>
-        <w:rPr>
-          <w:rFonts w:ascii="Arial" w:eastAsiaTheme="minorEastAsia" w:hAnsi="Arial" w:cs="Arial"/>
-          <w:color w:val="FF0000"/>
-          <w:lang w:val="en-US"/>
-        </w:rPr>
-        <w:t>A</w:t>
-      </w:r>
-      <w:proofErr w:type="spellEnd"/>
-      <w:r>
-        <w:rPr>
-          <w:rFonts w:ascii="Arial" w:eastAsiaTheme="minorEastAsia" w:hAnsi="Arial" w:cs="Arial"/>
-          <w:color w:val="FF0000"/>
-          <w:lang w:val="en-US"/>
-        </w:rPr>
-        <w:t xml:space="preserve"> -B with a suitable function </w:t>
-      </w:r>
-      <w:proofErr w:type="gramStart"/>
-      <w:r>
-        <w:rPr>
-          <w:rFonts w:ascii="Arial" w:eastAsiaTheme="minorEastAsia" w:hAnsi="Arial" w:cs="Arial"/>
-          <w:color w:val="FF0000"/>
-          <w:lang w:val="en-US"/>
-        </w:rPr>
-        <w:t>y(</w:t>
-      </w:r>
-      <w:proofErr w:type="gramEnd"/>
-      <w:r>
-        <w:rPr>
-          <w:rFonts w:ascii="Arial" w:eastAsiaTheme="minorEastAsia" w:hAnsi="Arial" w:cs="Arial"/>
-          <w:color w:val="FF0000"/>
-          <w:lang w:val="en-US"/>
-        </w:rPr>
-        <w:t>x1, x2). Use the values 0 for false and 1 for true.</w:t>
+        </w:rPr>
+        <w:t xml:space="preserve">= </w:t>
+      </w:r>
+      <w:r>
+        <w:rPr>
+          <w:rFonts w:ascii="Arial" w:eastAsiaTheme="minorEastAsia" w:hAnsi="Arial" w:cs="Arial"/>
+        </w:rPr>
+        <w:t>1</w:t>
+      </w:r>
+      <w:r>
+        <w:rPr>
+          <w:rFonts w:ascii="Arial" w:eastAsiaTheme="minorEastAsia" w:hAnsi="Arial" w:cs="Arial"/>
+        </w:rPr>
+        <w:t xml:space="preserve"> for y</w:t>
+      </w:r>
+      <w:r>
+        <w:rPr>
+          <w:rFonts w:ascii="Arial" w:eastAsiaTheme="minorEastAsia" w:hAnsi="Arial" w:cs="Arial"/>
+          <w:vertAlign w:val="subscript"/>
+        </w:rPr>
+        <w:t>1</w:t>
+      </w:r>
+      <w:r>
+        <w:rPr>
+          <w:rFonts w:ascii="Arial" w:eastAsiaTheme="minorEastAsia" w:hAnsi="Arial" w:cs="Arial"/>
+        </w:rPr>
+        <w:t>()</w:t>
       </w:r>
     </w:p>
     <w:p>
@@ -1436,63 +1132,447 @@
         <w:jc w:val="both"/>
         <w:rPr>
           <w:rFonts w:ascii="Arial" w:eastAsiaTheme="minorEastAsia" w:hAnsi="Arial" w:cs="Arial"/>
-          <w:color w:val="FF0000"/>
-          <w:lang w:val="en-US"/>
-        </w:rPr>
-      </w:pPr>
+        </w:rPr>
+      </w:pPr>
+      <w:r>
+        <w:rPr>
+          <w:rFonts w:ascii="Arial" w:eastAsiaTheme="minorEastAsia" w:hAnsi="Arial" w:cs="Arial"/>
+        </w:rPr>
+        <w:t xml:space="preserve">And each perceptron are represented as: </w:t>
+      </w:r>
     </w:p>
     <w:p>
       <w:pPr>
         <w:jc w:val="both"/>
         <w:rPr>
           <w:rFonts w:ascii="Arial" w:eastAsiaTheme="minorEastAsia" w:hAnsi="Arial" w:cs="Arial"/>
-          <w:color w:val="FF0000"/>
-          <w:lang w:val="en-US"/>
-        </w:rPr>
-      </w:pPr>
-      <w:r>
-        <w:rPr>
-          <w:rFonts w:ascii="Arial" w:eastAsiaTheme="minorEastAsia" w:hAnsi="Arial" w:cs="Arial"/>
-          <w:color w:val="FF0000"/>
-          <w:lang w:val="en-US"/>
-        </w:rPr>
-        <w:t>(a) Draw all possible examples and a suitable decision boundary in a coordinate system.</w:t>
-      </w:r>
+        </w:rPr>
+      </w:pPr>
+      <m:oMathPara>
+        <m:oMath>
+          <m:sSub>
+            <m:sSubPr>
+              <m:ctrlPr>
+                <w:rPr>
+                  <w:rFonts w:ascii="Cambria Math" w:eastAsiaTheme="minorEastAsia" w:hAnsi="Cambria Math" w:cs="Arial"/>
+                  <w:i/>
+                </w:rPr>
+              </m:ctrlPr>
+            </m:sSubPr>
+            <m:e>
+              <m:r>
+                <w:rPr>
+                  <w:rFonts w:ascii="Cambria Math" w:eastAsiaTheme="minorEastAsia" w:hAnsi="Cambria Math" w:cs="Arial"/>
+                </w:rPr>
+                <m:t>y</m:t>
+              </m:r>
+            </m:e>
+            <m:sub>
+              <m:r>
+                <w:rPr>
+                  <w:rFonts w:ascii="Cambria Math" w:eastAsiaTheme="minorEastAsia" w:hAnsi="Cambria Math" w:cs="Arial"/>
+                </w:rPr>
+                <m:t>0</m:t>
+              </m:r>
+            </m:sub>
+          </m:sSub>
+          <m:r>
+            <w:rPr>
+              <w:rFonts w:ascii="Cambria Math" w:eastAsiaTheme="minorEastAsia" w:hAnsi="Cambria Math" w:cs="Arial"/>
+            </w:rPr>
+            <m:t xml:space="preserve">=heaviside </m:t>
+          </m:r>
+          <m:d>
+            <m:dPr>
+              <m:ctrlPr>
+                <w:rPr>
+                  <w:rFonts w:ascii="Cambria Math" w:eastAsiaTheme="minorEastAsia" w:hAnsi="Cambria Math" w:cs="Arial"/>
+                  <w:i/>
+                </w:rPr>
+              </m:ctrlPr>
+            </m:dPr>
+            <m:e>
+              <m:nary>
+                <m:naryPr>
+                  <m:chr m:val="∑"/>
+                  <m:limLoc m:val="undOvr"/>
+                  <m:ctrlPr>
+                    <w:rPr>
+                      <w:rFonts w:ascii="Cambria Math" w:eastAsiaTheme="minorEastAsia" w:hAnsi="Cambria Math" w:cs="Arial"/>
+                      <w:i/>
+                    </w:rPr>
+                  </m:ctrlPr>
+                </m:naryPr>
+                <m:sub>
+                  <m:r>
+                    <w:rPr>
+                      <w:rFonts w:ascii="Cambria Math" w:eastAsiaTheme="minorEastAsia" w:hAnsi="Cambria Math" w:cs="Arial"/>
+                    </w:rPr>
+                    <m:t>j=0</m:t>
+                  </m:r>
+                </m:sub>
+                <m:sup>
+                  <m:r>
+                    <w:rPr>
+                      <w:rFonts w:ascii="Cambria Math" w:eastAsiaTheme="minorEastAsia" w:hAnsi="Cambria Math" w:cs="Arial"/>
+                    </w:rPr>
+                    <m:t>p</m:t>
+                  </m:r>
+                </m:sup>
+                <m:e>
+                  <m:sSub>
+                    <m:sSubPr>
+                      <m:ctrlPr>
+                        <w:rPr>
+                          <w:rFonts w:ascii="Cambria Math" w:eastAsiaTheme="minorEastAsia" w:hAnsi="Cambria Math" w:cs="Arial"/>
+                          <w:i/>
+                        </w:rPr>
+                      </m:ctrlPr>
+                    </m:sSubPr>
+                    <m:e>
+                      <m:r>
+                        <w:rPr>
+                          <w:rFonts w:ascii="Cambria Math" w:eastAsiaTheme="minorEastAsia" w:hAnsi="Cambria Math" w:cs="Arial"/>
+                        </w:rPr>
+                        <m:t>w</m:t>
+                      </m:r>
+                    </m:e>
+                    <m:sub>
+                      <m:r>
+                        <w:rPr>
+                          <w:rFonts w:ascii="Cambria Math" w:eastAsiaTheme="minorEastAsia" w:hAnsi="Cambria Math" w:cs="Arial"/>
+                        </w:rPr>
+                        <m:t>j</m:t>
+                      </m:r>
+                    </m:sub>
+                  </m:sSub>
+                </m:e>
+              </m:nary>
+              <m:sSub>
+                <m:sSubPr>
+                  <m:ctrlPr>
+                    <w:rPr>
+                      <w:rFonts w:ascii="Cambria Math" w:eastAsiaTheme="minorEastAsia" w:hAnsi="Cambria Math" w:cs="Arial"/>
+                      <w:i/>
+                    </w:rPr>
+                  </m:ctrlPr>
+                </m:sSubPr>
+                <m:e>
+                  <m:r>
+                    <w:rPr>
+                      <w:rFonts w:ascii="Cambria Math" w:eastAsiaTheme="minorEastAsia" w:hAnsi="Cambria Math" w:cs="Arial"/>
+                    </w:rPr>
+                    <m:t>x</m:t>
+                  </m:r>
+                </m:e>
+                <m:sub>
+                  <m:r>
+                    <w:rPr>
+                      <w:rFonts w:ascii="Cambria Math" w:eastAsiaTheme="minorEastAsia" w:hAnsi="Cambria Math" w:cs="Arial"/>
+                    </w:rPr>
+                    <m:t>j</m:t>
+                  </m:r>
+                </m:sub>
+              </m:sSub>
+            </m:e>
+          </m:d>
+          <m:r>
+            <w:rPr>
+              <w:rFonts w:ascii="Cambria Math" w:eastAsiaTheme="minorEastAsia" w:hAnsi="Cambria Math" w:cs="Arial"/>
+            </w:rPr>
+            <m:t xml:space="preserve"> with </m:t>
+          </m:r>
+          <m:sSub>
+            <m:sSubPr>
+              <m:ctrlPr>
+                <w:rPr>
+                  <w:rFonts w:ascii="Cambria Math" w:eastAsiaTheme="minorEastAsia" w:hAnsi="Cambria Math" w:cs="Arial"/>
+                  <w:i/>
+                </w:rPr>
+              </m:ctrlPr>
+            </m:sSubPr>
+            <m:e>
+              <m:r>
+                <w:rPr>
+                  <w:rFonts w:ascii="Cambria Math" w:eastAsiaTheme="minorEastAsia" w:hAnsi="Cambria Math" w:cs="Arial"/>
+                </w:rPr>
+                <m:t>w</m:t>
+              </m:r>
+            </m:e>
+            <m:sub>
+              <m:r>
+                <w:rPr>
+                  <w:rFonts w:ascii="Cambria Math" w:eastAsiaTheme="minorEastAsia" w:hAnsi="Cambria Math" w:cs="Arial"/>
+                </w:rPr>
+                <m:t>o</m:t>
+              </m:r>
+            </m:sub>
+          </m:sSub>
+          <m:r>
+            <w:rPr>
+              <w:rFonts w:ascii="Cambria Math" w:eastAsiaTheme="minorEastAsia" w:hAnsi="Cambria Math" w:cs="Arial"/>
+            </w:rPr>
+            <m:t>=0</m:t>
+          </m:r>
+        </m:oMath>
+      </m:oMathPara>
     </w:p>
     <w:p>
       <w:pPr>
         <w:jc w:val="both"/>
         <w:rPr>
           <w:rFonts w:ascii="Arial" w:eastAsiaTheme="minorEastAsia" w:hAnsi="Arial" w:cs="Arial"/>
-          <w:color w:val="FF0000"/>
-          <w:lang w:val="en-US"/>
-        </w:rPr>
-      </w:pPr>
-      <w:r>
-        <w:rPr>
-          <w:rFonts w:ascii="Arial" w:eastAsiaTheme="minorEastAsia" w:hAnsi="Arial" w:cs="Arial"/>
-          <w:color w:val="FF0000"/>
-          <w:lang w:val="en-US"/>
-        </w:rPr>
-        <w:t>(b) Draw the graph of the perceptron. The schematic must include a1, x2, and all model weights.</w:t>
-      </w:r>
+        </w:rPr>
+      </w:pPr>
+      <m:oMathPara>
+        <m:oMath>
+          <m:sSub>
+            <m:sSubPr>
+              <m:ctrlPr>
+                <w:rPr>
+                  <w:rFonts w:ascii="Cambria Math" w:eastAsiaTheme="minorEastAsia" w:hAnsi="Cambria Math" w:cs="Arial"/>
+                  <w:i/>
+                </w:rPr>
+              </m:ctrlPr>
+            </m:sSubPr>
+            <m:e>
+              <m:r>
+                <w:rPr>
+                  <w:rFonts w:ascii="Cambria Math" w:eastAsiaTheme="minorEastAsia" w:hAnsi="Cambria Math" w:cs="Arial"/>
+                </w:rPr>
+                <m:t>y</m:t>
+              </m:r>
+            </m:e>
+            <m:sub>
+              <m:r>
+                <w:rPr>
+                  <w:rFonts w:ascii="Cambria Math" w:eastAsiaTheme="minorEastAsia" w:hAnsi="Cambria Math" w:cs="Arial"/>
+                </w:rPr>
+                <m:t>1</m:t>
+              </m:r>
+            </m:sub>
+          </m:sSub>
+          <m:r>
+            <w:rPr>
+              <w:rFonts w:ascii="Cambria Math" w:eastAsiaTheme="minorEastAsia" w:hAnsi="Cambria Math" w:cs="Arial"/>
+            </w:rPr>
+            <m:t xml:space="preserve">=heaviside </m:t>
+          </m:r>
+          <m:d>
+            <m:dPr>
+              <m:ctrlPr>
+                <w:rPr>
+                  <w:rFonts w:ascii="Cambria Math" w:eastAsiaTheme="minorEastAsia" w:hAnsi="Cambria Math" w:cs="Arial"/>
+                  <w:i/>
+                </w:rPr>
+              </m:ctrlPr>
+            </m:dPr>
+            <m:e>
+              <m:nary>
+                <m:naryPr>
+                  <m:chr m:val="∑"/>
+                  <m:limLoc m:val="undOvr"/>
+                  <m:ctrlPr>
+                    <w:rPr>
+                      <w:rFonts w:ascii="Cambria Math" w:eastAsiaTheme="minorEastAsia" w:hAnsi="Cambria Math" w:cs="Arial"/>
+                      <w:i/>
+                    </w:rPr>
+                  </m:ctrlPr>
+                </m:naryPr>
+                <m:sub>
+                  <m:r>
+                    <w:rPr>
+                      <w:rFonts w:ascii="Cambria Math" w:eastAsiaTheme="minorEastAsia" w:hAnsi="Cambria Math" w:cs="Arial"/>
+                    </w:rPr>
+                    <m:t>j=0</m:t>
+                  </m:r>
+                </m:sub>
+                <m:sup>
+                  <m:r>
+                    <w:rPr>
+                      <w:rFonts w:ascii="Cambria Math" w:eastAsiaTheme="minorEastAsia" w:hAnsi="Cambria Math" w:cs="Arial"/>
+                    </w:rPr>
+                    <m:t>p</m:t>
+                  </m:r>
+                </m:sup>
+                <m:e>
+                  <m:sSub>
+                    <m:sSubPr>
+                      <m:ctrlPr>
+                        <w:rPr>
+                          <w:rFonts w:ascii="Cambria Math" w:eastAsiaTheme="minorEastAsia" w:hAnsi="Cambria Math" w:cs="Arial"/>
+                          <w:i/>
+                        </w:rPr>
+                      </m:ctrlPr>
+                    </m:sSubPr>
+                    <m:e>
+                      <m:r>
+                        <w:rPr>
+                          <w:rFonts w:ascii="Cambria Math" w:eastAsiaTheme="minorEastAsia" w:hAnsi="Cambria Math" w:cs="Arial"/>
+                        </w:rPr>
+                        <m:t>w</m:t>
+                      </m:r>
+                    </m:e>
+                    <m:sub>
+                      <m:r>
+                        <w:rPr>
+                          <w:rFonts w:ascii="Cambria Math" w:eastAsiaTheme="minorEastAsia" w:hAnsi="Cambria Math" w:cs="Arial"/>
+                        </w:rPr>
+                        <m:t>j</m:t>
+                      </m:r>
+                    </m:sub>
+                  </m:sSub>
+                </m:e>
+              </m:nary>
+              <m:sSub>
+                <m:sSubPr>
+                  <m:ctrlPr>
+                    <w:rPr>
+                      <w:rFonts w:ascii="Cambria Math" w:eastAsiaTheme="minorEastAsia" w:hAnsi="Cambria Math" w:cs="Arial"/>
+                      <w:i/>
+                    </w:rPr>
+                  </m:ctrlPr>
+                </m:sSubPr>
+                <m:e>
+                  <m:r>
+                    <w:rPr>
+                      <w:rFonts w:ascii="Cambria Math" w:eastAsiaTheme="minorEastAsia" w:hAnsi="Cambria Math" w:cs="Arial"/>
+                    </w:rPr>
+                    <m:t>x</m:t>
+                  </m:r>
+                </m:e>
+                <m:sub>
+                  <m:r>
+                    <w:rPr>
+                      <w:rFonts w:ascii="Cambria Math" w:eastAsiaTheme="minorEastAsia" w:hAnsi="Cambria Math" w:cs="Arial"/>
+                    </w:rPr>
+                    <m:t>j</m:t>
+                  </m:r>
+                </m:sub>
+              </m:sSub>
+            </m:e>
+          </m:d>
+          <m:r>
+            <w:rPr>
+              <w:rFonts w:ascii="Cambria Math" w:eastAsiaTheme="minorEastAsia" w:hAnsi="Cambria Math" w:cs="Arial"/>
+            </w:rPr>
+            <m:t xml:space="preserve"> with </m:t>
+          </m:r>
+          <m:sSub>
+            <m:sSubPr>
+              <m:ctrlPr>
+                <w:rPr>
+                  <w:rFonts w:ascii="Cambria Math" w:eastAsiaTheme="minorEastAsia" w:hAnsi="Cambria Math" w:cs="Arial"/>
+                  <w:i/>
+                </w:rPr>
+              </m:ctrlPr>
+            </m:sSubPr>
+            <m:e>
+              <m:r>
+                <w:rPr>
+                  <w:rFonts w:ascii="Cambria Math" w:eastAsiaTheme="minorEastAsia" w:hAnsi="Cambria Math" w:cs="Arial"/>
+                </w:rPr>
+                <m:t>w</m:t>
+              </m:r>
+            </m:e>
+            <m:sub>
+              <m:r>
+                <w:rPr>
+                  <w:rFonts w:ascii="Cambria Math" w:eastAsiaTheme="minorEastAsia" w:hAnsi="Cambria Math" w:cs="Arial"/>
+                </w:rPr>
+                <m:t>o</m:t>
+              </m:r>
+            </m:sub>
+          </m:sSub>
+          <m:r>
+            <w:rPr>
+              <w:rFonts w:ascii="Cambria Math" w:eastAsiaTheme="minorEastAsia" w:hAnsi="Cambria Math" w:cs="Arial"/>
+            </w:rPr>
+            <m:t>=</m:t>
+          </m:r>
+          <m:r>
+            <w:rPr>
+              <w:rFonts w:ascii="Cambria Math" w:eastAsiaTheme="minorEastAsia" w:hAnsi="Cambria Math" w:cs="Arial"/>
+            </w:rPr>
+            <m:t>1</m:t>
+          </m:r>
+        </m:oMath>
+      </m:oMathPara>
     </w:p>
     <w:p>
       <w:pPr>
         <w:jc w:val="both"/>
         <w:rPr>
           <w:rFonts w:ascii="Arial" w:eastAsiaTheme="minorEastAsia" w:hAnsi="Arial" w:cs="Arial"/>
-          <w:color w:val="FF0000"/>
-          <w:lang w:val="en-US"/>
-        </w:rPr>
-      </w:pPr>
-      <w:r>
-        <w:rPr>
-          <w:rFonts w:ascii="Arial" w:eastAsiaTheme="minorEastAsia" w:hAnsi="Arial" w:cs="Arial"/>
-          <w:color w:val="FF0000"/>
-          <w:lang w:val="en-US"/>
-        </w:rPr>
-        <w:t>(c) Manually determine the weights w = (wo, w1, w2) for the decision boundary you drew in (a).</w:t>
+        </w:rPr>
+      </w:pPr>
+      <w:r>
+        <w:rPr>
+          <w:rFonts w:ascii="Arial" w:eastAsiaTheme="minorEastAsia" w:hAnsi="Arial" w:cs="Arial"/>
+        </w:rPr>
+        <w:t xml:space="preserve">The bias between </w:t>
+      </w:r>
+      <w:r>
+        <w:rPr>
+          <w:rFonts w:ascii="Arial" w:eastAsiaTheme="minorEastAsia" w:hAnsi="Arial" w:cs="Arial"/>
+        </w:rPr>
+        <w:t>y</w:t>
+      </w:r>
+      <w:r>
+        <w:rPr>
+          <w:rFonts w:ascii="Arial" w:eastAsiaTheme="minorEastAsia" w:hAnsi="Arial" w:cs="Arial"/>
+          <w:vertAlign w:val="subscript"/>
+        </w:rPr>
+        <w:t>0</w:t>
+      </w:r>
+      <w:r>
+        <w:rPr>
+          <w:rFonts w:ascii="Arial" w:eastAsiaTheme="minorEastAsia" w:hAnsi="Arial" w:cs="Arial"/>
+        </w:rPr>
+        <w:t>() and y</w:t>
+      </w:r>
+      <w:r>
+        <w:rPr>
+          <w:rFonts w:ascii="Arial" w:eastAsiaTheme="minorEastAsia" w:hAnsi="Arial" w:cs="Arial"/>
+          <w:vertAlign w:val="subscript"/>
+        </w:rPr>
+        <w:t>1</w:t>
+      </w:r>
+      <w:r>
+        <w:rPr>
+          <w:rFonts w:ascii="Arial" w:eastAsiaTheme="minorEastAsia" w:hAnsi="Arial" w:cs="Arial"/>
+        </w:rPr>
+        <w:t>()</w:t>
+      </w:r>
+      <w:r>
+        <w:rPr>
+          <w:rFonts w:ascii="Arial" w:eastAsiaTheme="minorEastAsia" w:hAnsi="Arial" w:cs="Arial"/>
+        </w:rPr>
+        <w:t xml:space="preserve"> is 0 and 1, respectively.</w:t>
+      </w:r>
+      <w:r>
+        <w:rPr>
+          <w:rFonts w:ascii="Arial" w:eastAsiaTheme="minorEastAsia" w:hAnsi="Arial" w:cs="Arial"/>
+        </w:rPr>
+        <w:t xml:space="preserve"> This bias </w:t>
+      </w:r>
+      <w:r>
+        <w:rPr>
+          <w:rFonts w:ascii="Arial" w:eastAsiaTheme="minorEastAsia" w:hAnsi="Arial" w:cs="Arial"/>
+        </w:rPr>
+        <w:t>shifts</w:t>
+      </w:r>
+      <w:r>
+        <w:rPr>
+          <w:rFonts w:ascii="Arial" w:eastAsiaTheme="minorEastAsia" w:hAnsi="Arial" w:cs="Arial"/>
+        </w:rPr>
+        <w:t xml:space="preserve"> </w:t>
+      </w:r>
+      <w:r>
+        <w:rPr>
+          <w:rFonts w:ascii="Arial" w:eastAsiaTheme="minorEastAsia" w:hAnsi="Arial" w:cs="Arial"/>
+        </w:rPr>
+        <w:t>the decision boundary of the perceptron. The general decision rule for a perceptron is:</w:t>
       </w:r>
     </w:p>
     <w:p>
@@ -1500,58 +1580,1213 @@
         <w:jc w:val="both"/>
         <w:rPr>
           <w:rFonts w:ascii="Arial" w:eastAsiaTheme="minorEastAsia" w:hAnsi="Arial" w:cs="Arial"/>
-          <w:color w:val="FF0000"/>
-          <w:lang w:val="en-US"/>
-        </w:rPr>
-      </w:pPr>
-      <w:r>
-        <w:rPr>
-          <w:rFonts w:ascii="Arial" w:eastAsiaTheme="minorEastAsia" w:hAnsi="Arial" w:cs="Arial"/>
-          <w:color w:val="FF0000"/>
-          <w:lang w:val="en-US"/>
-        </w:rPr>
-        <w:t>(d) Now determine w using the perceptron training algorithm (PT). Use a learning rate n of 0.3 and</w:t>
-      </w:r>
-      <w:r>
-        <w:rPr>
-          <w:rFonts w:ascii="Arial" w:eastAsiaTheme="minorEastAsia" w:hAnsi="Arial" w:cs="Arial"/>
-          <w:color w:val="FF0000"/>
-          <w:lang w:val="en-US"/>
-        </w:rPr>
-        <w:t xml:space="preserve"> </w:t>
-      </w:r>
-      <w:r>
-        <w:rPr>
-          <w:rFonts w:ascii="Arial" w:eastAsiaTheme="minorEastAsia" w:hAnsi="Arial" w:cs="Arial"/>
-          <w:color w:val="FF0000"/>
-          <w:lang w:val="en-US"/>
-        </w:rPr>
-        <w:t>initialize the weights with wo = -0.5 and w1 = w2 = 0.5. Instead of selecting examples randomly,</w:t>
-      </w:r>
-      <w:r>
-        <w:rPr>
-          <w:rFonts w:ascii="Arial" w:eastAsiaTheme="minorEastAsia" w:hAnsi="Arial" w:cs="Arial"/>
-          <w:color w:val="FF0000"/>
-          <w:lang w:val="en-US"/>
-        </w:rPr>
-        <w:t xml:space="preserve"> </w:t>
-      </w:r>
-      <w:r>
-        <w:rPr>
-          <w:rFonts w:ascii="Arial" w:eastAsiaTheme="minorEastAsia" w:hAnsi="Arial" w:cs="Arial"/>
-          <w:color w:val="FF0000"/>
-          <w:lang w:val="en-US"/>
-        </w:rPr>
-        <w:t>use the following examples in the given order (stop after those four examples):</w:t>
-      </w:r>
+        </w:rPr>
+      </w:pPr>
+      <m:oMathPara>
+        <m:oMath>
+          <m:r>
+            <w:rPr>
+              <w:rFonts w:ascii="Cambria Math" w:eastAsiaTheme="minorEastAsia" w:hAnsi="Cambria Math" w:cs="Arial"/>
+            </w:rPr>
+            <m:t xml:space="preserve">Output </m:t>
+          </m:r>
+          <m:r>
+            <w:rPr>
+              <w:rFonts w:ascii="Cambria Math" w:eastAsiaTheme="minorEastAsia" w:hAnsi="Cambria Math" w:cs="Arial"/>
+            </w:rPr>
+            <m:t xml:space="preserve">=heaviside </m:t>
+          </m:r>
+          <m:d>
+            <m:dPr>
+              <m:ctrlPr>
+                <w:rPr>
+                  <w:rFonts w:ascii="Cambria Math" w:eastAsiaTheme="minorEastAsia" w:hAnsi="Cambria Math" w:cs="Arial"/>
+                  <w:i/>
+                </w:rPr>
+              </m:ctrlPr>
+            </m:dPr>
+            <m:e>
+              <m:nary>
+                <m:naryPr>
+                  <m:chr m:val="∑"/>
+                  <m:limLoc m:val="undOvr"/>
+                  <m:ctrlPr>
+                    <w:rPr>
+                      <w:rFonts w:ascii="Cambria Math" w:eastAsiaTheme="minorEastAsia" w:hAnsi="Cambria Math" w:cs="Arial"/>
+                      <w:i/>
+                    </w:rPr>
+                  </m:ctrlPr>
+                </m:naryPr>
+                <m:sub>
+                  <m:r>
+                    <w:rPr>
+                      <w:rFonts w:ascii="Cambria Math" w:eastAsiaTheme="minorEastAsia" w:hAnsi="Cambria Math" w:cs="Arial"/>
+                    </w:rPr>
+                    <m:t>j=0</m:t>
+                  </m:r>
+                </m:sub>
+                <m:sup>
+                  <m:r>
+                    <w:rPr>
+                      <w:rFonts w:ascii="Cambria Math" w:eastAsiaTheme="minorEastAsia" w:hAnsi="Cambria Math" w:cs="Arial"/>
+                    </w:rPr>
+                    <m:t>p</m:t>
+                  </m:r>
+                </m:sup>
+                <m:e>
+                  <m:sSub>
+                    <m:sSubPr>
+                      <m:ctrlPr>
+                        <w:rPr>
+                          <w:rFonts w:ascii="Cambria Math" w:eastAsiaTheme="minorEastAsia" w:hAnsi="Cambria Math" w:cs="Arial"/>
+                          <w:i/>
+                        </w:rPr>
+                      </m:ctrlPr>
+                    </m:sSubPr>
+                    <m:e>
+                      <m:r>
+                        <w:rPr>
+                          <w:rFonts w:ascii="Cambria Math" w:eastAsiaTheme="minorEastAsia" w:hAnsi="Cambria Math" w:cs="Arial"/>
+                        </w:rPr>
+                        <m:t>w</m:t>
+                      </m:r>
+                    </m:e>
+                    <m:sub>
+                      <m:r>
+                        <w:rPr>
+                          <w:rFonts w:ascii="Cambria Math" w:eastAsiaTheme="minorEastAsia" w:hAnsi="Cambria Math" w:cs="Arial"/>
+                        </w:rPr>
+                        <m:t>j</m:t>
+                      </m:r>
+                    </m:sub>
+                  </m:sSub>
+                </m:e>
+              </m:nary>
+              <m:sSub>
+                <m:sSubPr>
+                  <m:ctrlPr>
+                    <w:rPr>
+                      <w:rFonts w:ascii="Cambria Math" w:eastAsiaTheme="minorEastAsia" w:hAnsi="Cambria Math" w:cs="Arial"/>
+                      <w:i/>
+                    </w:rPr>
+                  </m:ctrlPr>
+                </m:sSubPr>
+                <m:e>
+                  <m:r>
+                    <w:rPr>
+                      <w:rFonts w:ascii="Cambria Math" w:eastAsiaTheme="minorEastAsia" w:hAnsi="Cambria Math" w:cs="Arial"/>
+                    </w:rPr>
+                    <m:t>x</m:t>
+                  </m:r>
+                </m:e>
+                <m:sub>
+                  <m:r>
+                    <w:rPr>
+                      <w:rFonts w:ascii="Cambria Math" w:eastAsiaTheme="minorEastAsia" w:hAnsi="Cambria Math" w:cs="Arial"/>
+                    </w:rPr>
+                    <m:t>j</m:t>
+                  </m:r>
+                </m:sub>
+              </m:sSub>
+              <m:r>
+                <w:rPr>
+                  <w:rFonts w:ascii="Cambria Math" w:eastAsiaTheme="minorEastAsia" w:hAnsi="Cambria Math" w:cs="Arial"/>
+                </w:rPr>
+                <m:t>+b</m:t>
+              </m:r>
+            </m:e>
+          </m:d>
+          <m:r>
+            <w:rPr>
+              <w:rFonts w:ascii="Cambria Math" w:eastAsiaTheme="minorEastAsia" w:hAnsi="Cambria Math" w:cs="Arial"/>
+            </w:rPr>
+            <m:t xml:space="preserve"> </m:t>
+          </m:r>
+        </m:oMath>
+      </m:oMathPara>
     </w:p>
     <w:p>
       <w:pPr>
         <w:jc w:val="both"/>
         <w:rPr>
           <w:rFonts w:ascii="Arial" w:eastAsiaTheme="minorEastAsia" w:hAnsi="Arial" w:cs="Arial"/>
+        </w:rPr>
+      </w:pPr>
+      <w:r>
+        <w:rPr>
+          <w:rFonts w:ascii="Arial" w:eastAsiaTheme="minorEastAsia" w:hAnsi="Arial" w:cs="Arial"/>
+        </w:rPr>
+        <w:t xml:space="preserve">For perceptron </w:t>
+      </w:r>
+      <w:r>
+        <w:rPr>
+          <w:rFonts w:ascii="Arial" w:eastAsiaTheme="minorEastAsia" w:hAnsi="Arial" w:cs="Arial"/>
+        </w:rPr>
+        <w:t>y</w:t>
+      </w:r>
+      <w:r>
+        <w:rPr>
+          <w:rFonts w:ascii="Arial" w:eastAsiaTheme="minorEastAsia" w:hAnsi="Arial" w:cs="Arial"/>
+          <w:vertAlign w:val="subscript"/>
+        </w:rPr>
+        <w:t>0</w:t>
+      </w:r>
+      <w:r>
+        <w:rPr>
+          <w:rFonts w:ascii="Arial" w:eastAsiaTheme="minorEastAsia" w:hAnsi="Arial" w:cs="Arial"/>
+        </w:rPr>
+        <w:t>()</w:t>
+      </w:r>
+      <w:r>
+        <w:rPr>
+          <w:rFonts w:ascii="Arial" w:eastAsiaTheme="minorEastAsia" w:hAnsi="Arial" w:cs="Arial"/>
+        </w:rPr>
+        <w:t>, the output is determined by the sum of the weighted inputs, and since the bias is 0, the decision boundary is where:</w:t>
+      </w:r>
+    </w:p>
+    <w:p>
+      <w:pPr>
+        <w:jc w:val="both"/>
+        <w:rPr>
+          <w:rFonts w:ascii="Arial" w:eastAsiaTheme="minorEastAsia" w:hAnsi="Arial" w:cs="Arial"/>
+        </w:rPr>
+      </w:pPr>
+      <m:oMathPara>
+        <m:oMath>
+          <m:nary>
+            <m:naryPr>
+              <m:chr m:val="∑"/>
+              <m:limLoc m:val="undOvr"/>
+              <m:ctrlPr>
+                <w:rPr>
+                  <w:rFonts w:ascii="Cambria Math" w:eastAsiaTheme="minorEastAsia" w:hAnsi="Cambria Math" w:cs="Arial"/>
+                  <w:i/>
+                </w:rPr>
+              </m:ctrlPr>
+            </m:naryPr>
+            <m:sub>
+              <m:r>
+                <w:rPr>
+                  <w:rFonts w:ascii="Cambria Math" w:eastAsiaTheme="minorEastAsia" w:hAnsi="Cambria Math" w:cs="Arial"/>
+                </w:rPr>
+                <m:t>j=0</m:t>
+              </m:r>
+            </m:sub>
+            <m:sup>
+              <m:r>
+                <w:rPr>
+                  <w:rFonts w:ascii="Cambria Math" w:eastAsiaTheme="minorEastAsia" w:hAnsi="Cambria Math" w:cs="Arial"/>
+                </w:rPr>
+                <m:t>p</m:t>
+              </m:r>
+            </m:sup>
+            <m:e>
+              <m:sSub>
+                <m:sSubPr>
+                  <m:ctrlPr>
+                    <w:rPr>
+                      <w:rFonts w:ascii="Cambria Math" w:eastAsiaTheme="minorEastAsia" w:hAnsi="Cambria Math" w:cs="Arial"/>
+                      <w:i/>
+                    </w:rPr>
+                  </m:ctrlPr>
+                </m:sSubPr>
+                <m:e>
+                  <m:r>
+                    <w:rPr>
+                      <w:rFonts w:ascii="Cambria Math" w:eastAsiaTheme="minorEastAsia" w:hAnsi="Cambria Math" w:cs="Arial"/>
+                    </w:rPr>
+                    <m:t>w</m:t>
+                  </m:r>
+                </m:e>
+                <m:sub>
+                  <m:r>
+                    <w:rPr>
+                      <w:rFonts w:ascii="Cambria Math" w:eastAsiaTheme="minorEastAsia" w:hAnsi="Cambria Math" w:cs="Arial"/>
+                    </w:rPr>
+                    <m:t>j</m:t>
+                  </m:r>
+                </m:sub>
+              </m:sSub>
+              <m:sSub>
+                <m:sSubPr>
+                  <m:ctrlPr>
+                    <w:rPr>
+                      <w:rFonts w:ascii="Cambria Math" w:eastAsiaTheme="minorEastAsia" w:hAnsi="Cambria Math" w:cs="Arial"/>
+                      <w:i/>
+                    </w:rPr>
+                  </m:ctrlPr>
+                </m:sSubPr>
+                <m:e>
+                  <m:r>
+                    <w:rPr>
+                      <w:rFonts w:ascii="Cambria Math" w:eastAsiaTheme="minorEastAsia" w:hAnsi="Cambria Math" w:cs="Arial"/>
+                    </w:rPr>
+                    <m:t>x</m:t>
+                  </m:r>
+                </m:e>
+                <m:sub>
+                  <m:r>
+                    <w:rPr>
+                      <w:rFonts w:ascii="Cambria Math" w:eastAsiaTheme="minorEastAsia" w:hAnsi="Cambria Math" w:cs="Arial"/>
+                    </w:rPr>
+                    <m:t>j</m:t>
+                  </m:r>
+                </m:sub>
+              </m:sSub>
+              <m:r>
+                <w:rPr>
+                  <w:rFonts w:ascii="Cambria Math" w:eastAsiaTheme="minorEastAsia" w:hAnsi="Cambria Math" w:cs="Arial"/>
+                </w:rPr>
+                <m:t>=0</m:t>
+              </m:r>
+            </m:e>
+          </m:nary>
+        </m:oMath>
+      </m:oMathPara>
+    </w:p>
+    <w:p>
+      <w:pPr>
+        <w:jc w:val="both"/>
+        <w:rPr>
+          <w:rFonts w:ascii="Arial" w:eastAsiaTheme="minorEastAsia" w:hAnsi="Arial" w:cs="Arial"/>
+        </w:rPr>
+      </w:pPr>
+      <w:r>
+        <w:rPr>
+          <w:rFonts w:ascii="Arial" w:eastAsiaTheme="minorEastAsia" w:hAnsi="Arial" w:cs="Arial"/>
+        </w:rPr>
+        <w:t xml:space="preserve">For perceptron </w:t>
+      </w:r>
+      <w:r>
+        <w:rPr>
+          <w:rFonts w:ascii="Arial" w:eastAsiaTheme="minorEastAsia" w:hAnsi="Arial" w:cs="Arial"/>
+        </w:rPr>
+        <w:t>y</w:t>
+      </w:r>
+      <w:r>
+        <w:rPr>
+          <w:rFonts w:ascii="Arial" w:eastAsiaTheme="minorEastAsia" w:hAnsi="Arial" w:cs="Arial"/>
+          <w:vertAlign w:val="subscript"/>
+        </w:rPr>
+        <w:t>1</w:t>
+      </w:r>
+      <w:r>
+        <w:rPr>
+          <w:rFonts w:ascii="Arial" w:eastAsiaTheme="minorEastAsia" w:hAnsi="Arial" w:cs="Arial"/>
+        </w:rPr>
+        <w:t>()</w:t>
+      </w:r>
+      <w:r>
+        <w:rPr>
+          <w:rFonts w:ascii="Arial" w:eastAsiaTheme="minorEastAsia" w:hAnsi="Arial" w:cs="Arial"/>
+        </w:rPr>
+        <w:t>, the decision boundary is where:</w:t>
+      </w:r>
+    </w:p>
+    <w:p>
+      <w:pPr>
+        <w:jc w:val="both"/>
+        <w:rPr>
+          <w:rFonts w:ascii="Arial" w:eastAsiaTheme="minorEastAsia" w:hAnsi="Arial" w:cs="Arial"/>
+        </w:rPr>
+      </w:pPr>
+      <m:oMathPara>
+        <m:oMath>
+          <m:nary>
+            <m:naryPr>
+              <m:chr m:val="∑"/>
+              <m:limLoc m:val="undOvr"/>
+              <m:ctrlPr>
+                <w:rPr>
+                  <w:rFonts w:ascii="Cambria Math" w:eastAsiaTheme="minorEastAsia" w:hAnsi="Cambria Math" w:cs="Arial"/>
+                  <w:i/>
+                </w:rPr>
+              </m:ctrlPr>
+            </m:naryPr>
+            <m:sub>
+              <m:r>
+                <w:rPr>
+                  <w:rFonts w:ascii="Cambria Math" w:eastAsiaTheme="minorEastAsia" w:hAnsi="Cambria Math" w:cs="Arial"/>
+                </w:rPr>
+                <m:t>j=0</m:t>
+              </m:r>
+            </m:sub>
+            <m:sup>
+              <m:r>
+                <w:rPr>
+                  <w:rFonts w:ascii="Cambria Math" w:eastAsiaTheme="minorEastAsia" w:hAnsi="Cambria Math" w:cs="Arial"/>
+                </w:rPr>
+                <m:t>p</m:t>
+              </m:r>
+            </m:sup>
+            <m:e>
+              <m:sSub>
+                <m:sSubPr>
+                  <m:ctrlPr>
+                    <w:rPr>
+                      <w:rFonts w:ascii="Cambria Math" w:eastAsiaTheme="minorEastAsia" w:hAnsi="Cambria Math" w:cs="Arial"/>
+                      <w:i/>
+                    </w:rPr>
+                  </m:ctrlPr>
+                </m:sSubPr>
+                <m:e>
+                  <m:r>
+                    <w:rPr>
+                      <w:rFonts w:ascii="Cambria Math" w:eastAsiaTheme="minorEastAsia" w:hAnsi="Cambria Math" w:cs="Arial"/>
+                    </w:rPr>
+                    <m:t>w</m:t>
+                  </m:r>
+                </m:e>
+                <m:sub>
+                  <m:r>
+                    <w:rPr>
+                      <w:rFonts w:ascii="Cambria Math" w:eastAsiaTheme="minorEastAsia" w:hAnsi="Cambria Math" w:cs="Arial"/>
+                    </w:rPr>
+                    <m:t>j</m:t>
+                  </m:r>
+                </m:sub>
+              </m:sSub>
+              <m:sSub>
+                <m:sSubPr>
+                  <m:ctrlPr>
+                    <w:rPr>
+                      <w:rFonts w:ascii="Cambria Math" w:eastAsiaTheme="minorEastAsia" w:hAnsi="Cambria Math" w:cs="Arial"/>
+                      <w:i/>
+                    </w:rPr>
+                  </m:ctrlPr>
+                </m:sSubPr>
+                <m:e>
+                  <m:r>
+                    <w:rPr>
+                      <w:rFonts w:ascii="Cambria Math" w:eastAsiaTheme="minorEastAsia" w:hAnsi="Cambria Math" w:cs="Arial"/>
+                    </w:rPr>
+                    <m:t>x</m:t>
+                  </m:r>
+                </m:e>
+                <m:sub>
+                  <m:r>
+                    <w:rPr>
+                      <w:rFonts w:ascii="Cambria Math" w:eastAsiaTheme="minorEastAsia" w:hAnsi="Cambria Math" w:cs="Arial"/>
+                    </w:rPr>
+                    <m:t>j</m:t>
+                  </m:r>
+                </m:sub>
+              </m:sSub>
+              <m:r>
+                <w:rPr>
+                  <w:rFonts w:ascii="Cambria Math" w:eastAsiaTheme="minorEastAsia" w:hAnsi="Cambria Math" w:cs="Arial"/>
+                </w:rPr>
+                <m:t>+1</m:t>
+              </m:r>
+              <m:r>
+                <w:rPr>
+                  <w:rFonts w:ascii="Cambria Math" w:eastAsiaTheme="minorEastAsia" w:hAnsi="Cambria Math" w:cs="Arial"/>
+                </w:rPr>
+                <m:t>=0</m:t>
+              </m:r>
+            </m:e>
+          </m:nary>
+          <m:r>
+            <w:rPr>
+              <w:rFonts w:ascii="Cambria Math" w:eastAsiaTheme="minorEastAsia" w:hAnsi="Cambria Math" w:cs="Arial"/>
+            </w:rPr>
+            <m:t xml:space="preserve"> or </m:t>
+          </m:r>
+          <m:nary>
+            <m:naryPr>
+              <m:chr m:val="∑"/>
+              <m:limLoc m:val="undOvr"/>
+              <m:ctrlPr>
+                <w:rPr>
+                  <w:rFonts w:ascii="Cambria Math" w:eastAsiaTheme="minorEastAsia" w:hAnsi="Cambria Math" w:cs="Arial"/>
+                  <w:i/>
+                </w:rPr>
+              </m:ctrlPr>
+            </m:naryPr>
+            <m:sub>
+              <m:r>
+                <w:rPr>
+                  <w:rFonts w:ascii="Cambria Math" w:eastAsiaTheme="minorEastAsia" w:hAnsi="Cambria Math" w:cs="Arial"/>
+                </w:rPr>
+                <m:t>j=0</m:t>
+              </m:r>
+            </m:sub>
+            <m:sup>
+              <m:r>
+                <w:rPr>
+                  <w:rFonts w:ascii="Cambria Math" w:eastAsiaTheme="minorEastAsia" w:hAnsi="Cambria Math" w:cs="Arial"/>
+                </w:rPr>
+                <m:t>p</m:t>
+              </m:r>
+            </m:sup>
+            <m:e>
+              <m:sSub>
+                <m:sSubPr>
+                  <m:ctrlPr>
+                    <w:rPr>
+                      <w:rFonts w:ascii="Cambria Math" w:eastAsiaTheme="minorEastAsia" w:hAnsi="Cambria Math" w:cs="Arial"/>
+                      <w:i/>
+                    </w:rPr>
+                  </m:ctrlPr>
+                </m:sSubPr>
+                <m:e>
+                  <m:r>
+                    <w:rPr>
+                      <w:rFonts w:ascii="Cambria Math" w:eastAsiaTheme="minorEastAsia" w:hAnsi="Cambria Math" w:cs="Arial"/>
+                    </w:rPr>
+                    <m:t>w</m:t>
+                  </m:r>
+                </m:e>
+                <m:sub>
+                  <m:r>
+                    <w:rPr>
+                      <w:rFonts w:ascii="Cambria Math" w:eastAsiaTheme="minorEastAsia" w:hAnsi="Cambria Math" w:cs="Arial"/>
+                    </w:rPr>
+                    <m:t>j</m:t>
+                  </m:r>
+                </m:sub>
+              </m:sSub>
+              <m:sSub>
+                <m:sSubPr>
+                  <m:ctrlPr>
+                    <w:rPr>
+                      <w:rFonts w:ascii="Cambria Math" w:eastAsiaTheme="minorEastAsia" w:hAnsi="Cambria Math" w:cs="Arial"/>
+                      <w:i/>
+                    </w:rPr>
+                  </m:ctrlPr>
+                </m:sSubPr>
+                <m:e>
+                  <m:r>
+                    <w:rPr>
+                      <w:rFonts w:ascii="Cambria Math" w:eastAsiaTheme="minorEastAsia" w:hAnsi="Cambria Math" w:cs="Arial"/>
+                    </w:rPr>
+                    <m:t>x</m:t>
+                  </m:r>
+                </m:e>
+                <m:sub>
+                  <m:r>
+                    <w:rPr>
+                      <w:rFonts w:ascii="Cambria Math" w:eastAsiaTheme="minorEastAsia" w:hAnsi="Cambria Math" w:cs="Arial"/>
+                    </w:rPr>
+                    <m:t>j</m:t>
+                  </m:r>
+                </m:sub>
+              </m:sSub>
+              <m:r>
+                <w:rPr>
+                  <w:rFonts w:ascii="Cambria Math" w:eastAsiaTheme="minorEastAsia" w:hAnsi="Cambria Math" w:cs="Arial"/>
+                </w:rPr>
+                <m:t>=</m:t>
+              </m:r>
+              <m:r>
+                <w:rPr>
+                  <w:rFonts w:ascii="Cambria Math" w:eastAsiaTheme="minorEastAsia" w:hAnsi="Cambria Math" w:cs="Arial"/>
+                </w:rPr>
+                <m:t>-1</m:t>
+              </m:r>
+            </m:e>
+          </m:nary>
+        </m:oMath>
+      </m:oMathPara>
+    </w:p>
+    <w:p>
+      <w:pPr>
+        <w:numPr>
+          <w:ilvl w:val="0"/>
+          <w:numId w:val="24"/>
+        </w:numPr>
+        <w:jc w:val="both"/>
+        <w:rPr>
+          <w:rFonts w:ascii="Arial" w:eastAsiaTheme="minorEastAsia" w:hAnsi="Arial" w:cs="Arial"/>
+        </w:rPr>
+      </w:pPr>
+      <w:r>
+        <w:rPr>
+          <w:rFonts w:ascii="Arial" w:eastAsiaTheme="minorEastAsia" w:hAnsi="Arial" w:cs="Arial"/>
+        </w:rPr>
+        <w:t xml:space="preserve">The perceptron </w:t>
+      </w:r>
+      <w:r>
+        <w:rPr>
+          <w:rFonts w:ascii="Arial" w:eastAsiaTheme="minorEastAsia" w:hAnsi="Arial" w:cs="Arial"/>
+        </w:rPr>
+        <w:t>y</w:t>
+      </w:r>
+      <w:r>
+        <w:rPr>
+          <w:rFonts w:ascii="Arial" w:eastAsiaTheme="minorEastAsia" w:hAnsi="Arial" w:cs="Arial"/>
+          <w:vertAlign w:val="subscript"/>
+        </w:rPr>
+        <w:t>0</w:t>
+      </w:r>
+      <w:r>
+        <w:rPr>
+          <w:rFonts w:ascii="Arial" w:eastAsiaTheme="minorEastAsia" w:hAnsi="Arial" w:cs="Arial"/>
+        </w:rPr>
+        <w:t>()</w:t>
+      </w:r>
+      <w:r>
+        <w:rPr>
+          <w:rFonts w:ascii="Arial" w:eastAsiaTheme="minorEastAsia" w:hAnsi="Arial" w:cs="Arial"/>
+        </w:rPr>
+        <w:t xml:space="preserve"> has the decision boundary at</w:t>
+      </w:r>
+      <w:r>
+        <w:rPr>
+          <w:rFonts w:ascii="Arial" w:eastAsiaTheme="minorEastAsia" w:hAnsi="Arial" w:cs="Arial"/>
+        </w:rPr>
+        <w:t xml:space="preserve"> </w:t>
+      </w:r>
+      <m:oMath>
+        <m:nary>
+          <m:naryPr>
+            <m:chr m:val="∑"/>
+            <m:limLoc m:val="undOvr"/>
+            <m:ctrlPr>
+              <w:rPr>
+                <w:rFonts w:ascii="Cambria Math" w:eastAsiaTheme="minorEastAsia" w:hAnsi="Cambria Math" w:cs="Arial"/>
+                <w:i/>
+              </w:rPr>
+            </m:ctrlPr>
+          </m:naryPr>
+          <m:sub>
+            <m:r>
+              <w:rPr>
+                <w:rFonts w:ascii="Cambria Math" w:eastAsiaTheme="minorEastAsia" w:hAnsi="Cambria Math" w:cs="Arial"/>
+              </w:rPr>
+              <m:t>j=0</m:t>
+            </m:r>
+          </m:sub>
+          <m:sup>
+            <m:r>
+              <w:rPr>
+                <w:rFonts w:ascii="Cambria Math" w:eastAsiaTheme="minorEastAsia" w:hAnsi="Cambria Math" w:cs="Arial"/>
+              </w:rPr>
+              <m:t>p</m:t>
+            </m:r>
+          </m:sup>
+          <m:e>
+            <m:sSub>
+              <m:sSubPr>
+                <m:ctrlPr>
+                  <w:rPr>
+                    <w:rFonts w:ascii="Cambria Math" w:eastAsiaTheme="minorEastAsia" w:hAnsi="Cambria Math" w:cs="Arial"/>
+                    <w:i/>
+                  </w:rPr>
+                </m:ctrlPr>
+              </m:sSubPr>
+              <m:e>
+                <m:r>
+                  <w:rPr>
+                    <w:rFonts w:ascii="Cambria Math" w:eastAsiaTheme="minorEastAsia" w:hAnsi="Cambria Math" w:cs="Arial"/>
+                  </w:rPr>
+                  <m:t>w</m:t>
+                </m:r>
+              </m:e>
+              <m:sub>
+                <m:r>
+                  <w:rPr>
+                    <w:rFonts w:ascii="Cambria Math" w:eastAsiaTheme="minorEastAsia" w:hAnsi="Cambria Math" w:cs="Arial"/>
+                  </w:rPr>
+                  <m:t>j</m:t>
+                </m:r>
+              </m:sub>
+            </m:sSub>
+            <m:sSub>
+              <m:sSubPr>
+                <m:ctrlPr>
+                  <w:rPr>
+                    <w:rFonts w:ascii="Cambria Math" w:eastAsiaTheme="minorEastAsia" w:hAnsi="Cambria Math" w:cs="Arial"/>
+                    <w:i/>
+                  </w:rPr>
+                </m:ctrlPr>
+              </m:sSubPr>
+              <m:e>
+                <m:r>
+                  <w:rPr>
+                    <w:rFonts w:ascii="Cambria Math" w:eastAsiaTheme="minorEastAsia" w:hAnsi="Cambria Math" w:cs="Arial"/>
+                  </w:rPr>
+                  <m:t>x</m:t>
+                </m:r>
+              </m:e>
+              <m:sub>
+                <m:r>
+                  <w:rPr>
+                    <w:rFonts w:ascii="Cambria Math" w:eastAsiaTheme="minorEastAsia" w:hAnsi="Cambria Math" w:cs="Arial"/>
+                  </w:rPr>
+                  <m:t>j</m:t>
+                </m:r>
+              </m:sub>
+            </m:sSub>
+            <m:r>
+              <w:rPr>
+                <w:rFonts w:ascii="Cambria Math" w:eastAsiaTheme="minorEastAsia" w:hAnsi="Cambria Math" w:cs="Arial"/>
+              </w:rPr>
+              <m:t>=0</m:t>
+            </m:r>
+          </m:e>
+        </m:nary>
+      </m:oMath>
+    </w:p>
+    <w:p>
+      <w:pPr>
+        <w:numPr>
+          <w:ilvl w:val="0"/>
+          <w:numId w:val="24"/>
+        </w:numPr>
+        <w:jc w:val="both"/>
+        <w:rPr>
+          <w:rFonts w:ascii="Arial" w:eastAsiaTheme="minorEastAsia" w:hAnsi="Arial" w:cs="Arial"/>
+        </w:rPr>
+      </w:pPr>
+      <w:r>
+        <w:rPr>
+          <w:rFonts w:ascii="Arial" w:eastAsiaTheme="minorEastAsia" w:hAnsi="Arial" w:cs="Arial"/>
+        </w:rPr>
+        <w:t xml:space="preserve">The perceptron </w:t>
+      </w:r>
+      <w:r>
+        <w:rPr>
+          <w:rFonts w:ascii="Arial" w:eastAsiaTheme="minorEastAsia" w:hAnsi="Arial" w:cs="Arial"/>
+        </w:rPr>
+        <w:t>y</w:t>
+      </w:r>
+      <w:r>
+        <w:rPr>
+          <w:rFonts w:ascii="Arial" w:eastAsiaTheme="minorEastAsia" w:hAnsi="Arial" w:cs="Arial"/>
+          <w:vertAlign w:val="subscript"/>
+        </w:rPr>
+        <w:t>1</w:t>
+      </w:r>
+      <w:r>
+        <w:rPr>
+          <w:rFonts w:ascii="Arial" w:eastAsiaTheme="minorEastAsia" w:hAnsi="Arial" w:cs="Arial"/>
+        </w:rPr>
+        <w:t>()</w:t>
+      </w:r>
+      <w:r>
+        <w:rPr>
+          <w:rFonts w:ascii="Arial" w:eastAsiaTheme="minorEastAsia" w:hAnsi="Arial" w:cs="Arial"/>
+        </w:rPr>
+        <w:t xml:space="preserve"> </w:t>
+      </w:r>
+      <w:r>
+        <w:rPr>
+          <w:rFonts w:ascii="Arial" w:eastAsiaTheme="minorEastAsia" w:hAnsi="Arial" w:cs="Arial"/>
+        </w:rPr>
+        <w:t>has the decision boundary shifted by -1, i.e., at</w:t>
+      </w:r>
+      <w:r>
+        <w:rPr>
+          <w:rFonts w:ascii="Arial" w:eastAsiaTheme="minorEastAsia" w:hAnsi="Arial" w:cs="Arial"/>
+        </w:rPr>
+        <w:t xml:space="preserve"> </w:t>
+      </w:r>
+      <m:oMath>
+        <m:nary>
+          <m:naryPr>
+            <m:chr m:val="∑"/>
+            <m:limLoc m:val="undOvr"/>
+            <m:ctrlPr>
+              <w:rPr>
+                <w:rFonts w:ascii="Cambria Math" w:eastAsiaTheme="minorEastAsia" w:hAnsi="Cambria Math" w:cs="Arial"/>
+                <w:i/>
+              </w:rPr>
+            </m:ctrlPr>
+          </m:naryPr>
+          <m:sub>
+            <m:r>
+              <w:rPr>
+                <w:rFonts w:ascii="Cambria Math" w:eastAsiaTheme="minorEastAsia" w:hAnsi="Cambria Math" w:cs="Arial"/>
+              </w:rPr>
+              <m:t>j=0</m:t>
+            </m:r>
+          </m:sub>
+          <m:sup>
+            <m:r>
+              <w:rPr>
+                <w:rFonts w:ascii="Cambria Math" w:eastAsiaTheme="minorEastAsia" w:hAnsi="Cambria Math" w:cs="Arial"/>
+              </w:rPr>
+              <m:t>p</m:t>
+            </m:r>
+          </m:sup>
+          <m:e>
+            <m:sSub>
+              <m:sSubPr>
+                <m:ctrlPr>
+                  <w:rPr>
+                    <w:rFonts w:ascii="Cambria Math" w:eastAsiaTheme="minorEastAsia" w:hAnsi="Cambria Math" w:cs="Arial"/>
+                    <w:i/>
+                  </w:rPr>
+                </m:ctrlPr>
+              </m:sSubPr>
+              <m:e>
+                <m:r>
+                  <w:rPr>
+                    <w:rFonts w:ascii="Cambria Math" w:eastAsiaTheme="minorEastAsia" w:hAnsi="Cambria Math" w:cs="Arial"/>
+                  </w:rPr>
+                  <m:t>w</m:t>
+                </m:r>
+              </m:e>
+              <m:sub>
+                <m:r>
+                  <w:rPr>
+                    <w:rFonts w:ascii="Cambria Math" w:eastAsiaTheme="minorEastAsia" w:hAnsi="Cambria Math" w:cs="Arial"/>
+                  </w:rPr>
+                  <m:t>j</m:t>
+                </m:r>
+              </m:sub>
+            </m:sSub>
+            <m:sSub>
+              <m:sSubPr>
+                <m:ctrlPr>
+                  <w:rPr>
+                    <w:rFonts w:ascii="Cambria Math" w:eastAsiaTheme="minorEastAsia" w:hAnsi="Cambria Math" w:cs="Arial"/>
+                    <w:i/>
+                  </w:rPr>
+                </m:ctrlPr>
+              </m:sSubPr>
+              <m:e>
+                <m:r>
+                  <w:rPr>
+                    <w:rFonts w:ascii="Cambria Math" w:eastAsiaTheme="minorEastAsia" w:hAnsi="Cambria Math" w:cs="Arial"/>
+                  </w:rPr>
+                  <m:t>x</m:t>
+                </m:r>
+              </m:e>
+              <m:sub>
+                <m:r>
+                  <w:rPr>
+                    <w:rFonts w:ascii="Cambria Math" w:eastAsiaTheme="minorEastAsia" w:hAnsi="Cambria Math" w:cs="Arial"/>
+                  </w:rPr>
+                  <m:t>j</m:t>
+                </m:r>
+              </m:sub>
+            </m:sSub>
+            <m:r>
+              <w:rPr>
+                <w:rFonts w:ascii="Cambria Math" w:eastAsiaTheme="minorEastAsia" w:hAnsi="Cambria Math" w:cs="Arial"/>
+              </w:rPr>
+              <m:t>=-1</m:t>
+            </m:r>
+          </m:e>
+        </m:nary>
+      </m:oMath>
+    </w:p>
+    <w:p>
+      <w:pPr>
+        <w:jc w:val="both"/>
+        <w:rPr>
+          <w:rFonts w:ascii="Arial" w:eastAsiaTheme="minorEastAsia" w:hAnsi="Arial" w:cs="Arial"/>
+        </w:rPr>
+      </w:pPr>
+    </w:p>
+    <w:p>
+      <w:pPr>
+        <w:jc w:val="both"/>
+        <w:rPr>
+          <w:rFonts w:ascii="Arial" w:eastAsiaTheme="minorEastAsia" w:hAnsi="Arial" w:cs="Arial"/>
+        </w:rPr>
+      </w:pPr>
+      <w:r>
+        <w:rPr>
+          <w:rFonts w:ascii="Arial" w:eastAsiaTheme="minorEastAsia" w:hAnsi="Arial" w:cs="Arial"/>
+        </w:rPr>
+        <w:t xml:space="preserve">Since the bias in </w:t>
+      </w:r>
+      <w:r>
+        <w:rPr>
+          <w:rFonts w:ascii="Arial" w:eastAsiaTheme="minorEastAsia" w:hAnsi="Arial" w:cs="Arial"/>
+        </w:rPr>
+        <w:t>y</w:t>
+      </w:r>
+      <w:r>
+        <w:rPr>
+          <w:rFonts w:ascii="Arial" w:eastAsiaTheme="minorEastAsia" w:hAnsi="Arial" w:cs="Arial"/>
+          <w:vertAlign w:val="subscript"/>
+        </w:rPr>
+        <w:t>0</w:t>
+      </w:r>
+      <w:r>
+        <w:rPr>
+          <w:rFonts w:ascii="Arial" w:eastAsiaTheme="minorEastAsia" w:hAnsi="Arial" w:cs="Arial"/>
+        </w:rPr>
+        <w:t>()</w:t>
+      </w:r>
+      <w:r>
+        <w:rPr>
+          <w:rFonts w:ascii="Arial" w:eastAsiaTheme="minorEastAsia" w:hAnsi="Arial" w:cs="Arial"/>
+        </w:rPr>
+        <w:t xml:space="preserve"> </w:t>
+      </w:r>
+      <w:r>
+        <w:rPr>
+          <w:rFonts w:ascii="Arial" w:eastAsiaTheme="minorEastAsia" w:hAnsi="Arial" w:cs="Arial"/>
+        </w:rPr>
+        <w:t xml:space="preserve">is 0, it has a decision boundary at the origin. On the other hand, the bias in </w:t>
+      </w:r>
+      <w:r>
+        <w:rPr>
+          <w:rFonts w:ascii="Arial" w:eastAsiaTheme="minorEastAsia" w:hAnsi="Arial" w:cs="Arial"/>
+        </w:rPr>
+        <w:t>y</w:t>
+      </w:r>
+      <w:r>
+        <w:rPr>
+          <w:rFonts w:ascii="Arial" w:eastAsiaTheme="minorEastAsia" w:hAnsi="Arial" w:cs="Arial"/>
+          <w:vertAlign w:val="subscript"/>
+        </w:rPr>
+        <w:t>1</w:t>
+      </w:r>
+      <w:r>
+        <w:rPr>
+          <w:rFonts w:ascii="Arial" w:eastAsiaTheme="minorEastAsia" w:hAnsi="Arial" w:cs="Arial"/>
+        </w:rPr>
+        <w:t xml:space="preserve">() </w:t>
+      </w:r>
+      <w:r>
+        <w:rPr>
+          <w:rFonts w:ascii="Arial" w:eastAsiaTheme="minorEastAsia" w:hAnsi="Arial" w:cs="Arial"/>
+        </w:rPr>
+        <w:t xml:space="preserve">shifts the decision boundary. This shift in the decision boundary means that </w:t>
+      </w:r>
+      <w:r>
+        <w:rPr>
+          <w:rFonts w:ascii="Arial" w:eastAsiaTheme="minorEastAsia" w:hAnsi="Arial" w:cs="Arial"/>
+        </w:rPr>
+        <w:t>y</w:t>
+      </w:r>
+      <w:r>
+        <w:rPr>
+          <w:rFonts w:ascii="Arial" w:eastAsiaTheme="minorEastAsia" w:hAnsi="Arial" w:cs="Arial"/>
+          <w:vertAlign w:val="subscript"/>
+        </w:rPr>
+        <w:t>1</w:t>
+      </w:r>
+      <w:r>
+        <w:rPr>
+          <w:rFonts w:ascii="Arial" w:eastAsiaTheme="minorEastAsia" w:hAnsi="Arial" w:cs="Arial"/>
+        </w:rPr>
+        <w:t>()</w:t>
+      </w:r>
+      <w:r>
+        <w:rPr>
+          <w:rFonts w:ascii="Arial" w:eastAsiaTheme="minorEastAsia" w:hAnsi="Arial" w:cs="Arial"/>
+        </w:rPr>
+        <w:t xml:space="preserve"> is more general than </w:t>
+      </w:r>
+      <w:r>
+        <w:rPr>
+          <w:rFonts w:ascii="Arial" w:eastAsiaTheme="minorEastAsia" w:hAnsi="Arial" w:cs="Arial"/>
+        </w:rPr>
+        <w:t>y</w:t>
+      </w:r>
+      <w:r>
+        <w:rPr>
+          <w:rFonts w:ascii="Arial" w:eastAsiaTheme="minorEastAsia" w:hAnsi="Arial" w:cs="Arial"/>
+          <w:vertAlign w:val="subscript"/>
+        </w:rPr>
+        <w:t>0</w:t>
+      </w:r>
+      <w:r>
+        <w:rPr>
+          <w:rFonts w:ascii="Arial" w:eastAsiaTheme="minorEastAsia" w:hAnsi="Arial" w:cs="Arial"/>
+        </w:rPr>
+        <w:t xml:space="preserve">() </w:t>
+      </w:r>
+      <w:r>
+        <w:rPr>
+          <w:rFonts w:ascii="Arial" w:eastAsiaTheme="minorEastAsia" w:hAnsi="Arial" w:cs="Arial"/>
+        </w:rPr>
+        <w:t>because it allows for a broader range of inputs to be classified as positive, due to the shift in the threshold.</w:t>
+      </w:r>
+    </w:p>
+    <w:p>
+      <w:pPr>
+        <w:jc w:val="both"/>
+        <w:rPr>
+          <w:rFonts w:ascii="Arial" w:eastAsiaTheme="minorEastAsia" w:hAnsi="Arial" w:cs="Arial"/>
+        </w:rPr>
+      </w:pPr>
+      <w:r>
+        <w:rPr>
+          <w:rFonts w:ascii="Arial" w:eastAsiaTheme="minorEastAsia" w:hAnsi="Arial" w:cs="Arial"/>
+        </w:rPr>
+        <w:lastRenderedPageBreak/>
+        <w:t xml:space="preserve">In conclusion </w:t>
+      </w:r>
+      <w:r>
+        <w:rPr>
+          <w:rFonts w:ascii="Arial" w:eastAsiaTheme="minorEastAsia" w:hAnsi="Arial" w:cs="Arial"/>
+        </w:rPr>
+        <w:t>y</w:t>
+      </w:r>
+      <w:r>
+        <w:rPr>
+          <w:rFonts w:ascii="Arial" w:eastAsiaTheme="minorEastAsia" w:hAnsi="Arial" w:cs="Arial"/>
+          <w:vertAlign w:val="subscript"/>
+        </w:rPr>
+        <w:t>1</w:t>
+      </w:r>
+      <w:r>
+        <w:rPr>
+          <w:rFonts w:ascii="Arial" w:eastAsiaTheme="minorEastAsia" w:hAnsi="Arial" w:cs="Arial"/>
+        </w:rPr>
+        <w:t>()</w:t>
+      </w:r>
+      <w:r>
+        <w:rPr>
+          <w:rFonts w:ascii="Arial" w:eastAsiaTheme="minorEastAsia" w:hAnsi="Arial" w:cs="Arial"/>
+        </w:rPr>
+        <w:t xml:space="preserve"> </w:t>
+      </w:r>
+      <w:r>
+        <w:rPr>
+          <w:rFonts w:ascii="Arial" w:eastAsiaTheme="minorEastAsia" w:hAnsi="Arial" w:cs="Arial"/>
+        </w:rPr>
+        <w:t xml:space="preserve">is more general than </w:t>
+      </w:r>
+      <w:r>
+        <w:rPr>
+          <w:rFonts w:ascii="Arial" w:eastAsiaTheme="minorEastAsia" w:hAnsi="Arial" w:cs="Arial"/>
+        </w:rPr>
+        <w:t>y</w:t>
+      </w:r>
+      <w:r>
+        <w:rPr>
+          <w:rFonts w:ascii="Arial" w:eastAsiaTheme="minorEastAsia" w:hAnsi="Arial" w:cs="Arial"/>
+          <w:vertAlign w:val="subscript"/>
+        </w:rPr>
+        <w:t>0</w:t>
+      </w:r>
+      <w:r>
+        <w:rPr>
+          <w:rFonts w:ascii="Arial" w:eastAsiaTheme="minorEastAsia" w:hAnsi="Arial" w:cs="Arial"/>
+        </w:rPr>
+        <w:t xml:space="preserve">() </w:t>
+      </w:r>
+      <w:r>
+        <w:rPr>
+          <w:rFonts w:ascii="Arial" w:eastAsiaTheme="minorEastAsia" w:hAnsi="Arial" w:cs="Arial"/>
+        </w:rPr>
+        <w:t xml:space="preserve">because the bias in </w:t>
+      </w:r>
+      <w:r>
+        <w:rPr>
+          <w:rFonts w:ascii="Arial" w:eastAsiaTheme="minorEastAsia" w:hAnsi="Arial" w:cs="Arial"/>
+        </w:rPr>
+        <w:t>y</w:t>
+      </w:r>
+      <w:r>
+        <w:rPr>
+          <w:rFonts w:ascii="Arial" w:eastAsiaTheme="minorEastAsia" w:hAnsi="Arial" w:cs="Arial"/>
+          <w:vertAlign w:val="subscript"/>
+        </w:rPr>
+        <w:t>1</w:t>
+      </w:r>
+      <w:r>
+        <w:rPr>
+          <w:rFonts w:ascii="Arial" w:eastAsiaTheme="minorEastAsia" w:hAnsi="Arial" w:cs="Arial"/>
+        </w:rPr>
+        <w:t>()</w:t>
+      </w:r>
+      <w:r>
+        <w:rPr>
+          <w:rFonts w:ascii="Arial" w:eastAsiaTheme="minorEastAsia" w:hAnsi="Arial" w:cs="Arial"/>
+        </w:rPr>
+        <w:t xml:space="preserve"> </w:t>
+      </w:r>
+      <w:r>
+        <w:rPr>
+          <w:rFonts w:ascii="Arial" w:eastAsiaTheme="minorEastAsia" w:hAnsi="Arial" w:cs="Arial"/>
+        </w:rPr>
+        <w:t xml:space="preserve">shifts the decision boundary, allowing for a greater variety of inputs to be classified as 1. Therefore, </w:t>
+      </w:r>
+      <w:r>
+        <w:rPr>
+          <w:rFonts w:ascii="Arial" w:eastAsiaTheme="minorEastAsia" w:hAnsi="Arial" w:cs="Arial"/>
+        </w:rPr>
+        <w:t>y</w:t>
+      </w:r>
+      <w:r>
+        <w:rPr>
+          <w:rFonts w:ascii="Arial" w:eastAsiaTheme="minorEastAsia" w:hAnsi="Arial" w:cs="Arial"/>
+          <w:vertAlign w:val="subscript"/>
+        </w:rPr>
+        <w:t>1</w:t>
+      </w:r>
+      <w:r>
+        <w:rPr>
+          <w:rFonts w:ascii="Arial" w:eastAsiaTheme="minorEastAsia" w:hAnsi="Arial" w:cs="Arial"/>
+        </w:rPr>
+        <w:t>()</w:t>
+      </w:r>
+      <w:r>
+        <w:rPr>
+          <w:rFonts w:ascii="Arial" w:eastAsiaTheme="minorEastAsia" w:hAnsi="Arial" w:cs="Arial"/>
+        </w:rPr>
+        <w:t xml:space="preserve"> </w:t>
+      </w:r>
+      <w:r>
+        <w:rPr>
+          <w:rFonts w:ascii="Arial" w:eastAsiaTheme="minorEastAsia" w:hAnsi="Arial" w:cs="Arial"/>
+        </w:rPr>
+        <w:t>can classify a broader range of inputs, making it more general.</w:t>
+      </w:r>
+    </w:p>
+    <w:p>
+      <w:pPr>
+        <w:jc w:val="both"/>
+        <w:rPr>
+          <w:rFonts w:ascii="Arial" w:eastAsiaTheme="minorEastAsia" w:hAnsi="Arial" w:cs="Arial"/>
           <w:color w:val="FF0000"/>
-          <w:lang w:val="en-US"/>
+        </w:rPr>
+      </w:pPr>
+      <w:r>
+        <w:rPr>
+          <w:rFonts w:ascii="Arial" w:eastAsiaTheme="minorEastAsia" w:hAnsi="Arial" w:cs="Arial"/>
+          <w:color w:val="FF0000"/>
+        </w:rPr>
+        <w:t>Exercise 3 : Perceptron Learning (1+1+2+2+1=6 Points)</w:t>
+      </w:r>
+    </w:p>
+    <w:p>
+      <w:pPr>
+        <w:jc w:val="both"/>
+        <w:rPr>
+          <w:rFonts w:ascii="Arial" w:eastAsiaTheme="minorEastAsia" w:hAnsi="Arial" w:cs="Arial"/>
+          <w:color w:val="FF0000"/>
+        </w:rPr>
+      </w:pPr>
+      <w:r>
+        <w:rPr>
+          <w:rFonts w:ascii="Arial" w:eastAsiaTheme="minorEastAsia" w:hAnsi="Arial" w:cs="Arial"/>
+          <w:color w:val="FF0000"/>
+        </w:rPr>
+        <w:t>In this exercise, you design a single perceptron with two inputs a1 and x2. This perceptron shall implement</w:t>
+      </w:r>
+      <w:r>
+        <w:rPr>
+          <w:rFonts w:ascii="Arial" w:eastAsiaTheme="minorEastAsia" w:hAnsi="Arial" w:cs="Arial"/>
+          <w:color w:val="FF0000"/>
+        </w:rPr>
+        <w:t xml:space="preserve"> </w:t>
+      </w:r>
+      <w:r>
+        <w:rPr>
+          <w:rFonts w:ascii="Arial" w:eastAsiaTheme="minorEastAsia" w:hAnsi="Arial" w:cs="Arial"/>
+          <w:color w:val="FF0000"/>
+        </w:rPr>
+        <w:t>the boolean formula A A -B with a suitable function y(x1, x2). Use the values 0 for false and 1 for true.</w:t>
+      </w:r>
+    </w:p>
+    <w:p>
+      <w:pPr>
+        <w:jc w:val="both"/>
+        <w:rPr>
+          <w:rFonts w:ascii="Arial" w:eastAsiaTheme="minorEastAsia" w:hAnsi="Arial" w:cs="Arial"/>
+          <w:color w:val="FF0000"/>
+        </w:rPr>
+      </w:pPr>
+    </w:p>
+    <w:p>
+      <w:pPr>
+        <w:jc w:val="both"/>
+        <w:rPr>
+          <w:rFonts w:ascii="Arial" w:eastAsiaTheme="minorEastAsia" w:hAnsi="Arial" w:cs="Arial"/>
+          <w:color w:val="FF0000"/>
+        </w:rPr>
+      </w:pPr>
+      <w:r>
+        <w:rPr>
+          <w:rFonts w:ascii="Arial" w:eastAsiaTheme="minorEastAsia" w:hAnsi="Arial" w:cs="Arial"/>
+          <w:color w:val="FF0000"/>
+        </w:rPr>
+        <w:t>(a) Draw all possible examples and a suitable decision boundary in a coordinate system.</w:t>
+      </w:r>
+    </w:p>
+    <w:p>
+      <w:pPr>
+        <w:jc w:val="both"/>
+        <w:rPr>
+          <w:rFonts w:ascii="Arial" w:eastAsiaTheme="minorEastAsia" w:hAnsi="Arial" w:cs="Arial"/>
+          <w:color w:val="FF0000"/>
+        </w:rPr>
+      </w:pPr>
+      <w:r>
+        <w:rPr>
+          <w:rFonts w:ascii="Arial" w:eastAsiaTheme="minorEastAsia" w:hAnsi="Arial" w:cs="Arial"/>
+          <w:color w:val="FF0000"/>
+        </w:rPr>
+        <w:t>(b) Draw the graph of the perceptron. The schematic must include a1, x2, and all model weights.</w:t>
+      </w:r>
+    </w:p>
+    <w:p>
+      <w:pPr>
+        <w:jc w:val="both"/>
+        <w:rPr>
+          <w:rFonts w:ascii="Arial" w:eastAsiaTheme="minorEastAsia" w:hAnsi="Arial" w:cs="Arial"/>
+          <w:color w:val="FF0000"/>
+        </w:rPr>
+      </w:pPr>
+      <w:r>
+        <w:rPr>
+          <w:rFonts w:ascii="Arial" w:eastAsiaTheme="minorEastAsia" w:hAnsi="Arial" w:cs="Arial"/>
+          <w:color w:val="FF0000"/>
+        </w:rPr>
+        <w:t>(c) Manually determine the weights w = (wo, w1, w2) for the decision boundary you drew in (a).</w:t>
+      </w:r>
+    </w:p>
+    <w:p>
+      <w:pPr>
+        <w:jc w:val="both"/>
+        <w:rPr>
+          <w:rFonts w:ascii="Arial" w:eastAsiaTheme="minorEastAsia" w:hAnsi="Arial" w:cs="Arial"/>
+          <w:color w:val="FF0000"/>
+        </w:rPr>
+      </w:pPr>
+      <w:r>
+        <w:rPr>
+          <w:rFonts w:ascii="Arial" w:eastAsiaTheme="minorEastAsia" w:hAnsi="Arial" w:cs="Arial"/>
+          <w:color w:val="FF0000"/>
+        </w:rPr>
+        <w:t>(d) Now determine w using the perceptron training algorithm (PT). Use a learning rate n of 0.3 and</w:t>
+      </w:r>
+      <w:r>
+        <w:rPr>
+          <w:rFonts w:ascii="Arial" w:eastAsiaTheme="minorEastAsia" w:hAnsi="Arial" w:cs="Arial"/>
+          <w:color w:val="FF0000"/>
+        </w:rPr>
+        <w:t xml:space="preserve"> </w:t>
+      </w:r>
+      <w:r>
+        <w:rPr>
+          <w:rFonts w:ascii="Arial" w:eastAsiaTheme="minorEastAsia" w:hAnsi="Arial" w:cs="Arial"/>
+          <w:color w:val="FF0000"/>
+        </w:rPr>
+        <w:t>initialize the weights with wo = -0.5 and w1 = w2 = 0.5. Instead of selecting examples randomly,</w:t>
+      </w:r>
+      <w:r>
+        <w:rPr>
+          <w:rFonts w:ascii="Arial" w:eastAsiaTheme="minorEastAsia" w:hAnsi="Arial" w:cs="Arial"/>
+          <w:color w:val="FF0000"/>
+        </w:rPr>
+        <w:t xml:space="preserve"> </w:t>
+      </w:r>
+      <w:r>
+        <w:rPr>
+          <w:rFonts w:ascii="Arial" w:eastAsiaTheme="minorEastAsia" w:hAnsi="Arial" w:cs="Arial"/>
+          <w:color w:val="FF0000"/>
+        </w:rPr>
+        <w:t>use the following examples in the given order (stop after those four examples):</w:t>
+      </w:r>
+    </w:p>
+    <w:p>
+      <w:pPr>
+        <w:jc w:val="both"/>
+        <w:rPr>
+          <w:rFonts w:ascii="Arial" w:eastAsiaTheme="minorEastAsia" w:hAnsi="Arial" w:cs="Arial"/>
+          <w:color w:val="FF0000"/>
         </w:rPr>
       </w:pPr>
     </w:p>
@@ -1913,7 +3148,6 @@
         <w:jc w:val="both"/>
         <w:rPr>
           <w:rFonts w:ascii="Arial" w:eastAsiaTheme="minorEastAsia" w:hAnsi="Arial" w:cs="Arial"/>
-          <w:lang w:val="en-US"/>
         </w:rPr>
       </w:pPr>
     </w:p>
@@ -1923,14 +3157,12 @@
         <w:rPr>
           <w:rFonts w:ascii="Arial" w:eastAsiaTheme="minorEastAsia" w:hAnsi="Arial" w:cs="Arial"/>
           <w:color w:val="FF0000"/>
-          <w:lang w:val="en-US"/>
         </w:rPr>
       </w:pPr>
       <w:r>
         <w:rPr>
           <w:rFonts w:ascii="Arial" w:eastAsiaTheme="minorEastAsia" w:hAnsi="Arial" w:cs="Arial"/>
           <w:color w:val="FF0000"/>
-          <w:lang w:val="en-US"/>
         </w:rPr>
         <w:t>Draw the decision boundary after every weight update into the coordinate system of (a).</w:t>
       </w:r>
@@ -1941,14 +3173,12 @@
         <w:rPr>
           <w:rFonts w:ascii="Arial" w:eastAsiaTheme="minorEastAsia" w:hAnsi="Arial" w:cs="Arial"/>
           <w:color w:val="FF0000"/>
-          <w:lang w:val="en-US"/>
         </w:rPr>
       </w:pPr>
       <w:r>
         <w:rPr>
           <w:rFonts w:ascii="Arial" w:eastAsiaTheme="minorEastAsia" w:hAnsi="Arial" w:cs="Arial"/>
           <w:color w:val="FF0000"/>
-          <w:lang w:val="en-US"/>
         </w:rPr>
         <w:t>(e) Briefly describe one effect of changing the learning rate n on the learning progress.</w:t>
       </w:r>
@@ -1958,31 +3188,13 @@
         <w:jc w:val="both"/>
         <w:rPr>
           <w:rFonts w:ascii="Arial" w:eastAsiaTheme="minorEastAsia" w:hAnsi="Arial" w:cs="Arial"/>
-          <w:lang w:val="en-US"/>
-        </w:rPr>
-      </w:pPr>
-      <w:r>
-        <w:rPr>
-          <w:rFonts w:ascii="Arial" w:eastAsiaTheme="minorEastAsia" w:hAnsi="Arial" w:cs="Arial"/>
-          <w:lang w:val="en-US"/>
-        </w:rPr>
-        <w:t>Task in progress (</w:t>
-      </w:r>
-      <w:proofErr w:type="spellStart"/>
-      <w:r>
-        <w:rPr>
-          <w:rFonts w:ascii="Arial" w:eastAsiaTheme="minorEastAsia" w:hAnsi="Arial" w:cs="Arial"/>
-          <w:lang w:val="en-US"/>
-        </w:rPr>
-        <w:t>cesar</w:t>
-      </w:r>
-      <w:proofErr w:type="spellEnd"/>
-      <w:r>
-        <w:rPr>
-          <w:rFonts w:ascii="Arial" w:eastAsiaTheme="minorEastAsia" w:hAnsi="Arial" w:cs="Arial"/>
-          <w:lang w:val="en-US"/>
-        </w:rPr>
-        <w:t>)</w:t>
+        </w:rPr>
+      </w:pPr>
+      <w:r>
+        <w:rPr>
+          <w:rFonts w:ascii="Arial" w:eastAsiaTheme="minorEastAsia" w:hAnsi="Arial" w:cs="Arial"/>
+        </w:rPr>
+        <w:t>Task in progress (cesar)</w:t>
       </w:r>
     </w:p>
     <w:p>
@@ -1991,7 +3203,6 @@
         <w:rPr>
           <w:rFonts w:ascii="Arial" w:eastAsiaTheme="minorEastAsia" w:hAnsi="Arial" w:cs="Arial"/>
           <w:color w:val="FF0000"/>
-          <w:lang w:val="en-US"/>
         </w:rPr>
       </w:pPr>
     </w:p>
@@ -2490,6 +3701,119 @@
     </w:lvl>
   </w:abstractNum>
   <w:abstractNum w:abstractNumId="4" w15:restartNumberingAfterBreak="0">
+    <w:nsid w:val="1C3A18D6"/>
+    <w:multiLevelType w:val="hybridMultilevel"/>
+    <w:tmpl w:val="E0A24718"/>
+    <w:lvl w:ilvl="0" w:tplc="04090001">
+      <w:start w:val="1"/>
+      <w:numFmt w:val="bullet"/>
+      <w:lvlText w:val=""/>
+      <w:lvlJc w:val="left"/>
+      <w:pPr>
+        <w:ind w:left="720" w:hanging="360"/>
+      </w:pPr>
+      <w:rPr>
+        <w:rFonts w:ascii="Symbol" w:hAnsi="Symbol" w:hint="default"/>
+      </w:rPr>
+    </w:lvl>
+    <w:lvl w:ilvl="1" w:tplc="04090003" w:tentative="1">
+      <w:start w:val="1"/>
+      <w:numFmt w:val="bullet"/>
+      <w:lvlText w:val="o"/>
+      <w:lvlJc w:val="left"/>
+      <w:pPr>
+        <w:ind w:left="1440" w:hanging="360"/>
+      </w:pPr>
+      <w:rPr>
+        <w:rFonts w:ascii="Courier New" w:hAnsi="Courier New" w:cs="Courier New" w:hint="default"/>
+      </w:rPr>
+    </w:lvl>
+    <w:lvl w:ilvl="2" w:tplc="04090005" w:tentative="1">
+      <w:start w:val="1"/>
+      <w:numFmt w:val="bullet"/>
+      <w:lvlText w:val=""/>
+      <w:lvlJc w:val="left"/>
+      <w:pPr>
+        <w:ind w:left="2160" w:hanging="360"/>
+      </w:pPr>
+      <w:rPr>
+        <w:rFonts w:ascii="Wingdings" w:hAnsi="Wingdings" w:hint="default"/>
+      </w:rPr>
+    </w:lvl>
+    <w:lvl w:ilvl="3" w:tplc="04090001" w:tentative="1">
+      <w:start w:val="1"/>
+      <w:numFmt w:val="bullet"/>
+      <w:lvlText w:val=""/>
+      <w:lvlJc w:val="left"/>
+      <w:pPr>
+        <w:ind w:left="2880" w:hanging="360"/>
+      </w:pPr>
+      <w:rPr>
+        <w:rFonts w:ascii="Symbol" w:hAnsi="Symbol" w:hint="default"/>
+      </w:rPr>
+    </w:lvl>
+    <w:lvl w:ilvl="4" w:tplc="04090003" w:tentative="1">
+      <w:start w:val="1"/>
+      <w:numFmt w:val="bullet"/>
+      <w:lvlText w:val="o"/>
+      <w:lvlJc w:val="left"/>
+      <w:pPr>
+        <w:ind w:left="3600" w:hanging="360"/>
+      </w:pPr>
+      <w:rPr>
+        <w:rFonts w:ascii="Courier New" w:hAnsi="Courier New" w:cs="Courier New" w:hint="default"/>
+      </w:rPr>
+    </w:lvl>
+    <w:lvl w:ilvl="5" w:tplc="04090005" w:tentative="1">
+      <w:start w:val="1"/>
+      <w:numFmt w:val="bullet"/>
+      <w:lvlText w:val=""/>
+      <w:lvlJc w:val="left"/>
+      <w:pPr>
+        <w:ind w:left="4320" w:hanging="360"/>
+      </w:pPr>
+      <w:rPr>
+        <w:rFonts w:ascii="Wingdings" w:hAnsi="Wingdings" w:hint="default"/>
+      </w:rPr>
+    </w:lvl>
+    <w:lvl w:ilvl="6" w:tplc="04090001" w:tentative="1">
+      <w:start w:val="1"/>
+      <w:numFmt w:val="bullet"/>
+      <w:lvlText w:val=""/>
+      <w:lvlJc w:val="left"/>
+      <w:pPr>
+        <w:ind w:left="5040" w:hanging="360"/>
+      </w:pPr>
+      <w:rPr>
+        <w:rFonts w:ascii="Symbol" w:hAnsi="Symbol" w:hint="default"/>
+      </w:rPr>
+    </w:lvl>
+    <w:lvl w:ilvl="7" w:tplc="04090003" w:tentative="1">
+      <w:start w:val="1"/>
+      <w:numFmt w:val="bullet"/>
+      <w:lvlText w:val="o"/>
+      <w:lvlJc w:val="left"/>
+      <w:pPr>
+        <w:ind w:left="5760" w:hanging="360"/>
+      </w:pPr>
+      <w:rPr>
+        <w:rFonts w:ascii="Courier New" w:hAnsi="Courier New" w:cs="Courier New" w:hint="default"/>
+      </w:rPr>
+    </w:lvl>
+    <w:lvl w:ilvl="8" w:tplc="04090005" w:tentative="1">
+      <w:start w:val="1"/>
+      <w:numFmt w:val="bullet"/>
+      <w:lvlText w:val=""/>
+      <w:lvlJc w:val="left"/>
+      <w:pPr>
+        <w:ind w:left="6480" w:hanging="360"/>
+      </w:pPr>
+      <w:rPr>
+        <w:rFonts w:ascii="Wingdings" w:hAnsi="Wingdings" w:hint="default"/>
+      </w:rPr>
+    </w:lvl>
+  </w:abstractNum>
+  <w:abstractNum w:abstractNumId="5" w15:restartNumberingAfterBreak="0">
     <w:nsid w:val="2D206C3B"/>
     <w:multiLevelType w:val="hybridMultilevel"/>
     <w:tmpl w:val="B20855E2"/>
@@ -2575,7 +3899,7 @@
       </w:pPr>
     </w:lvl>
   </w:abstractNum>
-  <w:abstractNum w:abstractNumId="5" w15:restartNumberingAfterBreak="0">
+  <w:abstractNum w:abstractNumId="6" w15:restartNumberingAfterBreak="0">
     <w:nsid w:val="2FD52FE2"/>
     <w:multiLevelType w:val="hybridMultilevel"/>
     <w:tmpl w:val="D9FC31D8"/>
@@ -2664,7 +3988,7 @@
       </w:pPr>
     </w:lvl>
   </w:abstractNum>
-  <w:abstractNum w:abstractNumId="6" w15:restartNumberingAfterBreak="0">
+  <w:abstractNum w:abstractNumId="7" w15:restartNumberingAfterBreak="0">
     <w:nsid w:val="302776C0"/>
     <w:multiLevelType w:val="hybridMultilevel"/>
     <w:tmpl w:val="083EAD16"/>
@@ -2750,7 +4074,7 @@
       </w:pPr>
     </w:lvl>
   </w:abstractNum>
-  <w:abstractNum w:abstractNumId="7" w15:restartNumberingAfterBreak="0">
+  <w:abstractNum w:abstractNumId="8" w15:restartNumberingAfterBreak="0">
     <w:nsid w:val="33921B89"/>
     <w:multiLevelType w:val="hybridMultilevel"/>
     <w:tmpl w:val="0D26EF90"/>
@@ -2863,7 +4187,7 @@
       </w:rPr>
     </w:lvl>
   </w:abstractNum>
-  <w:abstractNum w:abstractNumId="8" w15:restartNumberingAfterBreak="0">
+  <w:abstractNum w:abstractNumId="9" w15:restartNumberingAfterBreak="0">
     <w:nsid w:val="3530200B"/>
     <w:multiLevelType w:val="hybridMultilevel"/>
     <w:tmpl w:val="BACA52A0"/>
@@ -2949,7 +4273,7 @@
       </w:pPr>
     </w:lvl>
   </w:abstractNum>
-  <w:abstractNum w:abstractNumId="9" w15:restartNumberingAfterBreak="0">
+  <w:abstractNum w:abstractNumId="10" w15:restartNumberingAfterBreak="0">
     <w:nsid w:val="47682E32"/>
     <w:multiLevelType w:val="hybridMultilevel"/>
     <w:tmpl w:val="CF6E452E"/>
@@ -3062,7 +4386,7 @@
       </w:rPr>
     </w:lvl>
   </w:abstractNum>
-  <w:abstractNum w:abstractNumId="10" w15:restartNumberingAfterBreak="0">
+  <w:abstractNum w:abstractNumId="11" w15:restartNumberingAfterBreak="0">
     <w:nsid w:val="4A9F675C"/>
     <w:multiLevelType w:val="hybridMultilevel"/>
     <w:tmpl w:val="766C6DE8"/>
@@ -3151,7 +4475,7 @@
       </w:pPr>
     </w:lvl>
   </w:abstractNum>
-  <w:abstractNum w:abstractNumId="11" w15:restartNumberingAfterBreak="0">
+  <w:abstractNum w:abstractNumId="12" w15:restartNumberingAfterBreak="0">
     <w:nsid w:val="4BC4653D"/>
     <w:multiLevelType w:val="hybridMultilevel"/>
     <w:tmpl w:val="5768C528"/>
@@ -3264,7 +4588,7 @@
       </w:rPr>
     </w:lvl>
   </w:abstractNum>
-  <w:abstractNum w:abstractNumId="12" w15:restartNumberingAfterBreak="0">
+  <w:abstractNum w:abstractNumId="13" w15:restartNumberingAfterBreak="0">
     <w:nsid w:val="55486EF0"/>
     <w:multiLevelType w:val="hybridMultilevel"/>
     <w:tmpl w:val="6C9CFFCE"/>
@@ -3405,7 +4729,7 @@
       </w:rPr>
     </w:lvl>
   </w:abstractNum>
-  <w:abstractNum w:abstractNumId="13" w15:restartNumberingAfterBreak="0">
+  <w:abstractNum w:abstractNumId="14" w15:restartNumberingAfterBreak="0">
     <w:nsid w:val="577032C4"/>
     <w:multiLevelType w:val="hybridMultilevel"/>
     <w:tmpl w:val="87822FC4"/>
@@ -3491,7 +4815,7 @@
       </w:pPr>
     </w:lvl>
   </w:abstractNum>
-  <w:abstractNum w:abstractNumId="14" w15:restartNumberingAfterBreak="0">
+  <w:abstractNum w:abstractNumId="15" w15:restartNumberingAfterBreak="0">
     <w:nsid w:val="5AFD6E3E"/>
     <w:multiLevelType w:val="hybridMultilevel"/>
     <w:tmpl w:val="3734449A"/>
@@ -3604,7 +4928,156 @@
       </w:rPr>
     </w:lvl>
   </w:abstractNum>
-  <w:abstractNum w:abstractNumId="15" w15:restartNumberingAfterBreak="0">
+  <w:abstractNum w:abstractNumId="16" w15:restartNumberingAfterBreak="0">
+    <w:nsid w:val="5BCC63B6"/>
+    <w:multiLevelType w:val="multilevel"/>
+    <w:tmpl w:val="338C0B16"/>
+    <w:lvl w:ilvl="0">
+      <w:start w:val="1"/>
+      <w:numFmt w:val="bullet"/>
+      <w:lvlText w:val=""/>
+      <w:lvlJc w:val="left"/>
+      <w:pPr>
+        <w:tabs>
+          <w:tab w:val="num" w:pos="720"/>
+        </w:tabs>
+        <w:ind w:left="720" w:hanging="360"/>
+      </w:pPr>
+      <w:rPr>
+        <w:rFonts w:ascii="Symbol" w:hAnsi="Symbol" w:hint="default"/>
+        <w:sz w:val="20"/>
+      </w:rPr>
+    </w:lvl>
+    <w:lvl w:ilvl="1" w:tentative="1">
+      <w:start w:val="1"/>
+      <w:numFmt w:val="bullet"/>
+      <w:lvlText w:val="o"/>
+      <w:lvlJc w:val="left"/>
+      <w:pPr>
+        <w:tabs>
+          <w:tab w:val="num" w:pos="1440"/>
+        </w:tabs>
+        <w:ind w:left="1440" w:hanging="360"/>
+      </w:pPr>
+      <w:rPr>
+        <w:rFonts w:ascii="Courier New" w:hAnsi="Courier New" w:hint="default"/>
+        <w:sz w:val="20"/>
+      </w:rPr>
+    </w:lvl>
+    <w:lvl w:ilvl="2" w:tentative="1">
+      <w:start w:val="1"/>
+      <w:numFmt w:val="bullet"/>
+      <w:lvlText w:val=""/>
+      <w:lvlJc w:val="left"/>
+      <w:pPr>
+        <w:tabs>
+          <w:tab w:val="num" w:pos="2160"/>
+        </w:tabs>
+        <w:ind w:left="2160" w:hanging="360"/>
+      </w:pPr>
+      <w:rPr>
+        <w:rFonts w:ascii="Wingdings" w:hAnsi="Wingdings" w:hint="default"/>
+        <w:sz w:val="20"/>
+      </w:rPr>
+    </w:lvl>
+    <w:lvl w:ilvl="3" w:tentative="1">
+      <w:start w:val="1"/>
+      <w:numFmt w:val="bullet"/>
+      <w:lvlText w:val=""/>
+      <w:lvlJc w:val="left"/>
+      <w:pPr>
+        <w:tabs>
+          <w:tab w:val="num" w:pos="2880"/>
+        </w:tabs>
+        <w:ind w:left="2880" w:hanging="360"/>
+      </w:pPr>
+      <w:rPr>
+        <w:rFonts w:ascii="Wingdings" w:hAnsi="Wingdings" w:hint="default"/>
+        <w:sz w:val="20"/>
+      </w:rPr>
+    </w:lvl>
+    <w:lvl w:ilvl="4" w:tentative="1">
+      <w:start w:val="1"/>
+      <w:numFmt w:val="bullet"/>
+      <w:lvlText w:val=""/>
+      <w:lvlJc w:val="left"/>
+      <w:pPr>
+        <w:tabs>
+          <w:tab w:val="num" w:pos="3600"/>
+        </w:tabs>
+        <w:ind w:left="3600" w:hanging="360"/>
+      </w:pPr>
+      <w:rPr>
+        <w:rFonts w:ascii="Wingdings" w:hAnsi="Wingdings" w:hint="default"/>
+        <w:sz w:val="20"/>
+      </w:rPr>
+    </w:lvl>
+    <w:lvl w:ilvl="5" w:tentative="1">
+      <w:start w:val="1"/>
+      <w:numFmt w:val="bullet"/>
+      <w:lvlText w:val=""/>
+      <w:lvlJc w:val="left"/>
+      <w:pPr>
+        <w:tabs>
+          <w:tab w:val="num" w:pos="4320"/>
+        </w:tabs>
+        <w:ind w:left="4320" w:hanging="360"/>
+      </w:pPr>
+      <w:rPr>
+        <w:rFonts w:ascii="Wingdings" w:hAnsi="Wingdings" w:hint="default"/>
+        <w:sz w:val="20"/>
+      </w:rPr>
+    </w:lvl>
+    <w:lvl w:ilvl="6" w:tentative="1">
+      <w:start w:val="1"/>
+      <w:numFmt w:val="bullet"/>
+      <w:lvlText w:val=""/>
+      <w:lvlJc w:val="left"/>
+      <w:pPr>
+        <w:tabs>
+          <w:tab w:val="num" w:pos="5040"/>
+        </w:tabs>
+        <w:ind w:left="5040" w:hanging="360"/>
+      </w:pPr>
+      <w:rPr>
+        <w:rFonts w:ascii="Wingdings" w:hAnsi="Wingdings" w:hint="default"/>
+        <w:sz w:val="20"/>
+      </w:rPr>
+    </w:lvl>
+    <w:lvl w:ilvl="7" w:tentative="1">
+      <w:start w:val="1"/>
+      <w:numFmt w:val="bullet"/>
+      <w:lvlText w:val=""/>
+      <w:lvlJc w:val="left"/>
+      <w:pPr>
+        <w:tabs>
+          <w:tab w:val="num" w:pos="5760"/>
+        </w:tabs>
+        <w:ind w:left="5760" w:hanging="360"/>
+      </w:pPr>
+      <w:rPr>
+        <w:rFonts w:ascii="Wingdings" w:hAnsi="Wingdings" w:hint="default"/>
+        <w:sz w:val="20"/>
+      </w:rPr>
+    </w:lvl>
+    <w:lvl w:ilvl="8" w:tentative="1">
+      <w:start w:val="1"/>
+      <w:numFmt w:val="bullet"/>
+      <w:lvlText w:val=""/>
+      <w:lvlJc w:val="left"/>
+      <w:pPr>
+        <w:tabs>
+          <w:tab w:val="num" w:pos="6480"/>
+        </w:tabs>
+        <w:ind w:left="6480" w:hanging="360"/>
+      </w:pPr>
+      <w:rPr>
+        <w:rFonts w:ascii="Wingdings" w:hAnsi="Wingdings" w:hint="default"/>
+        <w:sz w:val="20"/>
+      </w:rPr>
+    </w:lvl>
+  </w:abstractNum>
+  <w:abstractNum w:abstractNumId="17" w15:restartNumberingAfterBreak="0">
     <w:nsid w:val="6FE85C84"/>
     <w:multiLevelType w:val="hybridMultilevel"/>
     <w:tmpl w:val="A350E116"/>
@@ -3690,7 +5163,7 @@
       </w:pPr>
     </w:lvl>
   </w:abstractNum>
-  <w:abstractNum w:abstractNumId="16" w15:restartNumberingAfterBreak="0">
+  <w:abstractNum w:abstractNumId="18" w15:restartNumberingAfterBreak="0">
     <w:nsid w:val="70A95B8C"/>
     <w:multiLevelType w:val="hybridMultilevel"/>
     <w:tmpl w:val="C160FB64"/>
@@ -3776,7 +5249,7 @@
       </w:pPr>
     </w:lvl>
   </w:abstractNum>
-  <w:abstractNum w:abstractNumId="17" w15:restartNumberingAfterBreak="0">
+  <w:abstractNum w:abstractNumId="19" w15:restartNumberingAfterBreak="0">
     <w:nsid w:val="76BA0F25"/>
     <w:multiLevelType w:val="hybridMultilevel"/>
     <w:tmpl w:val="D5A49CB2"/>
@@ -3865,7 +5338,7 @@
       </w:pPr>
     </w:lvl>
   </w:abstractNum>
-  <w:abstractNum w:abstractNumId="18" w15:restartNumberingAfterBreak="0">
+  <w:abstractNum w:abstractNumId="20" w15:restartNumberingAfterBreak="0">
     <w:nsid w:val="78F36429"/>
     <w:multiLevelType w:val="multilevel"/>
     <w:tmpl w:val="967E0B00"/>
@@ -4014,7 +5487,7 @@
       </w:rPr>
     </w:lvl>
   </w:abstractNum>
-  <w:abstractNum w:abstractNumId="19" w15:restartNumberingAfterBreak="0">
+  <w:abstractNum w:abstractNumId="21" w15:restartNumberingAfterBreak="0">
     <w:nsid w:val="7A9464AF"/>
     <w:multiLevelType w:val="multilevel"/>
     <w:tmpl w:val="D8E2EB5E"/>
@@ -4163,7 +5636,7 @@
       </w:rPr>
     </w:lvl>
   </w:abstractNum>
-  <w:abstractNum w:abstractNumId="20" w15:restartNumberingAfterBreak="0">
+  <w:abstractNum w:abstractNumId="22" w15:restartNumberingAfterBreak="0">
     <w:nsid w:val="7C6621BD"/>
     <w:multiLevelType w:val="hybridMultilevel"/>
     <w:tmpl w:val="FB7E9DF0"/>
@@ -4249,7 +5722,7 @@
       </w:pPr>
     </w:lvl>
   </w:abstractNum>
-  <w:abstractNum w:abstractNumId="21" w15:restartNumberingAfterBreak="0">
+  <w:abstractNum w:abstractNumId="23" w15:restartNumberingAfterBreak="0">
     <w:nsid w:val="7C6A386E"/>
     <w:multiLevelType w:val="hybridMultilevel"/>
     <w:tmpl w:val="22D48C84"/>
@@ -4363,37 +5836,37 @@
     </w:lvl>
   </w:abstractNum>
   <w:num w:numId="1" w16cid:durableId="1328556343">
-    <w:abstractNumId w:val="5"/>
+    <w:abstractNumId w:val="6"/>
   </w:num>
   <w:num w:numId="2" w16cid:durableId="160506949">
-    <w:abstractNumId w:val="12"/>
+    <w:abstractNumId w:val="13"/>
   </w:num>
   <w:num w:numId="3" w16cid:durableId="2118283814">
-    <w:abstractNumId w:val="17"/>
+    <w:abstractNumId w:val="19"/>
   </w:num>
   <w:num w:numId="4" w16cid:durableId="764570449">
-    <w:abstractNumId w:val="9"/>
+    <w:abstractNumId w:val="10"/>
   </w:num>
   <w:num w:numId="5" w16cid:durableId="1307079492">
-    <w:abstractNumId w:val="10"/>
+    <w:abstractNumId w:val="11"/>
   </w:num>
   <w:num w:numId="6" w16cid:durableId="485559113">
-    <w:abstractNumId w:val="18"/>
+    <w:abstractNumId w:val="20"/>
   </w:num>
   <w:num w:numId="7" w16cid:durableId="986596279">
     <w:abstractNumId w:val="2"/>
   </w:num>
   <w:num w:numId="8" w16cid:durableId="72510841">
-    <w:abstractNumId w:val="19"/>
+    <w:abstractNumId w:val="21"/>
   </w:num>
   <w:num w:numId="9" w16cid:durableId="411971850">
-    <w:abstractNumId w:val="21"/>
+    <w:abstractNumId w:val="23"/>
   </w:num>
   <w:num w:numId="10" w16cid:durableId="990060524">
-    <w:abstractNumId w:val="13"/>
+    <w:abstractNumId w:val="14"/>
   </w:num>
   <w:num w:numId="11" w16cid:durableId="1813063398">
-    <w:abstractNumId w:val="8"/>
+    <w:abstractNumId w:val="9"/>
   </w:num>
   <w:num w:numId="12" w16cid:durableId="1383018345">
     <w:abstractNumId w:val="1"/>
@@ -4402,31 +5875,37 @@
     <w:abstractNumId w:val="3"/>
   </w:num>
   <w:num w:numId="14" w16cid:durableId="929771427">
-    <w:abstractNumId w:val="11"/>
+    <w:abstractNumId w:val="12"/>
   </w:num>
   <w:num w:numId="15" w16cid:durableId="1920405445">
-    <w:abstractNumId w:val="4"/>
+    <w:abstractNumId w:val="5"/>
   </w:num>
   <w:num w:numId="16" w16cid:durableId="1707294883">
-    <w:abstractNumId w:val="20"/>
+    <w:abstractNumId w:val="22"/>
   </w:num>
   <w:num w:numId="17" w16cid:durableId="1107458969">
-    <w:abstractNumId w:val="16"/>
+    <w:abstractNumId w:val="18"/>
   </w:num>
   <w:num w:numId="18" w16cid:durableId="2076858738">
-    <w:abstractNumId w:val="6"/>
+    <w:abstractNumId w:val="7"/>
   </w:num>
   <w:num w:numId="19" w16cid:durableId="198011304">
     <w:abstractNumId w:val="0"/>
   </w:num>
   <w:num w:numId="20" w16cid:durableId="747581005">
+    <w:abstractNumId w:val="17"/>
+  </w:num>
+  <w:num w:numId="21" w16cid:durableId="2119375207">
+    <w:abstractNumId w:val="8"/>
+  </w:num>
+  <w:num w:numId="22" w16cid:durableId="675617505">
     <w:abstractNumId w:val="15"/>
   </w:num>
-  <w:num w:numId="21" w16cid:durableId="2119375207">
-    <w:abstractNumId w:val="7"/>
+  <w:num w:numId="23" w16cid:durableId="1216163429">
+    <w:abstractNumId w:val="4"/>
   </w:num>
-  <w:num w:numId="22" w16cid:durableId="675617505">
-    <w:abstractNumId w:val="14"/>
+  <w:num w:numId="24" w16cid:durableId="1663045926">
+    <w:abstractNumId w:val="16"/>
   </w:num>
 </w:numbering>
 </file>
@@ -4838,7 +6317,6 @@
     <w:rPr>
       <w:sz w:val="24"/>
       <w:szCs w:val="24"/>
-      <w:lang w:val="de-DE"/>
     </w:rPr>
   </w:style>
   <w:style w:type="paragraph" w:styleId="Heading1">
@@ -5043,7 +6521,6 @@
   <w:style w:type="character" w:default="1" w:styleId="DefaultParagraphFont">
     <w:name w:val="Default Paragraph Font"/>
     <w:uiPriority w:val="1"/>
-    <w:semiHidden/>
     <w:unhideWhenUsed/>
   </w:style>
   <w:style w:type="table" w:default="1" w:styleId="TableNormal">
@@ -5687,4 +7164,16 @@
     </a:ext>
   </a:extLst>
 </a:theme>
+</file>
+
+<file path=customXml/item1.xml><?xml version="1.0" encoding="utf-8"?>
+<b:Sources xmlns:b="http://schemas.openxmlformats.org/officeDocument/2006/bibliography" xmlns="http://schemas.openxmlformats.org/officeDocument/2006/bibliography" SelectedStyle="\APASixthEditionOfficeOnline.xsl" StyleName="APA" Version="6"/>
+</file>
+
+<file path=customXml/itemProps1.xml><?xml version="1.0" encoding="utf-8"?>
+<ds:datastoreItem xmlns:ds="http://schemas.openxmlformats.org/officeDocument/2006/customXml" ds:itemID="{B13B0CDE-14CB-4D6A-A3A0-A05A730059F7}">
+  <ds:schemaRefs>
+    <ds:schemaRef ds:uri="http://schemas.openxmlformats.org/officeDocument/2006/bibliography"/>
+  </ds:schemaRefs>
+</ds:datastoreItem>
 </file>
</xml_diff>

<commit_message>
Assignment 4 - v3
</commit_message>
<xml_diff>
--- a/Assignment 4/Exercise 4 - Group 16.docx
+++ b/Assignment 4/Exercise 4 - Group 16.docx
@@ -457,8 +457,33 @@
                 <w:sz w:val="28"/>
                 <w:lang w:val="en-US"/>
               </w:rPr>
-              <w:t>Cesar Fernando Gamba Tiusaba</w:t>
-            </w:r>
+              <w:t xml:space="preserve">Cesar Fernando </w:t>
+            </w:r>
+            <w:proofErr w:type="spellStart"/>
+            <w:r>
+              <w:rPr>
+                <w:sz w:val="28"/>
+                <w:lang w:val="en-US"/>
+              </w:rPr>
+              <w:t>Gamba</w:t>
+            </w:r>
+            <w:proofErr w:type="spellEnd"/>
+            <w:r>
+              <w:rPr>
+                <w:sz w:val="28"/>
+                <w:lang w:val="en-US"/>
+              </w:rPr>
+              <w:t xml:space="preserve"> </w:t>
+            </w:r>
+            <w:proofErr w:type="spellStart"/>
+            <w:r>
+              <w:rPr>
+                <w:sz w:val="28"/>
+                <w:lang w:val="en-US"/>
+              </w:rPr>
+              <w:t>Tiusaba</w:t>
+            </w:r>
+            <w:proofErr w:type="spellEnd"/>
           </w:p>
         </w:tc>
       </w:tr>
@@ -578,7 +603,23 @@
           <w:color w:val="FF0000"/>
         </w:rPr>
         <w:lastRenderedPageBreak/>
-        <w:t>Exercise 1 : Gradient Descent (1+1+1=3 Points)</w:t>
+        <w:t xml:space="preserve">Exercise </w:t>
+      </w:r>
+      <w:proofErr w:type="gramStart"/>
+      <w:r>
+        <w:rPr>
+          <w:rFonts w:ascii="Arial" w:eastAsiaTheme="minorEastAsia" w:hAnsi="Arial" w:cs="Arial"/>
+          <w:color w:val="FF0000"/>
+        </w:rPr>
+        <w:t>1 :</w:t>
+      </w:r>
+      <w:proofErr w:type="gramEnd"/>
+      <w:r>
+        <w:rPr>
+          <w:rFonts w:ascii="Arial" w:eastAsiaTheme="minorEastAsia" w:hAnsi="Arial" w:cs="Arial"/>
+          <w:color w:val="FF0000"/>
+        </w:rPr>
+        <w:t xml:space="preserve"> Gradient Descent (1+1+1=3 Points)</w:t>
       </w:r>
     </w:p>
     <w:p>
@@ -776,7 +817,29 @@
         <w:rPr>
           <w:rFonts w:ascii="Arial" w:eastAsiaTheme="minorEastAsia" w:hAnsi="Arial" w:cs="Arial"/>
         </w:rPr>
-        <w:t>The perceptron y1(), with a non-zero bias term wo. xo, is more general than yo(), which</w:t>
+        <w:t xml:space="preserve">The perceptron y1(), with a non-zero bias term wo. xo, is more general than </w:t>
+      </w:r>
+      <w:proofErr w:type="spellStart"/>
+      <w:proofErr w:type="gramStart"/>
+      <w:r>
+        <w:rPr>
+          <w:rFonts w:ascii="Arial" w:eastAsiaTheme="minorEastAsia" w:hAnsi="Arial" w:cs="Arial"/>
+        </w:rPr>
+        <w:t>yo</w:t>
+      </w:r>
+      <w:proofErr w:type="spellEnd"/>
+      <w:r>
+        <w:rPr>
+          <w:rFonts w:ascii="Arial" w:eastAsiaTheme="minorEastAsia" w:hAnsi="Arial" w:cs="Arial"/>
+        </w:rPr>
+        <w:t>(</w:t>
+      </w:r>
+      <w:proofErr w:type="gramEnd"/>
+      <w:r>
+        <w:rPr>
+          <w:rFonts w:ascii="Arial" w:eastAsiaTheme="minorEastAsia" w:hAnsi="Arial" w:cs="Arial"/>
+        </w:rPr>
+        <w:t>), which</w:t>
       </w:r>
       <w:r>
         <w:rPr>
@@ -800,7 +863,29 @@
         <w:rPr>
           <w:rFonts w:ascii="Arial" w:eastAsiaTheme="minorEastAsia" w:hAnsi="Arial" w:cs="Arial"/>
         </w:rPr>
-        <w:t>to represent all the functions yo()'s weights can capture, plus additional functions that</w:t>
+        <w:t xml:space="preserve">to represent all the functions </w:t>
+      </w:r>
+      <w:proofErr w:type="spellStart"/>
+      <w:proofErr w:type="gramStart"/>
+      <w:r>
+        <w:rPr>
+          <w:rFonts w:ascii="Arial" w:eastAsiaTheme="minorEastAsia" w:hAnsi="Arial" w:cs="Arial"/>
+        </w:rPr>
+        <w:t>yo</w:t>
+      </w:r>
+      <w:proofErr w:type="spellEnd"/>
+      <w:r>
+        <w:rPr>
+          <w:rFonts w:ascii="Arial" w:eastAsiaTheme="minorEastAsia" w:hAnsi="Arial" w:cs="Arial"/>
+        </w:rPr>
+        <w:t>(</w:t>
+      </w:r>
+      <w:proofErr w:type="gramEnd"/>
+      <w:r>
+        <w:rPr>
+          <w:rFonts w:ascii="Arial" w:eastAsiaTheme="minorEastAsia" w:hAnsi="Arial" w:cs="Arial"/>
+        </w:rPr>
+        <w:t>)'s weights can capture, plus additional functions that</w:t>
       </w:r>
       <w:r>
         <w:rPr>
@@ -824,7 +909,29 @@
         <w:rPr>
           <w:rFonts w:ascii="Arial" w:eastAsiaTheme="minorEastAsia" w:hAnsi="Arial" w:cs="Arial"/>
         </w:rPr>
-        <w:t>in the data, making it more versatile and general than yo(). The bias term allows models</w:t>
+        <w:t xml:space="preserve">in the data, making it more versatile and general than </w:t>
+      </w:r>
+      <w:proofErr w:type="spellStart"/>
+      <w:proofErr w:type="gramStart"/>
+      <w:r>
+        <w:rPr>
+          <w:rFonts w:ascii="Arial" w:eastAsiaTheme="minorEastAsia" w:hAnsi="Arial" w:cs="Arial"/>
+        </w:rPr>
+        <w:t>yo</w:t>
+      </w:r>
+      <w:proofErr w:type="spellEnd"/>
+      <w:r>
+        <w:rPr>
+          <w:rFonts w:ascii="Arial" w:eastAsiaTheme="minorEastAsia" w:hAnsi="Arial" w:cs="Arial"/>
+        </w:rPr>
+        <w:t>(</w:t>
+      </w:r>
+      <w:proofErr w:type="gramEnd"/>
+      <w:r>
+        <w:rPr>
+          <w:rFonts w:ascii="Arial" w:eastAsiaTheme="minorEastAsia" w:hAnsi="Arial" w:cs="Arial"/>
+        </w:rPr>
+        <w:t>). The bias term allows models</w:t>
       </w:r>
       <w:r>
         <w:rPr>
@@ -860,7 +967,23 @@
           <w:rFonts w:ascii="Arial" w:eastAsiaTheme="minorEastAsia" w:hAnsi="Arial" w:cs="Arial"/>
           <w:color w:val="FF0000"/>
         </w:rPr>
-        <w:t>Exercise 2 : Perceptron Learning (2 Points)</w:t>
+        <w:t xml:space="preserve">Exercise </w:t>
+      </w:r>
+      <w:proofErr w:type="gramStart"/>
+      <w:r>
+        <w:rPr>
+          <w:rFonts w:ascii="Arial" w:eastAsiaTheme="minorEastAsia" w:hAnsi="Arial" w:cs="Arial"/>
+          <w:color w:val="FF0000"/>
+        </w:rPr>
+        <w:t>2 :</w:t>
+      </w:r>
+      <w:proofErr w:type="gramEnd"/>
+      <w:r>
+        <w:rPr>
+          <w:rFonts w:ascii="Arial" w:eastAsiaTheme="minorEastAsia" w:hAnsi="Arial" w:cs="Arial"/>
+          <w:color w:val="FF0000"/>
+        </w:rPr>
+        <w:t xml:space="preserve"> Perceptron Learning (2 Points)</w:t>
       </w:r>
     </w:p>
     <w:p>
@@ -876,27 +999,125 @@
           <w:rFonts w:ascii="Arial" w:eastAsiaTheme="minorEastAsia" w:hAnsi="Arial" w:cs="Arial"/>
           <w:color w:val="FF0000"/>
         </w:rPr>
-        <w:t>Consider two perceptrons, yo () and y1 (), both defined by the function heaviside(j_owjj). Both</w:t>
-      </w:r>
+        <w:t xml:space="preserve">Consider two </w:t>
+      </w:r>
+      <w:proofErr w:type="spellStart"/>
       <w:r>
         <w:rPr>
           <w:rFonts w:ascii="Arial" w:eastAsiaTheme="minorEastAsia" w:hAnsi="Arial" w:cs="Arial"/>
           <w:color w:val="FF0000"/>
         </w:rPr>
+        <w:t>perceptrons</w:t>
+      </w:r>
+      <w:proofErr w:type="spellEnd"/>
+      <w:r>
+        <w:rPr>
+          <w:rFonts w:ascii="Arial" w:eastAsiaTheme="minorEastAsia" w:hAnsi="Arial" w:cs="Arial"/>
+          <w:color w:val="FF0000"/>
+        </w:rPr>
+        <w:t xml:space="preserve">, </w:t>
+      </w:r>
+      <w:proofErr w:type="spellStart"/>
+      <w:r>
+        <w:rPr>
+          <w:rFonts w:ascii="Arial" w:eastAsiaTheme="minorEastAsia" w:hAnsi="Arial" w:cs="Arial"/>
+          <w:color w:val="FF0000"/>
+        </w:rPr>
+        <w:t>yo</w:t>
+      </w:r>
+      <w:proofErr w:type="spellEnd"/>
+      <w:r>
+        <w:rPr>
+          <w:rFonts w:ascii="Arial" w:eastAsiaTheme="minorEastAsia" w:hAnsi="Arial" w:cs="Arial"/>
+          <w:color w:val="FF0000"/>
+        </w:rPr>
+        <w:t xml:space="preserve"> () and y1 (), both defined by the function </w:t>
+      </w:r>
+      <w:proofErr w:type="spellStart"/>
+      <w:r>
+        <w:rPr>
+          <w:rFonts w:ascii="Arial" w:eastAsiaTheme="minorEastAsia" w:hAnsi="Arial" w:cs="Arial"/>
+          <w:color w:val="FF0000"/>
+        </w:rPr>
+        <w:t>heaviside</w:t>
+      </w:r>
+      <w:proofErr w:type="spellEnd"/>
+      <w:r>
+        <w:rPr>
+          <w:rFonts w:ascii="Arial" w:eastAsiaTheme="minorEastAsia" w:hAnsi="Arial" w:cs="Arial"/>
+          <w:color w:val="FF0000"/>
+        </w:rPr>
+        <w:t>(</w:t>
+      </w:r>
+      <w:proofErr w:type="spellStart"/>
+      <w:r>
+        <w:rPr>
+          <w:rFonts w:ascii="Arial" w:eastAsiaTheme="minorEastAsia" w:hAnsi="Arial" w:cs="Arial"/>
+          <w:color w:val="FF0000"/>
+        </w:rPr>
+        <w:t>j_owjj</w:t>
+      </w:r>
+      <w:proofErr w:type="spellEnd"/>
+      <w:r>
+        <w:rPr>
+          <w:rFonts w:ascii="Arial" w:eastAsiaTheme="minorEastAsia" w:hAnsi="Arial" w:cs="Arial"/>
+          <w:color w:val="FF0000"/>
+        </w:rPr>
+        <w:t>). Both</w:t>
+      </w:r>
+      <w:r>
+        <w:rPr>
+          <w:rFonts w:ascii="Arial" w:eastAsiaTheme="minorEastAsia" w:hAnsi="Arial" w:cs="Arial"/>
+          <w:color w:val="FF0000"/>
+        </w:rPr>
         <w:t xml:space="preserve"> </w:t>
       </w:r>
+      <w:proofErr w:type="spellStart"/>
       <w:r>
         <w:rPr>
           <w:rFonts w:ascii="Arial" w:eastAsiaTheme="minorEastAsia" w:hAnsi="Arial" w:cs="Arial"/>
           <w:color w:val="FF0000"/>
         </w:rPr>
-        <w:t>perceptrons have identical weights except for the bias term: wo = 0 for yo() and wo = 1 for y1().</w:t>
-      </w:r>
+        <w:t>perceptrons</w:t>
+      </w:r>
+      <w:proofErr w:type="spellEnd"/>
       <w:r>
         <w:rPr>
           <w:rFonts w:ascii="Arial" w:eastAsiaTheme="minorEastAsia" w:hAnsi="Arial" w:cs="Arial"/>
           <w:color w:val="FF0000"/>
         </w:rPr>
+        <w:t xml:space="preserve"> have identical weights except for the bias term: wo = 0 for </w:t>
+      </w:r>
+      <w:proofErr w:type="spellStart"/>
+      <w:proofErr w:type="gramStart"/>
+      <w:r>
+        <w:rPr>
+          <w:rFonts w:ascii="Arial" w:eastAsiaTheme="minorEastAsia" w:hAnsi="Arial" w:cs="Arial"/>
+          <w:color w:val="FF0000"/>
+        </w:rPr>
+        <w:t>yo</w:t>
+      </w:r>
+      <w:proofErr w:type="spellEnd"/>
+      <w:r>
+        <w:rPr>
+          <w:rFonts w:ascii="Arial" w:eastAsiaTheme="minorEastAsia" w:hAnsi="Arial" w:cs="Arial"/>
+          <w:color w:val="FF0000"/>
+        </w:rPr>
+        <w:t>(</w:t>
+      </w:r>
+      <w:proofErr w:type="gramEnd"/>
+      <w:r>
+        <w:rPr>
+          <w:rFonts w:ascii="Arial" w:eastAsiaTheme="minorEastAsia" w:hAnsi="Arial" w:cs="Arial"/>
+          <w:color w:val="FF0000"/>
+        </w:rPr>
+        <w:t>) and wo = 1 for y1().</w:t>
+      </w:r>
+      <w:r>
+        <w:rPr>
+          <w:rFonts w:ascii="Arial" w:eastAsiaTheme="minorEastAsia" w:hAnsi="Arial" w:cs="Arial"/>
+          <w:color w:val="FF0000"/>
+        </w:rPr>
         <w:t xml:space="preserve"> </w:t>
       </w:r>
       <w:r>
@@ -904,7 +1125,48 @@
           <w:rFonts w:ascii="Arial" w:eastAsiaTheme="minorEastAsia" w:hAnsi="Arial" w:cs="Arial"/>
           <w:color w:val="FF0000"/>
         </w:rPr>
-        <w:t>Determine if one of the perceptrons, yo() or y1 (), is more general than the other (as defined in the lecture</w:t>
+        <w:t xml:space="preserve">Determine if one of the </w:t>
+      </w:r>
+      <w:proofErr w:type="spellStart"/>
+      <w:r>
+        <w:rPr>
+          <w:rFonts w:ascii="Arial" w:eastAsiaTheme="minorEastAsia" w:hAnsi="Arial" w:cs="Arial"/>
+          <w:color w:val="FF0000"/>
+        </w:rPr>
+        <w:t>perceptrons</w:t>
+      </w:r>
+      <w:proofErr w:type="spellEnd"/>
+      <w:r>
+        <w:rPr>
+          <w:rFonts w:ascii="Arial" w:eastAsiaTheme="minorEastAsia" w:hAnsi="Arial" w:cs="Arial"/>
+          <w:color w:val="FF0000"/>
+        </w:rPr>
+        <w:t xml:space="preserve">, </w:t>
+      </w:r>
+      <w:proofErr w:type="spellStart"/>
+      <w:proofErr w:type="gramStart"/>
+      <w:r>
+        <w:rPr>
+          <w:rFonts w:ascii="Arial" w:eastAsiaTheme="minorEastAsia" w:hAnsi="Arial" w:cs="Arial"/>
+          <w:color w:val="FF0000"/>
+        </w:rPr>
+        <w:t>yo</w:t>
+      </w:r>
+      <w:proofErr w:type="spellEnd"/>
+      <w:r>
+        <w:rPr>
+          <w:rFonts w:ascii="Arial" w:eastAsiaTheme="minorEastAsia" w:hAnsi="Arial" w:cs="Arial"/>
+          <w:color w:val="FF0000"/>
+        </w:rPr>
+        <w:t>(</w:t>
+      </w:r>
+      <w:proofErr w:type="gramEnd"/>
+      <w:r>
+        <w:rPr>
+          <w:rFonts w:ascii="Arial" w:eastAsiaTheme="minorEastAsia" w:hAnsi="Arial" w:cs="Arial"/>
+          <w:color w:val="FF0000"/>
+        </w:rPr>
+        <w:t>) or y1 (), is more general than the other (as defined in the lecture</w:t>
       </w:r>
       <w:r>
         <w:rPr>
@@ -933,7 +1195,21 @@
           <w:rFonts w:ascii="Arial" w:eastAsiaTheme="minorEastAsia" w:hAnsi="Arial" w:cs="Arial"/>
         </w:rPr>
         <w:lastRenderedPageBreak/>
-        <w:t>We have two perceptrons,</w:t>
+        <w:t xml:space="preserve">We have two </w:t>
+      </w:r>
+      <w:proofErr w:type="spellStart"/>
+      <w:r>
+        <w:rPr>
+          <w:rFonts w:ascii="Arial" w:eastAsiaTheme="minorEastAsia" w:hAnsi="Arial" w:cs="Arial"/>
+        </w:rPr>
+        <w:t>perceptrons</w:t>
+      </w:r>
+      <w:proofErr w:type="spellEnd"/>
+      <w:r>
+        <w:rPr>
+          <w:rFonts w:ascii="Arial" w:eastAsiaTheme="minorEastAsia" w:hAnsi="Arial" w:cs="Arial"/>
+        </w:rPr>
+        <w:t>,</w:t>
       </w:r>
       <w:r>
         <w:rPr>
@@ -1040,13 +1316,7 @@
         <w:rPr>
           <w:rFonts w:ascii="Arial" w:eastAsiaTheme="minorEastAsia" w:hAnsi="Arial" w:cs="Arial"/>
         </w:rPr>
-        <w:t xml:space="preserve">0 for </w:t>
-      </w:r>
-      <w:r>
-        <w:rPr>
-          <w:rFonts w:ascii="Arial" w:eastAsiaTheme="minorEastAsia" w:hAnsi="Arial" w:cs="Arial"/>
-        </w:rPr>
-        <w:t>y</w:t>
+        <w:t>0 for y</w:t>
       </w:r>
       <w:r>
         <w:rPr>
@@ -1086,32 +1356,13 @@
           <w:rFonts w:ascii="Arial" w:eastAsiaTheme="minorEastAsia" w:hAnsi="Arial" w:cs="Arial"/>
           <w:vertAlign w:val="subscript"/>
         </w:rPr>
-        <w:t>0</w:t>
-      </w:r>
-      <w:r>
-        <w:rPr>
-          <w:rFonts w:ascii="Arial" w:eastAsiaTheme="minorEastAsia" w:hAnsi="Arial" w:cs="Arial"/>
-          <w:vertAlign w:val="subscript"/>
-        </w:rPr>
-        <w:t xml:space="preserve"> </w:t>
-      </w:r>
-      <w:r>
-        <w:rPr>
-          <w:rFonts w:ascii="Arial" w:eastAsiaTheme="minorEastAsia" w:hAnsi="Arial" w:cs="Arial"/>
-        </w:rPr>
-        <w:t xml:space="preserve">= </w:t>
-      </w:r>
-      <w:r>
-        <w:rPr>
-          <w:rFonts w:ascii="Arial" w:eastAsiaTheme="minorEastAsia" w:hAnsi="Arial" w:cs="Arial"/>
-        </w:rPr>
-        <w:t>1</w:t>
-      </w:r>
-      <w:r>
-        <w:rPr>
-          <w:rFonts w:ascii="Arial" w:eastAsiaTheme="minorEastAsia" w:hAnsi="Arial" w:cs="Arial"/>
-        </w:rPr>
-        <w:t xml:space="preserve"> for y</w:t>
+        <w:t xml:space="preserve">0 </w:t>
+      </w:r>
+      <w:r>
+        <w:rPr>
+          <w:rFonts w:ascii="Arial" w:eastAsiaTheme="minorEastAsia" w:hAnsi="Arial" w:cs="Arial"/>
+        </w:rPr>
+        <w:t>= 1 for y</w:t>
       </w:r>
       <w:r>
         <w:rPr>
@@ -1138,7 +1389,21 @@
         <w:rPr>
           <w:rFonts w:ascii="Arial" w:eastAsiaTheme="minorEastAsia" w:hAnsi="Arial" w:cs="Arial"/>
         </w:rPr>
-        <w:t xml:space="preserve">And each perceptron are represented as: </w:t>
+        <w:t xml:space="preserve">And each perceptron </w:t>
+      </w:r>
+      <w:proofErr w:type="gramStart"/>
+      <w:r>
+        <w:rPr>
+          <w:rFonts w:ascii="Arial" w:eastAsiaTheme="minorEastAsia" w:hAnsi="Arial" w:cs="Arial"/>
+        </w:rPr>
+        <w:t>are</w:t>
+      </w:r>
+      <w:proofErr w:type="gramEnd"/>
+      <w:r>
+        <w:rPr>
+          <w:rFonts w:ascii="Arial" w:eastAsiaTheme="minorEastAsia" w:hAnsi="Arial" w:cs="Arial"/>
+        </w:rPr>
+        <w:t xml:space="preserve"> represented as: </w:t>
       </w:r>
     </w:p>
     <w:p>
@@ -1488,13 +1753,7 @@
             <w:rPr>
               <w:rFonts w:ascii="Cambria Math" w:eastAsiaTheme="minorEastAsia" w:hAnsi="Cambria Math" w:cs="Arial"/>
             </w:rPr>
-            <m:t>=</m:t>
-          </m:r>
-          <m:r>
-            <w:rPr>
-              <w:rFonts w:ascii="Cambria Math" w:eastAsiaTheme="minorEastAsia" w:hAnsi="Cambria Math" w:cs="Arial"/>
-            </w:rPr>
-            <m:t>1</m:t>
+            <m:t>=1</m:t>
           </m:r>
         </m:oMath>
       </m:oMathPara>
@@ -1510,13 +1769,7 @@
         <w:rPr>
           <w:rFonts w:ascii="Arial" w:eastAsiaTheme="minorEastAsia" w:hAnsi="Arial" w:cs="Arial"/>
         </w:rPr>
-        <w:t xml:space="preserve">The bias between </w:t>
-      </w:r>
-      <w:r>
-        <w:rPr>
-          <w:rFonts w:ascii="Arial" w:eastAsiaTheme="minorEastAsia" w:hAnsi="Arial" w:cs="Arial"/>
-        </w:rPr>
-        <w:t>y</w:t>
+        <w:t>The bias between y</w:t>
       </w:r>
       <w:r>
         <w:rPr>
@@ -1542,13 +1795,7 @@
         <w:rPr>
           <w:rFonts w:ascii="Arial" w:eastAsiaTheme="minorEastAsia" w:hAnsi="Arial" w:cs="Arial"/>
         </w:rPr>
-        <w:t>()</w:t>
-      </w:r>
-      <w:r>
-        <w:rPr>
-          <w:rFonts w:ascii="Arial" w:eastAsiaTheme="minorEastAsia" w:hAnsi="Arial" w:cs="Arial"/>
-        </w:rPr>
-        <w:t xml:space="preserve"> is 0 and 1, respectively.</w:t>
+        <w:t>() is 0 and 1, respectively.</w:t>
       </w:r>
       <w:r>
         <w:rPr>
@@ -1588,13 +1835,7 @@
             <w:rPr>
               <w:rFonts w:ascii="Cambria Math" w:eastAsiaTheme="minorEastAsia" w:hAnsi="Cambria Math" w:cs="Arial"/>
             </w:rPr>
-            <m:t xml:space="preserve">Output </m:t>
-          </m:r>
-          <m:r>
-            <w:rPr>
-              <w:rFonts w:ascii="Cambria Math" w:eastAsiaTheme="minorEastAsia" w:hAnsi="Cambria Math" w:cs="Arial"/>
-            </w:rPr>
-            <m:t xml:space="preserve">=heaviside </m:t>
+            <m:t xml:space="preserve">Output =heaviside </m:t>
           </m:r>
           <m:d>
             <m:dPr>
@@ -1976,13 +2217,7 @@
                 <w:rPr>
                   <w:rFonts w:ascii="Cambria Math" w:eastAsiaTheme="minorEastAsia" w:hAnsi="Cambria Math" w:cs="Arial"/>
                 </w:rPr>
-                <m:t>+1</m:t>
-              </m:r>
-              <m:r>
-                <w:rPr>
-                  <w:rFonts w:ascii="Cambria Math" w:eastAsiaTheme="minorEastAsia" w:hAnsi="Cambria Math" w:cs="Arial"/>
-                </w:rPr>
-                <m:t>=0</m:t>
+                <m:t>+1=0</m:t>
               </m:r>
             </m:e>
           </m:nary>
@@ -2076,13 +2311,7 @@
                 <w:rPr>
                   <w:rFonts w:ascii="Cambria Math" w:eastAsiaTheme="minorEastAsia" w:hAnsi="Cambria Math" w:cs="Arial"/>
                 </w:rPr>
-                <m:t>=</m:t>
-              </m:r>
-              <m:r>
-                <w:rPr>
-                  <w:rFonts w:ascii="Cambria Math" w:eastAsiaTheme="minorEastAsia" w:hAnsi="Cambria Math" w:cs="Arial"/>
-                </w:rPr>
-                <m:t>-1</m:t>
+                <m:t>=-1</m:t>
               </m:r>
             </m:e>
           </m:nary>
@@ -2262,13 +2491,7 @@
         <w:rPr>
           <w:rFonts w:ascii="Arial" w:eastAsiaTheme="minorEastAsia" w:hAnsi="Arial" w:cs="Arial"/>
         </w:rPr>
-        <w:t>()</w:t>
-      </w:r>
-      <w:r>
-        <w:rPr>
-          <w:rFonts w:ascii="Arial" w:eastAsiaTheme="minorEastAsia" w:hAnsi="Arial" w:cs="Arial"/>
-        </w:rPr>
-        <w:t xml:space="preserve"> </w:t>
+        <w:t xml:space="preserve">() </w:t>
       </w:r>
       <w:r>
         <w:rPr>
@@ -2411,13 +2634,7 @@
         <w:rPr>
           <w:rFonts w:ascii="Arial" w:eastAsiaTheme="minorEastAsia" w:hAnsi="Arial" w:cs="Arial"/>
         </w:rPr>
-        <w:t>()</w:t>
-      </w:r>
-      <w:r>
-        <w:rPr>
-          <w:rFonts w:ascii="Arial" w:eastAsiaTheme="minorEastAsia" w:hAnsi="Arial" w:cs="Arial"/>
-        </w:rPr>
-        <w:t xml:space="preserve"> </w:t>
+        <w:t xml:space="preserve">() </w:t>
       </w:r>
       <w:r>
         <w:rPr>
@@ -2647,7 +2864,23 @@
           <w:rFonts w:ascii="Arial" w:eastAsiaTheme="minorEastAsia" w:hAnsi="Arial" w:cs="Arial"/>
           <w:color w:val="FF0000"/>
         </w:rPr>
-        <w:t>Exercise 3 : Perceptron Learning (1+1+2+2+1=6 Points)</w:t>
+        <w:t xml:space="preserve">Exercise </w:t>
+      </w:r>
+      <w:proofErr w:type="gramStart"/>
+      <w:r>
+        <w:rPr>
+          <w:rFonts w:ascii="Arial" w:eastAsiaTheme="minorEastAsia" w:hAnsi="Arial" w:cs="Arial"/>
+          <w:color w:val="FF0000"/>
+        </w:rPr>
+        <w:t>3 :</w:t>
+      </w:r>
+      <w:proofErr w:type="gramEnd"/>
+      <w:r>
+        <w:rPr>
+          <w:rFonts w:ascii="Arial" w:eastAsiaTheme="minorEastAsia" w:hAnsi="Arial" w:cs="Arial"/>
+          <w:color w:val="FF0000"/>
+        </w:rPr>
+        <w:t xml:space="preserve"> Perceptron Learning (1+1+2+2+1=6 Points)</w:t>
       </w:r>
     </w:p>
     <w:p>
@@ -2677,7 +2910,55 @@
           <w:rFonts w:ascii="Arial" w:eastAsiaTheme="minorEastAsia" w:hAnsi="Arial" w:cs="Arial"/>
           <w:color w:val="FF0000"/>
         </w:rPr>
-        <w:t>the boolean formula A A -B with a suitable function y(x1, x2). Use the values 0 for false and 1 for true.</w:t>
+        <w:t xml:space="preserve">the </w:t>
+      </w:r>
+      <w:proofErr w:type="spellStart"/>
+      <w:r>
+        <w:rPr>
+          <w:rFonts w:ascii="Arial" w:eastAsiaTheme="minorEastAsia" w:hAnsi="Arial" w:cs="Arial"/>
+          <w:color w:val="FF0000"/>
+        </w:rPr>
+        <w:t>boolean</w:t>
+      </w:r>
+      <w:proofErr w:type="spellEnd"/>
+      <w:r>
+        <w:rPr>
+          <w:rFonts w:ascii="Arial" w:eastAsiaTheme="minorEastAsia" w:hAnsi="Arial" w:cs="Arial"/>
+          <w:color w:val="FF0000"/>
+        </w:rPr>
+        <w:t xml:space="preserve"> formula A </w:t>
+      </w:r>
+      <w:proofErr w:type="spellStart"/>
+      <w:r>
+        <w:rPr>
+          <w:rFonts w:ascii="Arial" w:eastAsiaTheme="minorEastAsia" w:hAnsi="Arial" w:cs="Arial"/>
+          <w:color w:val="FF0000"/>
+        </w:rPr>
+        <w:t>A</w:t>
+      </w:r>
+      <w:proofErr w:type="spellEnd"/>
+      <w:r>
+        <w:rPr>
+          <w:rFonts w:ascii="Arial" w:eastAsiaTheme="minorEastAsia" w:hAnsi="Arial" w:cs="Arial"/>
+          <w:color w:val="FF0000"/>
+        </w:rPr>
+        <w:t xml:space="preserve"> -B with a suitable function </w:t>
+      </w:r>
+      <w:proofErr w:type="gramStart"/>
+      <w:r>
+        <w:rPr>
+          <w:rFonts w:ascii="Arial" w:eastAsiaTheme="minorEastAsia" w:hAnsi="Arial" w:cs="Arial"/>
+          <w:color w:val="FF0000"/>
+        </w:rPr>
+        <w:t>y(</w:t>
+      </w:r>
+      <w:proofErr w:type="gramEnd"/>
+      <w:r>
+        <w:rPr>
+          <w:rFonts w:ascii="Arial" w:eastAsiaTheme="minorEastAsia" w:hAnsi="Arial" w:cs="Arial"/>
+          <w:color w:val="FF0000"/>
+        </w:rPr>
+        <w:t>x1, x2). Use the values 0 for false and 1 for true.</w:t>
       </w:r>
     </w:p>
     <w:p>
@@ -2691,6 +2972,11 @@
     </w:p>
     <w:p>
       <w:pPr>
+        <w:pStyle w:val="ListParagraph"/>
+        <w:numPr>
+          <w:ilvl w:val="0"/>
+          <w:numId w:val="25"/>
+        </w:numPr>
         <w:jc w:val="both"/>
         <w:rPr>
           <w:rFonts w:ascii="Arial" w:eastAsiaTheme="minorEastAsia" w:hAnsi="Arial" w:cs="Arial"/>
@@ -2702,83 +2988,1981 @@
           <w:rFonts w:ascii="Arial" w:eastAsiaTheme="minorEastAsia" w:hAnsi="Arial" w:cs="Arial"/>
           <w:color w:val="FF0000"/>
         </w:rPr>
-        <w:t>(a) Draw all possible examples and a suitable decision boundary in a coordinate system.</w:t>
+        <w:t>Draw all possible examples and a suitable decision boundary in a coordinate system.</w:t>
       </w:r>
     </w:p>
     <w:p>
       <w:pPr>
+        <w:pStyle w:val="ListParagraph"/>
         <w:jc w:val="both"/>
         <w:rPr>
           <w:rFonts w:ascii="Arial" w:eastAsiaTheme="minorEastAsia" w:hAnsi="Arial" w:cs="Arial"/>
           <w:color w:val="FF0000"/>
         </w:rPr>
       </w:pPr>
-      <w:r>
-        <w:rPr>
-          <w:rFonts w:ascii="Arial" w:eastAsiaTheme="minorEastAsia" w:hAnsi="Arial" w:cs="Arial"/>
-          <w:color w:val="FF0000"/>
-        </w:rPr>
-        <w:t>(b) Draw the graph of the perceptron. The schematic must include a1, x2, and all model weights.</w:t>
-      </w:r>
     </w:p>
     <w:p>
       <w:pPr>
+        <w:pStyle w:val="ListParagraph"/>
         <w:jc w:val="both"/>
         <w:rPr>
           <w:rFonts w:ascii="Arial" w:eastAsiaTheme="minorEastAsia" w:hAnsi="Arial" w:cs="Arial"/>
           <w:color w:val="FF0000"/>
         </w:rPr>
       </w:pPr>
-      <w:r>
-        <w:rPr>
-          <w:rFonts w:ascii="Arial" w:eastAsiaTheme="minorEastAsia" w:hAnsi="Arial" w:cs="Arial"/>
-          <w:color w:val="FF0000"/>
-        </w:rPr>
-        <w:t>(c) Manually determine the weights w = (wo, w1, w2) for the decision boundary you drew in (a).</w:t>
-      </w:r>
     </w:p>
     <w:p>
       <w:pPr>
+        <w:pStyle w:val="ListParagraph"/>
         <w:jc w:val="both"/>
         <w:rPr>
           <w:rFonts w:ascii="Arial" w:eastAsiaTheme="minorEastAsia" w:hAnsi="Arial" w:cs="Arial"/>
+        </w:rPr>
+      </w:pPr>
+      <w:proofErr w:type="gramStart"/>
+      <w:r>
+        <w:rPr>
+          <w:rFonts w:ascii="Arial" w:eastAsiaTheme="minorEastAsia" w:hAnsi="Arial" w:cs="Arial"/>
+        </w:rPr>
+        <w:t>First of all</w:t>
+      </w:r>
+      <w:proofErr w:type="gramEnd"/>
+      <w:r>
+        <w:rPr>
+          <w:rFonts w:ascii="Arial" w:eastAsiaTheme="minorEastAsia" w:hAnsi="Arial" w:cs="Arial"/>
+        </w:rPr>
+        <w:t>, we build the table</w:t>
+      </w:r>
+    </w:p>
+    <w:p>
+      <w:pPr>
+        <w:pStyle w:val="ListParagraph"/>
+        <w:jc w:val="both"/>
+        <w:rPr>
+          <w:rFonts w:ascii="Arial" w:eastAsiaTheme="minorEastAsia" w:hAnsi="Arial" w:cs="Arial"/>
+        </w:rPr>
+      </w:pPr>
+    </w:p>
+    <w:tbl>
+      <w:tblPr>
+        <w:tblStyle w:val="TableGrid"/>
+        <w:tblW w:w="0" w:type="auto"/>
+        <w:jc w:val="center"/>
+        <w:tblLook w:val="04A0" w:firstRow="1" w:lastRow="0" w:firstColumn="1" w:lastColumn="0" w:noHBand="0" w:noVBand="1"/>
+      </w:tblPr>
+      <w:tblGrid>
+        <w:gridCol w:w="1165"/>
+        <w:gridCol w:w="720"/>
+        <w:gridCol w:w="720"/>
+        <w:gridCol w:w="900"/>
+        <w:gridCol w:w="1170"/>
+        <w:gridCol w:w="900"/>
+      </w:tblGrid>
+      <w:tr>
+        <w:trPr>
+          <w:jc w:val="center"/>
+        </w:trPr>
+        <w:tc>
+          <w:tcPr>
+            <w:tcW w:w="1165" w:type="dxa"/>
+          </w:tcPr>
+          <w:p>
+            <w:pPr>
+              <w:pStyle w:val="ListParagraph"/>
+              <w:ind w:left="0"/>
+              <w:jc w:val="center"/>
+              <w:rPr>
+                <w:rFonts w:ascii="Arial" w:eastAsiaTheme="minorEastAsia" w:hAnsi="Arial" w:cs="Arial"/>
+              </w:rPr>
+            </w:pPr>
+            <w:proofErr w:type="spellStart"/>
+            <w:r>
+              <w:rPr>
+                <w:rFonts w:ascii="Arial" w:eastAsiaTheme="minorEastAsia" w:hAnsi="Arial" w:cs="Arial"/>
+              </w:rPr>
+              <w:t>Example</w:t>
+            </w:r>
+            <w:proofErr w:type="spellEnd"/>
+          </w:p>
+        </w:tc>
+        <w:tc>
+          <w:tcPr>
+            <w:tcW w:w="720" w:type="dxa"/>
+          </w:tcPr>
+          <w:p>
+            <w:pPr>
+              <w:pStyle w:val="ListParagraph"/>
+              <w:ind w:left="0"/>
+              <w:jc w:val="center"/>
+              <w:rPr>
+                <w:rFonts w:ascii="Arial" w:eastAsiaTheme="minorEastAsia" w:hAnsi="Arial" w:cs="Arial"/>
+              </w:rPr>
+            </w:pPr>
+            <w:r>
+              <w:rPr>
+                <w:rFonts w:ascii="Arial" w:eastAsiaTheme="minorEastAsia" w:hAnsi="Arial" w:cs="Arial"/>
+              </w:rPr>
+              <w:t>A</w:t>
+            </w:r>
+          </w:p>
+        </w:tc>
+        <w:tc>
+          <w:tcPr>
+            <w:tcW w:w="720" w:type="dxa"/>
+          </w:tcPr>
+          <w:p>
+            <w:pPr>
+              <w:pStyle w:val="ListParagraph"/>
+              <w:ind w:left="0"/>
+              <w:jc w:val="center"/>
+              <w:rPr>
+                <w:rFonts w:ascii="Arial" w:eastAsiaTheme="minorEastAsia" w:hAnsi="Arial" w:cs="Arial"/>
+              </w:rPr>
+            </w:pPr>
+            <w:r>
+              <w:rPr>
+                <w:rFonts w:ascii="Arial" w:eastAsiaTheme="minorEastAsia" w:hAnsi="Arial" w:cs="Arial"/>
+              </w:rPr>
+              <w:t>B</w:t>
+            </w:r>
+          </w:p>
+        </w:tc>
+        <w:tc>
+          <w:tcPr>
+            <w:tcW w:w="900" w:type="dxa"/>
+          </w:tcPr>
+          <w:p>
+            <w:pPr>
+              <w:pStyle w:val="ListParagraph"/>
+              <w:ind w:left="0"/>
+              <w:jc w:val="center"/>
+              <w:rPr>
+                <w:rFonts w:ascii="Arial" w:eastAsiaTheme="minorEastAsia" w:hAnsi="Arial" w:cs="Arial"/>
+              </w:rPr>
+            </w:pPr>
+            <w:r>
+              <w:rPr>
+                <w:rFonts w:ascii="Arial" w:eastAsiaTheme="minorEastAsia" w:hAnsi="Arial" w:cs="Arial"/>
+              </w:rPr>
+              <w:t>┐</w:t>
+            </w:r>
+            <w:r>
+              <w:rPr>
+                <w:rFonts w:ascii="Arial" w:eastAsiaTheme="minorEastAsia" w:hAnsi="Arial" w:cs="Arial"/>
+              </w:rPr>
+              <w:t>B</w:t>
+            </w:r>
+          </w:p>
+        </w:tc>
+        <w:tc>
+          <w:tcPr>
+            <w:tcW w:w="1170" w:type="dxa"/>
+          </w:tcPr>
+          <w:p>
+            <w:pPr>
+              <w:pStyle w:val="ListParagraph"/>
+              <w:ind w:left="0"/>
+              <w:jc w:val="center"/>
+              <w:rPr>
+                <w:rFonts w:ascii="Arial" w:eastAsiaTheme="minorEastAsia" w:hAnsi="Arial" w:cs="Arial"/>
+              </w:rPr>
+            </w:pPr>
+            <w:r>
+              <w:rPr>
+                <w:rFonts w:ascii="Arial" w:eastAsiaTheme="minorEastAsia" w:hAnsi="Arial" w:cs="Arial"/>
+              </w:rPr>
+              <w:t>A ˄</w:t>
+            </w:r>
+            <w:r>
+              <w:rPr>
+                <w:rFonts w:ascii="Arial" w:eastAsiaTheme="minorEastAsia" w:hAnsi="Arial" w:cs="Arial"/>
+              </w:rPr>
+              <w:t>┐B</w:t>
+            </w:r>
+          </w:p>
+        </w:tc>
+        <w:tc>
+          <w:tcPr>
+            <w:tcW w:w="900" w:type="dxa"/>
+          </w:tcPr>
+          <w:p>
+            <w:pPr>
+              <w:pStyle w:val="ListParagraph"/>
+              <w:ind w:left="0"/>
+              <w:jc w:val="center"/>
+              <w:rPr>
+                <w:rFonts w:ascii="Arial" w:eastAsiaTheme="minorEastAsia" w:hAnsi="Arial" w:cs="Arial"/>
+              </w:rPr>
+            </w:pPr>
+            <w:r>
+              <w:rPr>
+                <w:rFonts w:ascii="Arial" w:eastAsiaTheme="minorEastAsia" w:hAnsi="Arial" w:cs="Arial"/>
+              </w:rPr>
+              <w:t>C</w:t>
+            </w:r>
+          </w:p>
+        </w:tc>
+      </w:tr>
+      <w:tr>
+        <w:trPr>
+          <w:jc w:val="center"/>
+        </w:trPr>
+        <w:tc>
+          <w:tcPr>
+            <w:tcW w:w="1165" w:type="dxa"/>
+          </w:tcPr>
+          <w:p>
+            <w:pPr>
+              <w:pStyle w:val="ListParagraph"/>
+              <w:ind w:left="0"/>
+              <w:jc w:val="center"/>
+              <w:rPr>
+                <w:rFonts w:ascii="Arial" w:eastAsiaTheme="minorEastAsia" w:hAnsi="Arial" w:cs="Arial"/>
+                <w:vertAlign w:val="subscript"/>
+              </w:rPr>
+            </w:pPr>
+            <w:r>
+              <w:rPr>
+                <w:rFonts w:ascii="Arial" w:eastAsiaTheme="minorEastAsia" w:hAnsi="Arial" w:cs="Arial"/>
+              </w:rPr>
+              <w:t>X</w:t>
+            </w:r>
+            <w:r>
+              <w:rPr>
+                <w:rFonts w:ascii="Arial" w:eastAsiaTheme="minorEastAsia" w:hAnsi="Arial" w:cs="Arial"/>
+                <w:vertAlign w:val="subscript"/>
+              </w:rPr>
+              <w:t>1</w:t>
+            </w:r>
+          </w:p>
+        </w:tc>
+        <w:tc>
+          <w:tcPr>
+            <w:tcW w:w="720" w:type="dxa"/>
+          </w:tcPr>
+          <w:p>
+            <w:pPr>
+              <w:pStyle w:val="ListParagraph"/>
+              <w:ind w:left="0"/>
+              <w:jc w:val="center"/>
+              <w:rPr>
+                <w:rFonts w:ascii="Arial" w:eastAsiaTheme="minorEastAsia" w:hAnsi="Arial" w:cs="Arial"/>
+              </w:rPr>
+            </w:pPr>
+            <w:r>
+              <w:rPr>
+                <w:rFonts w:ascii="Arial" w:eastAsiaTheme="minorEastAsia" w:hAnsi="Arial" w:cs="Arial"/>
+              </w:rPr>
+              <w:t>0</w:t>
+            </w:r>
+          </w:p>
+        </w:tc>
+        <w:tc>
+          <w:tcPr>
+            <w:tcW w:w="720" w:type="dxa"/>
+          </w:tcPr>
+          <w:p>
+            <w:pPr>
+              <w:pStyle w:val="ListParagraph"/>
+              <w:ind w:left="0"/>
+              <w:jc w:val="center"/>
+              <w:rPr>
+                <w:rFonts w:ascii="Arial" w:eastAsiaTheme="minorEastAsia" w:hAnsi="Arial" w:cs="Arial"/>
+              </w:rPr>
+            </w:pPr>
+            <w:r>
+              <w:rPr>
+                <w:rFonts w:ascii="Arial" w:eastAsiaTheme="minorEastAsia" w:hAnsi="Arial" w:cs="Arial"/>
+              </w:rPr>
+              <w:t>0</w:t>
+            </w:r>
+          </w:p>
+        </w:tc>
+        <w:tc>
+          <w:tcPr>
+            <w:tcW w:w="900" w:type="dxa"/>
+          </w:tcPr>
+          <w:p>
+            <w:pPr>
+              <w:pStyle w:val="ListParagraph"/>
+              <w:ind w:left="0"/>
+              <w:jc w:val="center"/>
+              <w:rPr>
+                <w:rFonts w:ascii="Arial" w:eastAsiaTheme="minorEastAsia" w:hAnsi="Arial" w:cs="Arial"/>
+              </w:rPr>
+            </w:pPr>
+            <w:r>
+              <w:rPr>
+                <w:rFonts w:ascii="Arial" w:eastAsiaTheme="minorEastAsia" w:hAnsi="Arial" w:cs="Arial"/>
+              </w:rPr>
+              <w:t>1</w:t>
+            </w:r>
+          </w:p>
+        </w:tc>
+        <w:tc>
+          <w:tcPr>
+            <w:tcW w:w="1170" w:type="dxa"/>
+          </w:tcPr>
+          <w:p>
+            <w:pPr>
+              <w:pStyle w:val="ListParagraph"/>
+              <w:ind w:left="0"/>
+              <w:jc w:val="center"/>
+              <w:rPr>
+                <w:rFonts w:ascii="Arial" w:eastAsiaTheme="minorEastAsia" w:hAnsi="Arial" w:cs="Arial"/>
+              </w:rPr>
+            </w:pPr>
+            <w:r>
+              <w:rPr>
+                <w:rFonts w:ascii="Arial" w:eastAsiaTheme="minorEastAsia" w:hAnsi="Arial" w:cs="Arial"/>
+              </w:rPr>
+              <w:t>0</w:t>
+            </w:r>
+          </w:p>
+        </w:tc>
+        <w:tc>
+          <w:tcPr>
+            <w:tcW w:w="900" w:type="dxa"/>
+          </w:tcPr>
+          <w:p>
+            <w:pPr>
+              <w:pStyle w:val="ListParagraph"/>
+              <w:ind w:left="0"/>
+              <w:jc w:val="center"/>
+              <w:rPr>
+                <w:rFonts w:ascii="Arial" w:eastAsiaTheme="minorEastAsia" w:hAnsi="Arial" w:cs="Arial"/>
+              </w:rPr>
+            </w:pPr>
+            <w:r>
+              <w:rPr>
+                <w:rFonts w:ascii="Arial" w:eastAsiaTheme="minorEastAsia" w:hAnsi="Arial" w:cs="Arial"/>
+              </w:rPr>
+              <w:t>-</w:t>
+            </w:r>
+          </w:p>
+        </w:tc>
+      </w:tr>
+      <w:tr>
+        <w:trPr>
+          <w:jc w:val="center"/>
+        </w:trPr>
+        <w:tc>
+          <w:tcPr>
+            <w:tcW w:w="1165" w:type="dxa"/>
+          </w:tcPr>
+          <w:p>
+            <w:pPr>
+              <w:pStyle w:val="ListParagraph"/>
+              <w:ind w:left="0"/>
+              <w:jc w:val="center"/>
+              <w:rPr>
+                <w:rFonts w:ascii="Arial" w:eastAsiaTheme="minorEastAsia" w:hAnsi="Arial" w:cs="Arial"/>
+              </w:rPr>
+            </w:pPr>
+            <w:r>
+              <w:rPr>
+                <w:rFonts w:ascii="Arial" w:eastAsiaTheme="minorEastAsia" w:hAnsi="Arial" w:cs="Arial"/>
+              </w:rPr>
+              <w:t>X</w:t>
+            </w:r>
+            <w:r>
+              <w:rPr>
+                <w:rFonts w:ascii="Arial" w:eastAsiaTheme="minorEastAsia" w:hAnsi="Arial" w:cs="Arial"/>
+                <w:vertAlign w:val="subscript"/>
+              </w:rPr>
+              <w:t>2</w:t>
+            </w:r>
+          </w:p>
+        </w:tc>
+        <w:tc>
+          <w:tcPr>
+            <w:tcW w:w="720" w:type="dxa"/>
+          </w:tcPr>
+          <w:p>
+            <w:pPr>
+              <w:pStyle w:val="ListParagraph"/>
+              <w:ind w:left="0"/>
+              <w:jc w:val="center"/>
+              <w:rPr>
+                <w:rFonts w:ascii="Arial" w:eastAsiaTheme="minorEastAsia" w:hAnsi="Arial" w:cs="Arial"/>
+              </w:rPr>
+            </w:pPr>
+            <w:r>
+              <w:rPr>
+                <w:rFonts w:ascii="Arial" w:eastAsiaTheme="minorEastAsia" w:hAnsi="Arial" w:cs="Arial"/>
+              </w:rPr>
+              <w:t>0</w:t>
+            </w:r>
+          </w:p>
+        </w:tc>
+        <w:tc>
+          <w:tcPr>
+            <w:tcW w:w="720" w:type="dxa"/>
+          </w:tcPr>
+          <w:p>
+            <w:pPr>
+              <w:pStyle w:val="ListParagraph"/>
+              <w:ind w:left="0"/>
+              <w:jc w:val="center"/>
+              <w:rPr>
+                <w:rFonts w:ascii="Arial" w:eastAsiaTheme="minorEastAsia" w:hAnsi="Arial" w:cs="Arial"/>
+              </w:rPr>
+            </w:pPr>
+            <w:r>
+              <w:rPr>
+                <w:rFonts w:ascii="Arial" w:eastAsiaTheme="minorEastAsia" w:hAnsi="Arial" w:cs="Arial"/>
+              </w:rPr>
+              <w:t>1</w:t>
+            </w:r>
+          </w:p>
+        </w:tc>
+        <w:tc>
+          <w:tcPr>
+            <w:tcW w:w="900" w:type="dxa"/>
+          </w:tcPr>
+          <w:p>
+            <w:pPr>
+              <w:pStyle w:val="ListParagraph"/>
+              <w:ind w:left="0"/>
+              <w:jc w:val="center"/>
+              <w:rPr>
+                <w:rFonts w:ascii="Arial" w:eastAsiaTheme="minorEastAsia" w:hAnsi="Arial" w:cs="Arial"/>
+              </w:rPr>
+            </w:pPr>
+            <w:r>
+              <w:rPr>
+                <w:rFonts w:ascii="Arial" w:eastAsiaTheme="minorEastAsia" w:hAnsi="Arial" w:cs="Arial"/>
+              </w:rPr>
+              <w:t>0</w:t>
+            </w:r>
+          </w:p>
+        </w:tc>
+        <w:tc>
+          <w:tcPr>
+            <w:tcW w:w="1170" w:type="dxa"/>
+          </w:tcPr>
+          <w:p>
+            <w:pPr>
+              <w:pStyle w:val="ListParagraph"/>
+              <w:ind w:left="0"/>
+              <w:jc w:val="center"/>
+              <w:rPr>
+                <w:rFonts w:ascii="Arial" w:eastAsiaTheme="minorEastAsia" w:hAnsi="Arial" w:cs="Arial"/>
+              </w:rPr>
+            </w:pPr>
+            <w:r>
+              <w:rPr>
+                <w:rFonts w:ascii="Arial" w:eastAsiaTheme="minorEastAsia" w:hAnsi="Arial" w:cs="Arial"/>
+              </w:rPr>
+              <w:t>0</w:t>
+            </w:r>
+          </w:p>
+        </w:tc>
+        <w:tc>
+          <w:tcPr>
+            <w:tcW w:w="900" w:type="dxa"/>
+          </w:tcPr>
+          <w:p>
+            <w:pPr>
+              <w:pStyle w:val="ListParagraph"/>
+              <w:ind w:left="0"/>
+              <w:jc w:val="center"/>
+              <w:rPr>
+                <w:rFonts w:ascii="Arial" w:eastAsiaTheme="minorEastAsia" w:hAnsi="Arial" w:cs="Arial"/>
+              </w:rPr>
+            </w:pPr>
+            <w:r>
+              <w:rPr>
+                <w:rFonts w:ascii="Arial" w:eastAsiaTheme="minorEastAsia" w:hAnsi="Arial" w:cs="Arial"/>
+              </w:rPr>
+              <w:t>-</w:t>
+            </w:r>
+          </w:p>
+        </w:tc>
+      </w:tr>
+      <w:tr>
+        <w:trPr>
+          <w:jc w:val="center"/>
+        </w:trPr>
+        <w:tc>
+          <w:tcPr>
+            <w:tcW w:w="1165" w:type="dxa"/>
+          </w:tcPr>
+          <w:p>
+            <w:pPr>
+              <w:pStyle w:val="ListParagraph"/>
+              <w:ind w:left="0"/>
+              <w:jc w:val="center"/>
+              <w:rPr>
+                <w:rFonts w:ascii="Arial" w:eastAsiaTheme="minorEastAsia" w:hAnsi="Arial" w:cs="Arial"/>
+              </w:rPr>
+            </w:pPr>
+            <w:r>
+              <w:rPr>
+                <w:rFonts w:ascii="Arial" w:eastAsiaTheme="minorEastAsia" w:hAnsi="Arial" w:cs="Arial"/>
+              </w:rPr>
+              <w:t>X</w:t>
+            </w:r>
+            <w:r>
+              <w:rPr>
+                <w:rFonts w:ascii="Arial" w:eastAsiaTheme="minorEastAsia" w:hAnsi="Arial" w:cs="Arial"/>
+                <w:vertAlign w:val="subscript"/>
+              </w:rPr>
+              <w:t>3</w:t>
+            </w:r>
+          </w:p>
+        </w:tc>
+        <w:tc>
+          <w:tcPr>
+            <w:tcW w:w="720" w:type="dxa"/>
+          </w:tcPr>
+          <w:p>
+            <w:pPr>
+              <w:pStyle w:val="ListParagraph"/>
+              <w:ind w:left="0"/>
+              <w:jc w:val="center"/>
+              <w:rPr>
+                <w:rFonts w:ascii="Arial" w:eastAsiaTheme="minorEastAsia" w:hAnsi="Arial" w:cs="Arial"/>
+              </w:rPr>
+            </w:pPr>
+            <w:r>
+              <w:rPr>
+                <w:rFonts w:ascii="Arial" w:eastAsiaTheme="minorEastAsia" w:hAnsi="Arial" w:cs="Arial"/>
+              </w:rPr>
+              <w:t>1</w:t>
+            </w:r>
+          </w:p>
+        </w:tc>
+        <w:tc>
+          <w:tcPr>
+            <w:tcW w:w="720" w:type="dxa"/>
+          </w:tcPr>
+          <w:p>
+            <w:pPr>
+              <w:pStyle w:val="ListParagraph"/>
+              <w:ind w:left="0"/>
+              <w:jc w:val="center"/>
+              <w:rPr>
+                <w:rFonts w:ascii="Arial" w:eastAsiaTheme="minorEastAsia" w:hAnsi="Arial" w:cs="Arial"/>
+              </w:rPr>
+            </w:pPr>
+            <w:r>
+              <w:rPr>
+                <w:rFonts w:ascii="Arial" w:eastAsiaTheme="minorEastAsia" w:hAnsi="Arial" w:cs="Arial"/>
+              </w:rPr>
+              <w:t>0</w:t>
+            </w:r>
+          </w:p>
+        </w:tc>
+        <w:tc>
+          <w:tcPr>
+            <w:tcW w:w="900" w:type="dxa"/>
+          </w:tcPr>
+          <w:p>
+            <w:pPr>
+              <w:pStyle w:val="ListParagraph"/>
+              <w:ind w:left="0"/>
+              <w:jc w:val="center"/>
+              <w:rPr>
+                <w:rFonts w:ascii="Arial" w:eastAsiaTheme="minorEastAsia" w:hAnsi="Arial" w:cs="Arial"/>
+              </w:rPr>
+            </w:pPr>
+            <w:r>
+              <w:rPr>
+                <w:rFonts w:ascii="Arial" w:eastAsiaTheme="minorEastAsia" w:hAnsi="Arial" w:cs="Arial"/>
+              </w:rPr>
+              <w:t>1</w:t>
+            </w:r>
+          </w:p>
+        </w:tc>
+        <w:tc>
+          <w:tcPr>
+            <w:tcW w:w="1170" w:type="dxa"/>
+          </w:tcPr>
+          <w:p>
+            <w:pPr>
+              <w:pStyle w:val="ListParagraph"/>
+              <w:ind w:left="0"/>
+              <w:jc w:val="center"/>
+              <w:rPr>
+                <w:rFonts w:ascii="Arial" w:eastAsiaTheme="minorEastAsia" w:hAnsi="Arial" w:cs="Arial"/>
+              </w:rPr>
+            </w:pPr>
+            <w:r>
+              <w:rPr>
+                <w:rFonts w:ascii="Arial" w:eastAsiaTheme="minorEastAsia" w:hAnsi="Arial" w:cs="Arial"/>
+              </w:rPr>
+              <w:t>1</w:t>
+            </w:r>
+          </w:p>
+        </w:tc>
+        <w:tc>
+          <w:tcPr>
+            <w:tcW w:w="900" w:type="dxa"/>
+          </w:tcPr>
+          <w:p>
+            <w:pPr>
+              <w:pStyle w:val="ListParagraph"/>
+              <w:ind w:left="0"/>
+              <w:jc w:val="center"/>
+              <w:rPr>
+                <w:rFonts w:ascii="Arial" w:eastAsiaTheme="minorEastAsia" w:hAnsi="Arial" w:cs="Arial"/>
+              </w:rPr>
+            </w:pPr>
+            <w:r>
+              <w:rPr>
+                <w:rFonts w:ascii="Arial" w:eastAsiaTheme="minorEastAsia" w:hAnsi="Arial" w:cs="Arial"/>
+              </w:rPr>
+              <w:t>+</w:t>
+            </w:r>
+          </w:p>
+        </w:tc>
+      </w:tr>
+      <w:tr>
+        <w:trPr>
+          <w:jc w:val="center"/>
+        </w:trPr>
+        <w:tc>
+          <w:tcPr>
+            <w:tcW w:w="1165" w:type="dxa"/>
+          </w:tcPr>
+          <w:p>
+            <w:pPr>
+              <w:pStyle w:val="ListParagraph"/>
+              <w:ind w:left="0"/>
+              <w:jc w:val="center"/>
+              <w:rPr>
+                <w:rFonts w:ascii="Arial" w:eastAsiaTheme="minorEastAsia" w:hAnsi="Arial" w:cs="Arial"/>
+              </w:rPr>
+            </w:pPr>
+            <w:r>
+              <w:rPr>
+                <w:rFonts w:ascii="Arial" w:eastAsiaTheme="minorEastAsia" w:hAnsi="Arial" w:cs="Arial"/>
+              </w:rPr>
+              <w:t>X</w:t>
+            </w:r>
+            <w:r>
+              <w:rPr>
+                <w:rFonts w:ascii="Arial" w:eastAsiaTheme="minorEastAsia" w:hAnsi="Arial" w:cs="Arial"/>
+                <w:vertAlign w:val="subscript"/>
+              </w:rPr>
+              <w:t>4</w:t>
+            </w:r>
+          </w:p>
+        </w:tc>
+        <w:tc>
+          <w:tcPr>
+            <w:tcW w:w="720" w:type="dxa"/>
+          </w:tcPr>
+          <w:p>
+            <w:pPr>
+              <w:pStyle w:val="ListParagraph"/>
+              <w:ind w:left="0"/>
+              <w:jc w:val="center"/>
+              <w:rPr>
+                <w:rFonts w:ascii="Arial" w:eastAsiaTheme="minorEastAsia" w:hAnsi="Arial" w:cs="Arial"/>
+              </w:rPr>
+            </w:pPr>
+            <w:r>
+              <w:rPr>
+                <w:rFonts w:ascii="Arial" w:eastAsiaTheme="minorEastAsia" w:hAnsi="Arial" w:cs="Arial"/>
+              </w:rPr>
+              <w:t>1</w:t>
+            </w:r>
+          </w:p>
+        </w:tc>
+        <w:tc>
+          <w:tcPr>
+            <w:tcW w:w="720" w:type="dxa"/>
+          </w:tcPr>
+          <w:p>
+            <w:pPr>
+              <w:pStyle w:val="ListParagraph"/>
+              <w:ind w:left="0"/>
+              <w:jc w:val="center"/>
+              <w:rPr>
+                <w:rFonts w:ascii="Arial" w:eastAsiaTheme="minorEastAsia" w:hAnsi="Arial" w:cs="Arial"/>
+              </w:rPr>
+            </w:pPr>
+            <w:r>
+              <w:rPr>
+                <w:rFonts w:ascii="Arial" w:eastAsiaTheme="minorEastAsia" w:hAnsi="Arial" w:cs="Arial"/>
+              </w:rPr>
+              <w:t>1</w:t>
+            </w:r>
+          </w:p>
+        </w:tc>
+        <w:tc>
+          <w:tcPr>
+            <w:tcW w:w="900" w:type="dxa"/>
+          </w:tcPr>
+          <w:p>
+            <w:pPr>
+              <w:pStyle w:val="ListParagraph"/>
+              <w:ind w:left="0"/>
+              <w:jc w:val="center"/>
+              <w:rPr>
+                <w:rFonts w:ascii="Arial" w:eastAsiaTheme="minorEastAsia" w:hAnsi="Arial" w:cs="Arial"/>
+              </w:rPr>
+            </w:pPr>
+            <w:r>
+              <w:rPr>
+                <w:rFonts w:ascii="Arial" w:eastAsiaTheme="minorEastAsia" w:hAnsi="Arial" w:cs="Arial"/>
+              </w:rPr>
+              <w:t>0</w:t>
+            </w:r>
+          </w:p>
+        </w:tc>
+        <w:tc>
+          <w:tcPr>
+            <w:tcW w:w="1170" w:type="dxa"/>
+          </w:tcPr>
+          <w:p>
+            <w:pPr>
+              <w:pStyle w:val="ListParagraph"/>
+              <w:ind w:left="0"/>
+              <w:jc w:val="center"/>
+              <w:rPr>
+                <w:rFonts w:ascii="Arial" w:eastAsiaTheme="minorEastAsia" w:hAnsi="Arial" w:cs="Arial"/>
+              </w:rPr>
+            </w:pPr>
+            <w:r>
+              <w:rPr>
+                <w:rFonts w:ascii="Arial" w:eastAsiaTheme="minorEastAsia" w:hAnsi="Arial" w:cs="Arial"/>
+              </w:rPr>
+              <w:t>0</w:t>
+            </w:r>
+          </w:p>
+        </w:tc>
+        <w:tc>
+          <w:tcPr>
+            <w:tcW w:w="900" w:type="dxa"/>
+          </w:tcPr>
+          <w:p>
+            <w:pPr>
+              <w:pStyle w:val="ListParagraph"/>
+              <w:ind w:left="0"/>
+              <w:jc w:val="center"/>
+              <w:rPr>
+                <w:rFonts w:ascii="Arial" w:eastAsiaTheme="minorEastAsia" w:hAnsi="Arial" w:cs="Arial"/>
+              </w:rPr>
+            </w:pPr>
+            <w:r>
+              <w:rPr>
+                <w:rFonts w:ascii="Arial" w:eastAsiaTheme="minorEastAsia" w:hAnsi="Arial" w:cs="Arial"/>
+              </w:rPr>
+              <w:t>-</w:t>
+            </w:r>
+          </w:p>
+        </w:tc>
+      </w:tr>
+    </w:tbl>
+    <w:p>
+      <w:pPr>
+        <w:pStyle w:val="ListParagraph"/>
+        <w:jc w:val="both"/>
+        <w:rPr>
+          <w:rFonts w:ascii="Arial" w:eastAsiaTheme="minorEastAsia" w:hAnsi="Arial" w:cs="Arial"/>
+        </w:rPr>
+      </w:pPr>
+    </w:p>
+    <w:p>
+      <w:pPr>
+        <w:pStyle w:val="ListParagraph"/>
+        <w:jc w:val="center"/>
+        <w:rPr>
+          <w:rFonts w:ascii="Arial" w:eastAsiaTheme="minorEastAsia" w:hAnsi="Arial" w:cs="Arial"/>
           <w:color w:val="FF0000"/>
         </w:rPr>
       </w:pPr>
       <w:r>
         <w:rPr>
           <w:rFonts w:ascii="Arial" w:eastAsiaTheme="minorEastAsia" w:hAnsi="Arial" w:cs="Arial"/>
+          <w:noProof/>
           <w:color w:val="FF0000"/>
         </w:rPr>
-        <w:t>(d) Now determine w using the perceptron training algorithm (PT). Use a learning rate n of 0.3 and</w:t>
-      </w:r>
-      <w:r>
+        <w:drawing>
+          <wp:inline distT="0" distB="0" distL="0" distR="0" wp14:anchorId="338739A7" wp14:editId="7F3CCCF1">
+            <wp:extent cx="3969385" cy="3609340"/>
+            <wp:effectExtent l="0" t="0" r="0" b="0"/>
+            <wp:docPr id="754556692" name="Picture 2"/>
+            <wp:cNvGraphicFramePr>
+              <a:graphicFrameLocks xmlns:a="http://schemas.openxmlformats.org/drawingml/2006/main" noChangeAspect="1"/>
+            </wp:cNvGraphicFramePr>
+            <a:graphic xmlns:a="http://schemas.openxmlformats.org/drawingml/2006/main">
+              <a:graphicData uri="http://schemas.openxmlformats.org/drawingml/2006/picture">
+                <pic:pic xmlns:pic="http://schemas.openxmlformats.org/drawingml/2006/picture">
+                  <pic:nvPicPr>
+                    <pic:cNvPr id="0" name="Picture 3"/>
+                    <pic:cNvPicPr>
+                      <a:picLocks noChangeAspect="1" noChangeArrowheads="1"/>
+                    </pic:cNvPicPr>
+                  </pic:nvPicPr>
+                  <pic:blipFill>
+                    <a:blip r:embed="rId7">
+                      <a:extLst>
+                        <a:ext uri="{28A0092B-C50C-407E-A947-70E740481C1C}">
+                          <a14:useLocalDpi xmlns:a14="http://schemas.microsoft.com/office/drawing/2010/main" val="0"/>
+                        </a:ext>
+                      </a:extLst>
+                    </a:blip>
+                    <a:srcRect/>
+                    <a:stretch>
+                      <a:fillRect/>
+                    </a:stretch>
+                  </pic:blipFill>
+                  <pic:spPr bwMode="auto">
+                    <a:xfrm>
+                      <a:off x="0" y="0"/>
+                      <a:ext cx="3969385" cy="3609340"/>
+                    </a:xfrm>
+                    <a:prstGeom prst="rect">
+                      <a:avLst/>
+                    </a:prstGeom>
+                    <a:noFill/>
+                    <a:ln>
+                      <a:noFill/>
+                    </a:ln>
+                  </pic:spPr>
+                </pic:pic>
+              </a:graphicData>
+            </a:graphic>
+          </wp:inline>
+        </w:drawing>
+      </w:r>
+    </w:p>
+    <w:p>
+      <w:pPr>
+        <w:pStyle w:val="ListParagraph"/>
+        <w:numPr>
+          <w:ilvl w:val="0"/>
+          <w:numId w:val="25"/>
+        </w:numPr>
+        <w:jc w:val="both"/>
         <w:rPr>
           <w:rFonts w:ascii="Arial" w:eastAsiaTheme="minorEastAsia" w:hAnsi="Arial" w:cs="Arial"/>
           <w:color w:val="FF0000"/>
         </w:rPr>
-        <w:t xml:space="preserve"> </w:t>
-      </w:r>
+      </w:pPr>
       <w:r>
         <w:rPr>
           <w:rFonts w:ascii="Arial" w:eastAsiaTheme="minorEastAsia" w:hAnsi="Arial" w:cs="Arial"/>
           <w:color w:val="FF0000"/>
         </w:rPr>
-        <w:t>initialize the weights with wo = -0.5 and w1 = w2 = 0.5. Instead of selecting examples randomly,</w:t>
-      </w:r>
-      <w:r>
+        <w:lastRenderedPageBreak/>
+        <w:t>Draw the graph of the perceptron. The schematic must include a1, x2, and all model weights.</w:t>
+      </w:r>
+    </w:p>
+    <w:p>
+      <w:pPr>
+        <w:pStyle w:val="ListParagraph"/>
+        <w:jc w:val="center"/>
         <w:rPr>
           <w:rFonts w:ascii="Arial" w:eastAsiaTheme="minorEastAsia" w:hAnsi="Arial" w:cs="Arial"/>
           <w:color w:val="FF0000"/>
         </w:rPr>
-        <w:t xml:space="preserve"> </w:t>
-      </w:r>
-      <w:r>
-        <w:rPr>
-          <w:rFonts w:ascii="Arial" w:eastAsiaTheme="minorEastAsia" w:hAnsi="Arial" w:cs="Arial"/>
+      </w:pPr>
+      <w:r>
+        <w:rPr>
+          <w:rFonts w:ascii="Arial" w:eastAsiaTheme="minorEastAsia" w:hAnsi="Arial" w:cs="Arial"/>
+          <w:noProof/>
           <w:color w:val="FF0000"/>
         </w:rPr>
-        <w:t>use the following examples in the given order (stop after those four examples):</w:t>
+        <w:drawing>
+          <wp:inline distT="0" distB="0" distL="0" distR="0" wp14:anchorId="35BD5F9A" wp14:editId="2FB89F24">
+            <wp:extent cx="3415030" cy="2112645"/>
+            <wp:effectExtent l="0" t="0" r="0" b="1905"/>
+            <wp:docPr id="41400761" name="Picture 3"/>
+            <wp:cNvGraphicFramePr>
+              <a:graphicFrameLocks xmlns:a="http://schemas.openxmlformats.org/drawingml/2006/main" noChangeAspect="1"/>
+            </wp:cNvGraphicFramePr>
+            <a:graphic xmlns:a="http://schemas.openxmlformats.org/drawingml/2006/main">
+              <a:graphicData uri="http://schemas.openxmlformats.org/drawingml/2006/picture">
+                <pic:pic xmlns:pic="http://schemas.openxmlformats.org/drawingml/2006/picture">
+                  <pic:nvPicPr>
+                    <pic:cNvPr id="0" name="Picture 4"/>
+                    <pic:cNvPicPr>
+                      <a:picLocks noChangeAspect="1" noChangeArrowheads="1"/>
+                    </pic:cNvPicPr>
+                  </pic:nvPicPr>
+                  <pic:blipFill>
+                    <a:blip r:embed="rId8">
+                      <a:extLst>
+                        <a:ext uri="{28A0092B-C50C-407E-A947-70E740481C1C}">
+                          <a14:useLocalDpi xmlns:a14="http://schemas.microsoft.com/office/drawing/2010/main" val="0"/>
+                        </a:ext>
+                      </a:extLst>
+                    </a:blip>
+                    <a:srcRect/>
+                    <a:stretch>
+                      <a:fillRect/>
+                    </a:stretch>
+                  </pic:blipFill>
+                  <pic:spPr bwMode="auto">
+                    <a:xfrm>
+                      <a:off x="0" y="0"/>
+                      <a:ext cx="3415030" cy="2112645"/>
+                    </a:xfrm>
+                    <a:prstGeom prst="rect">
+                      <a:avLst/>
+                    </a:prstGeom>
+                    <a:noFill/>
+                    <a:ln>
+                      <a:noFill/>
+                    </a:ln>
+                  </pic:spPr>
+                </pic:pic>
+              </a:graphicData>
+            </a:graphic>
+          </wp:inline>
+        </w:drawing>
+      </w:r>
+    </w:p>
+    <w:p>
+      <w:pPr>
+        <w:pStyle w:val="ListParagraph"/>
+        <w:jc w:val="both"/>
+        <w:rPr>
+          <w:rFonts w:ascii="Arial" w:eastAsiaTheme="minorEastAsia" w:hAnsi="Arial" w:cs="Arial"/>
+          <w:color w:val="FF0000"/>
+        </w:rPr>
+      </w:pPr>
+    </w:p>
+    <w:p>
+      <w:pPr>
+        <w:pStyle w:val="ListParagraph"/>
+        <w:numPr>
+          <w:ilvl w:val="0"/>
+          <w:numId w:val="25"/>
+        </w:numPr>
+        <w:jc w:val="both"/>
+        <w:rPr>
+          <w:rFonts w:ascii="Arial" w:eastAsiaTheme="minorEastAsia" w:hAnsi="Arial" w:cs="Arial"/>
+          <w:color w:val="FF0000"/>
+        </w:rPr>
+      </w:pPr>
+      <w:r>
+        <w:rPr>
+          <w:rFonts w:ascii="Arial" w:eastAsiaTheme="minorEastAsia" w:hAnsi="Arial" w:cs="Arial"/>
+          <w:color w:val="FF0000"/>
+        </w:rPr>
+        <w:t>Manually determine the weights w = (wo, w1, w2) for the decision boundary you drew in (a).</w:t>
+      </w:r>
+    </w:p>
+    <w:p>
+      <w:pPr>
+        <w:pStyle w:val="ListParagraph"/>
+        <w:jc w:val="both"/>
+        <w:rPr>
+          <w:rFonts w:ascii="Arial" w:eastAsiaTheme="minorEastAsia" w:hAnsi="Arial" w:cs="Arial"/>
+          <w:color w:val="FF0000"/>
+        </w:rPr>
+      </w:pPr>
+    </w:p>
+    <w:p>
+      <w:pPr>
+        <w:pStyle w:val="ListParagraph"/>
+        <w:jc w:val="both"/>
+        <w:rPr>
+          <w:rFonts w:ascii="Arial" w:eastAsiaTheme="minorEastAsia" w:hAnsi="Arial" w:cs="Arial"/>
+        </w:rPr>
+      </w:pPr>
+      <w:r>
+        <w:rPr>
+          <w:rFonts w:ascii="Arial" w:eastAsiaTheme="minorEastAsia" w:hAnsi="Arial" w:cs="Arial"/>
+        </w:rPr>
+        <w:t>A suitable wei</w:t>
+      </w:r>
+      <w:r>
+        <w:rPr>
+          <w:rFonts w:ascii="Arial" w:eastAsiaTheme="minorEastAsia" w:hAnsi="Arial" w:cs="Arial"/>
+        </w:rPr>
+        <w:t>ght values would be by introducing a negative bias term W</w:t>
+      </w:r>
+      <w:r>
+        <w:rPr>
+          <w:rFonts w:ascii="Arial" w:eastAsiaTheme="minorEastAsia" w:hAnsi="Arial" w:cs="Arial"/>
+        </w:rPr>
+        <w:t>0</w:t>
+      </w:r>
+    </w:p>
+    <w:p>
+      <w:pPr>
+        <w:pStyle w:val="ListParagraph"/>
+        <w:jc w:val="both"/>
+        <w:rPr>
+          <w:rFonts w:ascii="Arial" w:eastAsiaTheme="minorEastAsia" w:hAnsi="Arial" w:cs="Arial"/>
+        </w:rPr>
+      </w:pPr>
+    </w:p>
+    <w:p>
+      <w:pPr>
+        <w:pStyle w:val="ListParagraph"/>
+        <w:jc w:val="both"/>
+        <w:rPr>
+          <w:rFonts w:ascii="Arial" w:eastAsiaTheme="minorEastAsia" w:hAnsi="Arial" w:cs="Arial"/>
+        </w:rPr>
+      </w:pPr>
+      <m:oMathPara>
+        <m:oMath>
+          <m:sSub>
+            <m:sSubPr>
+              <m:ctrlPr>
+                <w:rPr>
+                  <w:rFonts w:ascii="Cambria Math" w:eastAsiaTheme="minorEastAsia" w:hAnsi="Cambria Math" w:cs="Arial"/>
+                  <w:i/>
+                </w:rPr>
+              </m:ctrlPr>
+            </m:sSubPr>
+            <m:e>
+              <m:r>
+                <w:rPr>
+                  <w:rFonts w:ascii="Cambria Math" w:eastAsiaTheme="minorEastAsia" w:hAnsi="Cambria Math" w:cs="Arial"/>
+                </w:rPr>
+                <m:t>w</m:t>
+              </m:r>
+            </m:e>
+            <m:sub>
+              <m:r>
+                <w:rPr>
+                  <w:rFonts w:ascii="Cambria Math" w:eastAsiaTheme="minorEastAsia" w:hAnsi="Cambria Math" w:cs="Arial"/>
+                </w:rPr>
+                <m:t>0</m:t>
+              </m:r>
+            </m:sub>
+          </m:sSub>
+          <m:r>
+            <w:rPr>
+              <w:rFonts w:ascii="Cambria Math" w:eastAsiaTheme="minorEastAsia" w:hAnsi="Cambria Math" w:cs="Arial"/>
+            </w:rPr>
+            <m:t xml:space="preserve">= -0.5, </m:t>
+          </m:r>
+          <m:sSub>
+            <m:sSubPr>
+              <m:ctrlPr>
+                <w:rPr>
+                  <w:rFonts w:ascii="Cambria Math" w:eastAsiaTheme="minorEastAsia" w:hAnsi="Cambria Math" w:cs="Arial"/>
+                  <w:i/>
+                </w:rPr>
+              </m:ctrlPr>
+            </m:sSubPr>
+            <m:e>
+              <m:r>
+                <w:rPr>
+                  <w:rFonts w:ascii="Cambria Math" w:eastAsiaTheme="minorEastAsia" w:hAnsi="Cambria Math" w:cs="Arial"/>
+                </w:rPr>
+                <m:t>w</m:t>
+              </m:r>
+            </m:e>
+            <m:sub>
+              <m:r>
+                <w:rPr>
+                  <w:rFonts w:ascii="Cambria Math" w:eastAsiaTheme="minorEastAsia" w:hAnsi="Cambria Math" w:cs="Arial"/>
+                </w:rPr>
+                <m:t>1</m:t>
+              </m:r>
+            </m:sub>
+          </m:sSub>
+          <m:r>
+            <w:rPr>
+              <w:rFonts w:ascii="Cambria Math" w:eastAsiaTheme="minorEastAsia" w:hAnsi="Cambria Math" w:cs="Arial"/>
+            </w:rPr>
+            <m:t xml:space="preserve">=1, </m:t>
+          </m:r>
+          <m:sSub>
+            <m:sSubPr>
+              <m:ctrlPr>
+                <w:rPr>
+                  <w:rFonts w:ascii="Cambria Math" w:eastAsiaTheme="minorEastAsia" w:hAnsi="Cambria Math" w:cs="Arial"/>
+                  <w:i/>
+                </w:rPr>
+              </m:ctrlPr>
+            </m:sSubPr>
+            <m:e>
+              <m:r>
+                <w:rPr>
+                  <w:rFonts w:ascii="Cambria Math" w:eastAsiaTheme="minorEastAsia" w:hAnsi="Cambria Math" w:cs="Arial"/>
+                </w:rPr>
+                <m:t>w</m:t>
+              </m:r>
+            </m:e>
+            <m:sub>
+              <m:r>
+                <w:rPr>
+                  <w:rFonts w:ascii="Cambria Math" w:eastAsiaTheme="minorEastAsia" w:hAnsi="Cambria Math" w:cs="Arial"/>
+                </w:rPr>
+                <m:t>2</m:t>
+              </m:r>
+            </m:sub>
+          </m:sSub>
+          <m:r>
+            <w:rPr>
+              <w:rFonts w:ascii="Cambria Math" w:eastAsiaTheme="minorEastAsia" w:hAnsi="Cambria Math" w:cs="Arial"/>
+            </w:rPr>
+            <m:t>= -1</m:t>
+          </m:r>
+        </m:oMath>
+      </m:oMathPara>
+    </w:p>
+    <w:p>
+      <w:pPr>
+        <w:pStyle w:val="ListParagraph"/>
+        <w:jc w:val="both"/>
+        <w:rPr>
+          <w:rFonts w:ascii="Arial" w:eastAsiaTheme="minorEastAsia" w:hAnsi="Arial" w:cs="Arial"/>
+        </w:rPr>
+      </w:pPr>
+      <m:oMathPara>
+        <m:oMath>
+          <m:r>
+            <w:rPr>
+              <w:rFonts w:ascii="Cambria Math" w:eastAsiaTheme="minorEastAsia" w:hAnsi="Cambria Math" w:cs="Arial"/>
+            </w:rPr>
+            <m:t>y=</m:t>
+          </m:r>
+          <m:sSub>
+            <m:sSubPr>
+              <m:ctrlPr>
+                <w:rPr>
+                  <w:rFonts w:ascii="Cambria Math" w:eastAsiaTheme="minorEastAsia" w:hAnsi="Cambria Math" w:cs="Arial"/>
+                  <w:i/>
+                </w:rPr>
+              </m:ctrlPr>
+            </m:sSubPr>
+            <m:e>
+              <m:r>
+                <w:rPr>
+                  <w:rFonts w:ascii="Cambria Math" w:eastAsiaTheme="minorEastAsia" w:hAnsi="Cambria Math" w:cs="Arial"/>
+                </w:rPr>
+                <m:t>w</m:t>
+              </m:r>
+            </m:e>
+            <m:sub>
+              <m:r>
+                <w:rPr>
+                  <w:rFonts w:ascii="Cambria Math" w:eastAsiaTheme="minorEastAsia" w:hAnsi="Cambria Math" w:cs="Arial"/>
+                </w:rPr>
+                <m:t>0</m:t>
+              </m:r>
+            </m:sub>
+          </m:sSub>
+          <m:r>
+            <w:rPr>
+              <w:rFonts w:ascii="Cambria Math" w:eastAsiaTheme="minorEastAsia" w:hAnsi="Cambria Math" w:cs="Arial"/>
+            </w:rPr>
+            <m:t>+</m:t>
+          </m:r>
+          <m:sSub>
+            <m:sSubPr>
+              <m:ctrlPr>
+                <w:rPr>
+                  <w:rFonts w:ascii="Cambria Math" w:eastAsiaTheme="minorEastAsia" w:hAnsi="Cambria Math" w:cs="Arial"/>
+                  <w:i/>
+                </w:rPr>
+              </m:ctrlPr>
+            </m:sSubPr>
+            <m:e>
+              <m:r>
+                <w:rPr>
+                  <w:rFonts w:ascii="Cambria Math" w:eastAsiaTheme="minorEastAsia" w:hAnsi="Cambria Math" w:cs="Arial"/>
+                </w:rPr>
+                <m:t>x</m:t>
+              </m:r>
+            </m:e>
+            <m:sub>
+              <m:r>
+                <w:rPr>
+                  <w:rFonts w:ascii="Cambria Math" w:eastAsiaTheme="minorEastAsia" w:hAnsi="Cambria Math" w:cs="Arial"/>
+                </w:rPr>
+                <m:t>1</m:t>
+              </m:r>
+            </m:sub>
+          </m:sSub>
+          <m:sSub>
+            <m:sSubPr>
+              <m:ctrlPr>
+                <w:rPr>
+                  <w:rFonts w:ascii="Cambria Math" w:eastAsiaTheme="minorEastAsia" w:hAnsi="Cambria Math" w:cs="Arial"/>
+                  <w:i/>
+                </w:rPr>
+              </m:ctrlPr>
+            </m:sSubPr>
+            <m:e>
+              <m:r>
+                <w:rPr>
+                  <w:rFonts w:ascii="Cambria Math" w:eastAsiaTheme="minorEastAsia" w:hAnsi="Cambria Math" w:cs="Arial"/>
+                </w:rPr>
+                <m:t>w</m:t>
+              </m:r>
+            </m:e>
+            <m:sub>
+              <m:r>
+                <w:rPr>
+                  <w:rFonts w:ascii="Cambria Math" w:eastAsiaTheme="minorEastAsia" w:hAnsi="Cambria Math" w:cs="Arial"/>
+                </w:rPr>
+                <m:t>1</m:t>
+              </m:r>
+            </m:sub>
+          </m:sSub>
+          <m:r>
+            <w:rPr>
+              <w:rFonts w:ascii="Cambria Math" w:eastAsiaTheme="minorEastAsia" w:hAnsi="Cambria Math" w:cs="Arial"/>
+            </w:rPr>
+            <m:t>+</m:t>
+          </m:r>
+          <m:sSub>
+            <m:sSubPr>
+              <m:ctrlPr>
+                <w:rPr>
+                  <w:rFonts w:ascii="Cambria Math" w:eastAsiaTheme="minorEastAsia" w:hAnsi="Cambria Math" w:cs="Arial"/>
+                  <w:i/>
+                </w:rPr>
+              </m:ctrlPr>
+            </m:sSubPr>
+            <m:e>
+              <m:r>
+                <w:rPr>
+                  <w:rFonts w:ascii="Cambria Math" w:eastAsiaTheme="minorEastAsia" w:hAnsi="Cambria Math" w:cs="Arial"/>
+                </w:rPr>
+                <m:t>x</m:t>
+              </m:r>
+            </m:e>
+            <m:sub>
+              <m:r>
+                <w:rPr>
+                  <w:rFonts w:ascii="Cambria Math" w:eastAsiaTheme="minorEastAsia" w:hAnsi="Cambria Math" w:cs="Arial"/>
+                </w:rPr>
+                <m:t>2</m:t>
+              </m:r>
+            </m:sub>
+          </m:sSub>
+          <m:sSub>
+            <m:sSubPr>
+              <m:ctrlPr>
+                <w:rPr>
+                  <w:rFonts w:ascii="Cambria Math" w:eastAsiaTheme="minorEastAsia" w:hAnsi="Cambria Math" w:cs="Arial"/>
+                  <w:i/>
+                </w:rPr>
+              </m:ctrlPr>
+            </m:sSubPr>
+            <m:e>
+              <m:r>
+                <w:rPr>
+                  <w:rFonts w:ascii="Cambria Math" w:eastAsiaTheme="minorEastAsia" w:hAnsi="Cambria Math" w:cs="Arial"/>
+                </w:rPr>
+                <m:t>w</m:t>
+              </m:r>
+            </m:e>
+            <m:sub>
+              <m:r>
+                <w:rPr>
+                  <w:rFonts w:ascii="Cambria Math" w:eastAsiaTheme="minorEastAsia" w:hAnsi="Cambria Math" w:cs="Arial"/>
+                </w:rPr>
+                <m:t>2</m:t>
+              </m:r>
+            </m:sub>
+          </m:sSub>
+        </m:oMath>
+      </m:oMathPara>
+    </w:p>
+    <w:p>
+      <w:pPr>
+        <w:pStyle w:val="ListParagraph"/>
+        <w:jc w:val="both"/>
+        <w:rPr>
+          <w:rFonts w:ascii="Arial" w:eastAsiaTheme="minorEastAsia" w:hAnsi="Arial" w:cs="Arial"/>
+        </w:rPr>
+      </w:pPr>
+      <w:r>
+        <w:rPr>
+          <w:rFonts w:ascii="Arial" w:eastAsiaTheme="minorEastAsia" w:hAnsi="Arial" w:cs="Arial"/>
+        </w:rPr>
+        <w:t>Considering we are using Heaviside function.</w:t>
+      </w:r>
+    </w:p>
+    <w:p>
+      <w:pPr>
+        <w:pStyle w:val="ListParagraph"/>
+        <w:jc w:val="both"/>
+        <w:rPr>
+          <w:rFonts w:ascii="Arial" w:eastAsiaTheme="minorEastAsia" w:hAnsi="Arial" w:cs="Arial"/>
+        </w:rPr>
+      </w:pPr>
+    </w:p>
+    <w:tbl>
+      <w:tblPr>
+        <w:tblStyle w:val="TableGrid"/>
+        <w:tblW w:w="0" w:type="auto"/>
+        <w:jc w:val="center"/>
+        <w:tblLook w:val="04A0" w:firstRow="1" w:lastRow="0" w:firstColumn="1" w:lastColumn="0" w:noHBand="0" w:noVBand="1"/>
+      </w:tblPr>
+      <w:tblGrid>
+        <w:gridCol w:w="1165"/>
+        <w:gridCol w:w="720"/>
+        <w:gridCol w:w="720"/>
+        <w:gridCol w:w="1350"/>
+        <w:gridCol w:w="450"/>
+      </w:tblGrid>
+      <w:tr>
+        <w:trPr>
+          <w:jc w:val="center"/>
+        </w:trPr>
+        <w:tc>
+          <w:tcPr>
+            <w:tcW w:w="1165" w:type="dxa"/>
+          </w:tcPr>
+          <w:p>
+            <w:pPr>
+              <w:pStyle w:val="ListParagraph"/>
+              <w:ind w:left="0"/>
+              <w:jc w:val="center"/>
+              <w:rPr>
+                <w:rFonts w:ascii="Arial" w:eastAsiaTheme="minorEastAsia" w:hAnsi="Arial" w:cs="Arial"/>
+              </w:rPr>
+            </w:pPr>
+            <w:proofErr w:type="spellStart"/>
+            <w:r>
+              <w:rPr>
+                <w:rFonts w:ascii="Arial" w:eastAsiaTheme="minorEastAsia" w:hAnsi="Arial" w:cs="Arial"/>
+              </w:rPr>
+              <w:t>Example</w:t>
+            </w:r>
+            <w:proofErr w:type="spellEnd"/>
+          </w:p>
+        </w:tc>
+        <w:tc>
+          <w:tcPr>
+            <w:tcW w:w="720" w:type="dxa"/>
+          </w:tcPr>
+          <w:p>
+            <w:pPr>
+              <w:pStyle w:val="ListParagraph"/>
+              <w:ind w:left="0"/>
+              <w:jc w:val="center"/>
+              <w:rPr>
+                <w:rFonts w:ascii="Arial" w:eastAsiaTheme="minorEastAsia" w:hAnsi="Arial" w:cs="Arial"/>
+              </w:rPr>
+            </w:pPr>
+            <w:r>
+              <w:rPr>
+                <w:rFonts w:ascii="Arial" w:eastAsiaTheme="minorEastAsia" w:hAnsi="Arial" w:cs="Arial"/>
+              </w:rPr>
+              <w:t>X1</w:t>
+            </w:r>
+          </w:p>
+        </w:tc>
+        <w:tc>
+          <w:tcPr>
+            <w:tcW w:w="720" w:type="dxa"/>
+          </w:tcPr>
+          <w:p>
+            <w:pPr>
+              <w:pStyle w:val="ListParagraph"/>
+              <w:ind w:left="0"/>
+              <w:jc w:val="center"/>
+              <w:rPr>
+                <w:rFonts w:ascii="Arial" w:eastAsiaTheme="minorEastAsia" w:hAnsi="Arial" w:cs="Arial"/>
+              </w:rPr>
+            </w:pPr>
+            <w:r>
+              <w:rPr>
+                <w:rFonts w:ascii="Arial" w:eastAsiaTheme="minorEastAsia" w:hAnsi="Arial" w:cs="Arial"/>
+              </w:rPr>
+              <w:t>X2</w:t>
+            </w:r>
+          </w:p>
+        </w:tc>
+        <w:tc>
+          <w:tcPr>
+            <w:tcW w:w="1350" w:type="dxa"/>
+          </w:tcPr>
+          <w:p>
+            <w:pPr>
+              <w:pStyle w:val="ListParagraph"/>
+              <w:ind w:left="0"/>
+              <w:jc w:val="center"/>
+              <w:rPr>
+                <w:rFonts w:ascii="Arial" w:eastAsiaTheme="minorEastAsia" w:hAnsi="Arial" w:cs="Arial"/>
+              </w:rPr>
+            </w:pPr>
+            <w:r>
+              <w:rPr>
+                <w:rFonts w:ascii="Arial" w:eastAsiaTheme="minorEastAsia" w:hAnsi="Arial" w:cs="Arial"/>
+              </w:rPr>
+              <w:t>y</w:t>
+            </w:r>
+          </w:p>
+        </w:tc>
+        <w:tc>
+          <w:tcPr>
+            <w:tcW w:w="450" w:type="dxa"/>
+          </w:tcPr>
+          <w:p>
+            <w:pPr>
+              <w:pStyle w:val="ListParagraph"/>
+              <w:ind w:left="0"/>
+              <w:jc w:val="center"/>
+              <w:rPr>
+                <w:rFonts w:ascii="Arial" w:eastAsiaTheme="minorEastAsia" w:hAnsi="Arial" w:cs="Arial"/>
+              </w:rPr>
+            </w:pPr>
+            <w:r>
+              <w:rPr>
+                <w:rFonts w:ascii="Arial" w:eastAsiaTheme="minorEastAsia" w:hAnsi="Arial" w:cs="Arial"/>
+              </w:rPr>
+              <w:t>C</w:t>
+            </w:r>
+          </w:p>
+        </w:tc>
+      </w:tr>
+      <w:tr>
+        <w:trPr>
+          <w:jc w:val="center"/>
+        </w:trPr>
+        <w:tc>
+          <w:tcPr>
+            <w:tcW w:w="1165" w:type="dxa"/>
+          </w:tcPr>
+          <w:p>
+            <w:pPr>
+              <w:pStyle w:val="ListParagraph"/>
+              <w:ind w:left="0"/>
+              <w:jc w:val="center"/>
+              <w:rPr>
+                <w:rFonts w:ascii="Arial" w:eastAsiaTheme="minorEastAsia" w:hAnsi="Arial" w:cs="Arial"/>
+                <w:vertAlign w:val="subscript"/>
+              </w:rPr>
+            </w:pPr>
+            <w:r>
+              <w:rPr>
+                <w:rFonts w:ascii="Arial" w:eastAsiaTheme="minorEastAsia" w:hAnsi="Arial" w:cs="Arial"/>
+              </w:rPr>
+              <w:t>X</w:t>
+            </w:r>
+            <w:r>
+              <w:rPr>
+                <w:rFonts w:ascii="Arial" w:eastAsiaTheme="minorEastAsia" w:hAnsi="Arial" w:cs="Arial"/>
+                <w:vertAlign w:val="subscript"/>
+              </w:rPr>
+              <w:t>1</w:t>
+            </w:r>
+          </w:p>
+        </w:tc>
+        <w:tc>
+          <w:tcPr>
+            <w:tcW w:w="720" w:type="dxa"/>
+          </w:tcPr>
+          <w:p>
+            <w:pPr>
+              <w:pStyle w:val="ListParagraph"/>
+              <w:ind w:left="0"/>
+              <w:jc w:val="center"/>
+              <w:rPr>
+                <w:rFonts w:ascii="Arial" w:eastAsiaTheme="minorEastAsia" w:hAnsi="Arial" w:cs="Arial"/>
+              </w:rPr>
+            </w:pPr>
+            <w:r>
+              <w:rPr>
+                <w:rFonts w:ascii="Arial" w:eastAsiaTheme="minorEastAsia" w:hAnsi="Arial" w:cs="Arial"/>
+              </w:rPr>
+              <w:t>0</w:t>
+            </w:r>
+          </w:p>
+        </w:tc>
+        <w:tc>
+          <w:tcPr>
+            <w:tcW w:w="720" w:type="dxa"/>
+          </w:tcPr>
+          <w:p>
+            <w:pPr>
+              <w:pStyle w:val="ListParagraph"/>
+              <w:ind w:left="0"/>
+              <w:jc w:val="center"/>
+              <w:rPr>
+                <w:rFonts w:ascii="Arial" w:eastAsiaTheme="minorEastAsia" w:hAnsi="Arial" w:cs="Arial"/>
+              </w:rPr>
+            </w:pPr>
+            <w:r>
+              <w:rPr>
+                <w:rFonts w:ascii="Arial" w:eastAsiaTheme="minorEastAsia" w:hAnsi="Arial" w:cs="Arial"/>
+              </w:rPr>
+              <w:t>0</w:t>
+            </w:r>
+          </w:p>
+        </w:tc>
+        <w:tc>
+          <w:tcPr>
+            <w:tcW w:w="1350" w:type="dxa"/>
+          </w:tcPr>
+          <w:p>
+            <w:pPr>
+              <w:pStyle w:val="ListParagraph"/>
+              <w:ind w:left="0"/>
+              <w:jc w:val="center"/>
+              <w:rPr>
+                <w:rFonts w:ascii="Arial" w:eastAsiaTheme="minorEastAsia" w:hAnsi="Arial" w:cs="Arial"/>
+              </w:rPr>
+            </w:pPr>
+            <w:r>
+              <w:rPr>
+                <w:rFonts w:ascii="Arial" w:eastAsiaTheme="minorEastAsia" w:hAnsi="Arial" w:cs="Arial"/>
+              </w:rPr>
+              <w:t>-0.5 &lt; 0</w:t>
+            </w:r>
+          </w:p>
+        </w:tc>
+        <w:tc>
+          <w:tcPr>
+            <w:tcW w:w="450" w:type="dxa"/>
+          </w:tcPr>
+          <w:p>
+            <w:pPr>
+              <w:pStyle w:val="ListParagraph"/>
+              <w:ind w:left="0"/>
+              <w:jc w:val="center"/>
+              <w:rPr>
+                <w:rFonts w:ascii="Arial" w:eastAsiaTheme="minorEastAsia" w:hAnsi="Arial" w:cs="Arial"/>
+              </w:rPr>
+            </w:pPr>
+            <w:r>
+              <w:rPr>
+                <w:rFonts w:ascii="Arial" w:eastAsiaTheme="minorEastAsia" w:hAnsi="Arial" w:cs="Arial"/>
+              </w:rPr>
+              <w:t>-</w:t>
+            </w:r>
+          </w:p>
+        </w:tc>
+      </w:tr>
+      <w:tr>
+        <w:trPr>
+          <w:jc w:val="center"/>
+        </w:trPr>
+        <w:tc>
+          <w:tcPr>
+            <w:tcW w:w="1165" w:type="dxa"/>
+          </w:tcPr>
+          <w:p>
+            <w:pPr>
+              <w:pStyle w:val="ListParagraph"/>
+              <w:ind w:left="0"/>
+              <w:jc w:val="center"/>
+              <w:rPr>
+                <w:rFonts w:ascii="Arial" w:eastAsiaTheme="minorEastAsia" w:hAnsi="Arial" w:cs="Arial"/>
+              </w:rPr>
+            </w:pPr>
+            <w:r>
+              <w:rPr>
+                <w:rFonts w:ascii="Arial" w:eastAsiaTheme="minorEastAsia" w:hAnsi="Arial" w:cs="Arial"/>
+              </w:rPr>
+              <w:t>X</w:t>
+            </w:r>
+            <w:r>
+              <w:rPr>
+                <w:rFonts w:ascii="Arial" w:eastAsiaTheme="minorEastAsia" w:hAnsi="Arial" w:cs="Arial"/>
+                <w:vertAlign w:val="subscript"/>
+              </w:rPr>
+              <w:t>2</w:t>
+            </w:r>
+          </w:p>
+        </w:tc>
+        <w:tc>
+          <w:tcPr>
+            <w:tcW w:w="720" w:type="dxa"/>
+          </w:tcPr>
+          <w:p>
+            <w:pPr>
+              <w:pStyle w:val="ListParagraph"/>
+              <w:ind w:left="0"/>
+              <w:jc w:val="center"/>
+              <w:rPr>
+                <w:rFonts w:ascii="Arial" w:eastAsiaTheme="minorEastAsia" w:hAnsi="Arial" w:cs="Arial"/>
+              </w:rPr>
+            </w:pPr>
+            <w:r>
+              <w:rPr>
+                <w:rFonts w:ascii="Arial" w:eastAsiaTheme="minorEastAsia" w:hAnsi="Arial" w:cs="Arial"/>
+              </w:rPr>
+              <w:t>0</w:t>
+            </w:r>
+          </w:p>
+        </w:tc>
+        <w:tc>
+          <w:tcPr>
+            <w:tcW w:w="720" w:type="dxa"/>
+          </w:tcPr>
+          <w:p>
+            <w:pPr>
+              <w:pStyle w:val="ListParagraph"/>
+              <w:ind w:left="0"/>
+              <w:jc w:val="center"/>
+              <w:rPr>
+                <w:rFonts w:ascii="Arial" w:eastAsiaTheme="minorEastAsia" w:hAnsi="Arial" w:cs="Arial"/>
+              </w:rPr>
+            </w:pPr>
+            <w:r>
+              <w:rPr>
+                <w:rFonts w:ascii="Arial" w:eastAsiaTheme="minorEastAsia" w:hAnsi="Arial" w:cs="Arial"/>
+              </w:rPr>
+              <w:t>1</w:t>
+            </w:r>
+          </w:p>
+        </w:tc>
+        <w:tc>
+          <w:tcPr>
+            <w:tcW w:w="1350" w:type="dxa"/>
+          </w:tcPr>
+          <w:p>
+            <w:pPr>
+              <w:pStyle w:val="ListParagraph"/>
+              <w:ind w:left="0"/>
+              <w:jc w:val="center"/>
+              <w:rPr>
+                <w:rFonts w:ascii="Arial" w:eastAsiaTheme="minorEastAsia" w:hAnsi="Arial" w:cs="Arial"/>
+              </w:rPr>
+            </w:pPr>
+            <w:r>
+              <w:rPr>
+                <w:rFonts w:ascii="Arial" w:eastAsiaTheme="minorEastAsia" w:hAnsi="Arial" w:cs="Arial"/>
+              </w:rPr>
+              <w:t xml:space="preserve">-1.5 &lt; </w:t>
+            </w:r>
+            <w:r>
+              <w:rPr>
+                <w:rFonts w:ascii="Arial" w:eastAsiaTheme="minorEastAsia" w:hAnsi="Arial" w:cs="Arial"/>
+              </w:rPr>
+              <w:t>0</w:t>
+            </w:r>
+          </w:p>
+        </w:tc>
+        <w:tc>
+          <w:tcPr>
+            <w:tcW w:w="450" w:type="dxa"/>
+          </w:tcPr>
+          <w:p>
+            <w:pPr>
+              <w:pStyle w:val="ListParagraph"/>
+              <w:ind w:left="0"/>
+              <w:jc w:val="center"/>
+              <w:rPr>
+                <w:rFonts w:ascii="Arial" w:eastAsiaTheme="minorEastAsia" w:hAnsi="Arial" w:cs="Arial"/>
+              </w:rPr>
+            </w:pPr>
+            <w:r>
+              <w:rPr>
+                <w:rFonts w:ascii="Arial" w:eastAsiaTheme="minorEastAsia" w:hAnsi="Arial" w:cs="Arial"/>
+              </w:rPr>
+              <w:t>-</w:t>
+            </w:r>
+          </w:p>
+        </w:tc>
+      </w:tr>
+      <w:tr>
+        <w:trPr>
+          <w:jc w:val="center"/>
+        </w:trPr>
+        <w:tc>
+          <w:tcPr>
+            <w:tcW w:w="1165" w:type="dxa"/>
+          </w:tcPr>
+          <w:p>
+            <w:pPr>
+              <w:pStyle w:val="ListParagraph"/>
+              <w:ind w:left="0"/>
+              <w:jc w:val="center"/>
+              <w:rPr>
+                <w:rFonts w:ascii="Arial" w:eastAsiaTheme="minorEastAsia" w:hAnsi="Arial" w:cs="Arial"/>
+              </w:rPr>
+            </w:pPr>
+            <w:r>
+              <w:rPr>
+                <w:rFonts w:ascii="Arial" w:eastAsiaTheme="minorEastAsia" w:hAnsi="Arial" w:cs="Arial"/>
+              </w:rPr>
+              <w:t>X</w:t>
+            </w:r>
+            <w:r>
+              <w:rPr>
+                <w:rFonts w:ascii="Arial" w:eastAsiaTheme="minorEastAsia" w:hAnsi="Arial" w:cs="Arial"/>
+                <w:vertAlign w:val="subscript"/>
+              </w:rPr>
+              <w:t>3</w:t>
+            </w:r>
+          </w:p>
+        </w:tc>
+        <w:tc>
+          <w:tcPr>
+            <w:tcW w:w="720" w:type="dxa"/>
+          </w:tcPr>
+          <w:p>
+            <w:pPr>
+              <w:pStyle w:val="ListParagraph"/>
+              <w:ind w:left="0"/>
+              <w:jc w:val="center"/>
+              <w:rPr>
+                <w:rFonts w:ascii="Arial" w:eastAsiaTheme="minorEastAsia" w:hAnsi="Arial" w:cs="Arial"/>
+              </w:rPr>
+            </w:pPr>
+            <w:r>
+              <w:rPr>
+                <w:rFonts w:ascii="Arial" w:eastAsiaTheme="minorEastAsia" w:hAnsi="Arial" w:cs="Arial"/>
+              </w:rPr>
+              <w:t>1</w:t>
+            </w:r>
+          </w:p>
+        </w:tc>
+        <w:tc>
+          <w:tcPr>
+            <w:tcW w:w="720" w:type="dxa"/>
+          </w:tcPr>
+          <w:p>
+            <w:pPr>
+              <w:pStyle w:val="ListParagraph"/>
+              <w:ind w:left="0"/>
+              <w:jc w:val="center"/>
+              <w:rPr>
+                <w:rFonts w:ascii="Arial" w:eastAsiaTheme="minorEastAsia" w:hAnsi="Arial" w:cs="Arial"/>
+              </w:rPr>
+            </w:pPr>
+            <w:r>
+              <w:rPr>
+                <w:rFonts w:ascii="Arial" w:eastAsiaTheme="minorEastAsia" w:hAnsi="Arial" w:cs="Arial"/>
+              </w:rPr>
+              <w:t>0</w:t>
+            </w:r>
+          </w:p>
+        </w:tc>
+        <w:tc>
+          <w:tcPr>
+            <w:tcW w:w="1350" w:type="dxa"/>
+          </w:tcPr>
+          <w:p>
+            <w:pPr>
+              <w:pStyle w:val="ListParagraph"/>
+              <w:ind w:left="0"/>
+              <w:jc w:val="center"/>
+              <w:rPr>
+                <w:rFonts w:ascii="Arial" w:eastAsiaTheme="minorEastAsia" w:hAnsi="Arial" w:cs="Arial"/>
+              </w:rPr>
+            </w:pPr>
+            <w:r>
+              <w:rPr>
+                <w:rFonts w:ascii="Arial" w:eastAsiaTheme="minorEastAsia" w:hAnsi="Arial" w:cs="Arial"/>
+              </w:rPr>
+              <w:t>0.5 &gt; 0</w:t>
+            </w:r>
+          </w:p>
+        </w:tc>
+        <w:tc>
+          <w:tcPr>
+            <w:tcW w:w="450" w:type="dxa"/>
+          </w:tcPr>
+          <w:p>
+            <w:pPr>
+              <w:pStyle w:val="ListParagraph"/>
+              <w:ind w:left="0"/>
+              <w:jc w:val="center"/>
+              <w:rPr>
+                <w:rFonts w:ascii="Arial" w:eastAsiaTheme="minorEastAsia" w:hAnsi="Arial" w:cs="Arial"/>
+              </w:rPr>
+            </w:pPr>
+            <w:r>
+              <w:rPr>
+                <w:rFonts w:ascii="Arial" w:eastAsiaTheme="minorEastAsia" w:hAnsi="Arial" w:cs="Arial"/>
+              </w:rPr>
+              <w:t>+</w:t>
+            </w:r>
+          </w:p>
+        </w:tc>
+      </w:tr>
+      <w:tr>
+        <w:trPr>
+          <w:jc w:val="center"/>
+        </w:trPr>
+        <w:tc>
+          <w:tcPr>
+            <w:tcW w:w="1165" w:type="dxa"/>
+          </w:tcPr>
+          <w:p>
+            <w:pPr>
+              <w:pStyle w:val="ListParagraph"/>
+              <w:ind w:left="0"/>
+              <w:jc w:val="center"/>
+              <w:rPr>
+                <w:rFonts w:ascii="Arial" w:eastAsiaTheme="minorEastAsia" w:hAnsi="Arial" w:cs="Arial"/>
+              </w:rPr>
+            </w:pPr>
+            <w:r>
+              <w:rPr>
+                <w:rFonts w:ascii="Arial" w:eastAsiaTheme="minorEastAsia" w:hAnsi="Arial" w:cs="Arial"/>
+              </w:rPr>
+              <w:t>X</w:t>
+            </w:r>
+            <w:r>
+              <w:rPr>
+                <w:rFonts w:ascii="Arial" w:eastAsiaTheme="minorEastAsia" w:hAnsi="Arial" w:cs="Arial"/>
+                <w:vertAlign w:val="subscript"/>
+              </w:rPr>
+              <w:t>4</w:t>
+            </w:r>
+          </w:p>
+        </w:tc>
+        <w:tc>
+          <w:tcPr>
+            <w:tcW w:w="720" w:type="dxa"/>
+          </w:tcPr>
+          <w:p>
+            <w:pPr>
+              <w:pStyle w:val="ListParagraph"/>
+              <w:ind w:left="0"/>
+              <w:jc w:val="center"/>
+              <w:rPr>
+                <w:rFonts w:ascii="Arial" w:eastAsiaTheme="minorEastAsia" w:hAnsi="Arial" w:cs="Arial"/>
+              </w:rPr>
+            </w:pPr>
+            <w:r>
+              <w:rPr>
+                <w:rFonts w:ascii="Arial" w:eastAsiaTheme="minorEastAsia" w:hAnsi="Arial" w:cs="Arial"/>
+              </w:rPr>
+              <w:t>1</w:t>
+            </w:r>
+          </w:p>
+        </w:tc>
+        <w:tc>
+          <w:tcPr>
+            <w:tcW w:w="720" w:type="dxa"/>
+          </w:tcPr>
+          <w:p>
+            <w:pPr>
+              <w:pStyle w:val="ListParagraph"/>
+              <w:ind w:left="0"/>
+              <w:jc w:val="center"/>
+              <w:rPr>
+                <w:rFonts w:ascii="Arial" w:eastAsiaTheme="minorEastAsia" w:hAnsi="Arial" w:cs="Arial"/>
+              </w:rPr>
+            </w:pPr>
+            <w:r>
+              <w:rPr>
+                <w:rFonts w:ascii="Arial" w:eastAsiaTheme="minorEastAsia" w:hAnsi="Arial" w:cs="Arial"/>
+              </w:rPr>
+              <w:t>1</w:t>
+            </w:r>
+          </w:p>
+        </w:tc>
+        <w:tc>
+          <w:tcPr>
+            <w:tcW w:w="1350" w:type="dxa"/>
+          </w:tcPr>
+          <w:p>
+            <w:pPr>
+              <w:pStyle w:val="ListParagraph"/>
+              <w:ind w:left="0"/>
+              <w:jc w:val="center"/>
+              <w:rPr>
+                <w:rFonts w:ascii="Arial" w:eastAsiaTheme="minorEastAsia" w:hAnsi="Arial" w:cs="Arial"/>
+              </w:rPr>
+            </w:pPr>
+            <w:r>
+              <w:rPr>
+                <w:rFonts w:ascii="Arial" w:eastAsiaTheme="minorEastAsia" w:hAnsi="Arial" w:cs="Arial"/>
+              </w:rPr>
+              <w:t>-0.5 &lt; 0</w:t>
+            </w:r>
+          </w:p>
+        </w:tc>
+        <w:tc>
+          <w:tcPr>
+            <w:tcW w:w="450" w:type="dxa"/>
+          </w:tcPr>
+          <w:p>
+            <w:pPr>
+              <w:pStyle w:val="ListParagraph"/>
+              <w:ind w:left="0"/>
+              <w:jc w:val="center"/>
+              <w:rPr>
+                <w:rFonts w:ascii="Arial" w:eastAsiaTheme="minorEastAsia" w:hAnsi="Arial" w:cs="Arial"/>
+              </w:rPr>
+            </w:pPr>
+            <w:r>
+              <w:rPr>
+                <w:rFonts w:ascii="Arial" w:eastAsiaTheme="minorEastAsia" w:hAnsi="Arial" w:cs="Arial"/>
+              </w:rPr>
+              <w:t>-</w:t>
+            </w:r>
+          </w:p>
+        </w:tc>
+      </w:tr>
+    </w:tbl>
+    <w:p>
+      <w:pPr>
+        <w:jc w:val="both"/>
+        <w:rPr>
+          <w:rFonts w:ascii="Arial" w:eastAsiaTheme="minorEastAsia" w:hAnsi="Arial" w:cs="Arial"/>
+          <w:color w:val="FF0000"/>
+        </w:rPr>
+      </w:pPr>
+      <w:r>
+        <w:rPr>
+          <w:rFonts w:ascii="Arial" w:eastAsiaTheme="minorEastAsia" w:hAnsi="Arial" w:cs="Arial"/>
+          <w:color w:val="FF0000"/>
+        </w:rPr>
+        <w:tab/>
+      </w:r>
+    </w:p>
+    <w:p>
+      <w:pPr>
+        <w:ind w:firstLine="360"/>
+        <w:jc w:val="both"/>
+        <w:rPr>
+          <w:rFonts w:ascii="Arial" w:eastAsiaTheme="minorEastAsia" w:hAnsi="Arial" w:cs="Arial"/>
+          <w:color w:val="FF0000"/>
+        </w:rPr>
+      </w:pPr>
+      <w:r>
+        <w:rPr>
+          <w:rFonts w:ascii="Arial" w:eastAsiaTheme="minorEastAsia" w:hAnsi="Arial" w:cs="Arial"/>
+        </w:rPr>
+        <w:t>The results reflect the behavior of the percept</w:t>
+      </w:r>
+      <w:r>
+        <w:rPr>
+          <w:rFonts w:ascii="Arial" w:eastAsiaTheme="minorEastAsia" w:hAnsi="Arial" w:cs="Arial"/>
+        </w:rPr>
+        <w:t>ron</w:t>
+      </w:r>
+      <w:r>
+        <w:rPr>
+          <w:rFonts w:ascii="Arial" w:eastAsiaTheme="minorEastAsia" w:hAnsi="Arial" w:cs="Arial"/>
+        </w:rPr>
+        <w:t>.</w:t>
+      </w:r>
+    </w:p>
+    <w:p>
+      <w:pPr>
+        <w:pStyle w:val="ListParagraph"/>
+        <w:rPr>
+          <w:rFonts w:ascii="Arial" w:eastAsiaTheme="minorEastAsia" w:hAnsi="Arial" w:cs="Arial"/>
+          <w:color w:val="FF0000"/>
+        </w:rPr>
+      </w:pPr>
+    </w:p>
+    <w:p>
+      <w:pPr>
+        <w:pStyle w:val="ListParagraph"/>
+        <w:numPr>
+          <w:ilvl w:val="0"/>
+          <w:numId w:val="25"/>
+        </w:numPr>
+        <w:jc w:val="both"/>
+        <w:rPr>
+          <w:rFonts w:ascii="Arial" w:eastAsiaTheme="minorEastAsia" w:hAnsi="Arial" w:cs="Arial"/>
+          <w:color w:val="FF0000"/>
+        </w:rPr>
+      </w:pPr>
+      <w:r>
+        <w:rPr>
+          <w:rFonts w:ascii="Arial" w:eastAsiaTheme="minorEastAsia" w:hAnsi="Arial" w:cs="Arial"/>
+          <w:color w:val="FF0000"/>
+        </w:rPr>
+        <w:t>Now determine w using the perceptron training algorithm (PT). Use a learning rate n of 0.3 and initialize the weights with wo = -0.5 and w1 = w2 = 0.5. Instead of selecting examples randomly, use the following examples in the given order (stop after those four examples):</w:t>
       </w:r>
     </w:p>
     <w:p>
@@ -2959,6 +5143,7 @@
                 <w:rFonts w:ascii="Arial" w:eastAsiaTheme="minorEastAsia" w:hAnsi="Arial" w:cs="Arial"/>
                 <w:lang w:val="en-US"/>
               </w:rPr>
+              <w:lastRenderedPageBreak/>
               <w:t>0</w:t>
             </w:r>
           </w:p>
@@ -3169,6 +5354,11 @@
     </w:p>
     <w:p>
       <w:pPr>
+        <w:pStyle w:val="ListParagraph"/>
+        <w:numPr>
+          <w:ilvl w:val="0"/>
+          <w:numId w:val="25"/>
+        </w:numPr>
         <w:jc w:val="both"/>
         <w:rPr>
           <w:rFonts w:ascii="Arial" w:eastAsiaTheme="minorEastAsia" w:hAnsi="Arial" w:cs="Arial"/>
@@ -3180,7 +5370,7 @@
           <w:rFonts w:ascii="Arial" w:eastAsiaTheme="minorEastAsia" w:hAnsi="Arial" w:cs="Arial"/>
           <w:color w:val="FF0000"/>
         </w:rPr>
-        <w:t>(e) Briefly describe one effect of changing the learning rate n on the learning progress.</w:t>
+        <w:t>Briefly describe one effect of changing the learning rate n on the learning progress.</w:t>
       </w:r>
     </w:p>
     <w:p>
@@ -3190,11 +5380,33 @@
           <w:rFonts w:ascii="Arial" w:eastAsiaTheme="minorEastAsia" w:hAnsi="Arial" w:cs="Arial"/>
         </w:rPr>
       </w:pPr>
-      <w:r>
-        <w:rPr>
-          <w:rFonts w:ascii="Arial" w:eastAsiaTheme="minorEastAsia" w:hAnsi="Arial" w:cs="Arial"/>
-        </w:rPr>
-        <w:t>Task in progress (cesar)</w:t>
+    </w:p>
+    <w:p>
+      <w:pPr>
+        <w:jc w:val="both"/>
+        <w:rPr>
+          <w:rFonts w:ascii="Arial" w:eastAsiaTheme="minorEastAsia" w:hAnsi="Arial" w:cs="Arial"/>
+        </w:rPr>
+      </w:pPr>
+      <w:r>
+        <w:rPr>
+          <w:rFonts w:ascii="Arial" w:eastAsiaTheme="minorEastAsia" w:hAnsi="Arial" w:cs="Arial"/>
+        </w:rPr>
+        <w:t>Task in progress (</w:t>
+      </w:r>
+      <w:proofErr w:type="spellStart"/>
+      <w:r>
+        <w:rPr>
+          <w:rFonts w:ascii="Arial" w:eastAsiaTheme="minorEastAsia" w:hAnsi="Arial" w:cs="Arial"/>
+        </w:rPr>
+        <w:t>cesar</w:t>
+      </w:r>
+      <w:proofErr w:type="spellEnd"/>
+      <w:r>
+        <w:rPr>
+          <w:rFonts w:ascii="Arial" w:eastAsiaTheme="minorEastAsia" w:hAnsi="Arial" w:cs="Arial"/>
+        </w:rPr>
+        <w:t>)</w:t>
       </w:r>
     </w:p>
     <w:p>
@@ -5078,6 +7290,95 @@
     </w:lvl>
   </w:abstractNum>
   <w:abstractNum w:abstractNumId="17" w15:restartNumberingAfterBreak="0">
+    <w:nsid w:val="5C486D25"/>
+    <w:multiLevelType w:val="hybridMultilevel"/>
+    <w:tmpl w:val="87A2BDE6"/>
+    <w:lvl w:ilvl="0" w:tplc="DD6AC254">
+      <w:start w:val="1"/>
+      <w:numFmt w:val="lowerLetter"/>
+      <w:lvlText w:val="(%1)"/>
+      <w:lvlJc w:val="left"/>
+      <w:pPr>
+        <w:ind w:left="720" w:hanging="360"/>
+      </w:pPr>
+      <w:rPr>
+        <w:rFonts w:hint="default"/>
+      </w:rPr>
+    </w:lvl>
+    <w:lvl w:ilvl="1" w:tplc="04090019" w:tentative="1">
+      <w:start w:val="1"/>
+      <w:numFmt w:val="lowerLetter"/>
+      <w:lvlText w:val="%2."/>
+      <w:lvlJc w:val="left"/>
+      <w:pPr>
+        <w:ind w:left="1440" w:hanging="360"/>
+      </w:pPr>
+    </w:lvl>
+    <w:lvl w:ilvl="2" w:tplc="0409001B" w:tentative="1">
+      <w:start w:val="1"/>
+      <w:numFmt w:val="lowerRoman"/>
+      <w:lvlText w:val="%3."/>
+      <w:lvlJc w:val="right"/>
+      <w:pPr>
+        <w:ind w:left="2160" w:hanging="180"/>
+      </w:pPr>
+    </w:lvl>
+    <w:lvl w:ilvl="3" w:tplc="0409000F" w:tentative="1">
+      <w:start w:val="1"/>
+      <w:numFmt w:val="decimal"/>
+      <w:lvlText w:val="%4."/>
+      <w:lvlJc w:val="left"/>
+      <w:pPr>
+        <w:ind w:left="2880" w:hanging="360"/>
+      </w:pPr>
+    </w:lvl>
+    <w:lvl w:ilvl="4" w:tplc="04090019" w:tentative="1">
+      <w:start w:val="1"/>
+      <w:numFmt w:val="lowerLetter"/>
+      <w:lvlText w:val="%5."/>
+      <w:lvlJc w:val="left"/>
+      <w:pPr>
+        <w:ind w:left="3600" w:hanging="360"/>
+      </w:pPr>
+    </w:lvl>
+    <w:lvl w:ilvl="5" w:tplc="0409001B" w:tentative="1">
+      <w:start w:val="1"/>
+      <w:numFmt w:val="lowerRoman"/>
+      <w:lvlText w:val="%6."/>
+      <w:lvlJc w:val="right"/>
+      <w:pPr>
+        <w:ind w:left="4320" w:hanging="180"/>
+      </w:pPr>
+    </w:lvl>
+    <w:lvl w:ilvl="6" w:tplc="0409000F" w:tentative="1">
+      <w:start w:val="1"/>
+      <w:numFmt w:val="decimal"/>
+      <w:lvlText w:val="%7."/>
+      <w:lvlJc w:val="left"/>
+      <w:pPr>
+        <w:ind w:left="5040" w:hanging="360"/>
+      </w:pPr>
+    </w:lvl>
+    <w:lvl w:ilvl="7" w:tplc="04090019" w:tentative="1">
+      <w:start w:val="1"/>
+      <w:numFmt w:val="lowerLetter"/>
+      <w:lvlText w:val="%8."/>
+      <w:lvlJc w:val="left"/>
+      <w:pPr>
+        <w:ind w:left="5760" w:hanging="360"/>
+      </w:pPr>
+    </w:lvl>
+    <w:lvl w:ilvl="8" w:tplc="0409001B" w:tentative="1">
+      <w:start w:val="1"/>
+      <w:numFmt w:val="lowerRoman"/>
+      <w:lvlText w:val="%9."/>
+      <w:lvlJc w:val="right"/>
+      <w:pPr>
+        <w:ind w:left="6480" w:hanging="180"/>
+      </w:pPr>
+    </w:lvl>
+  </w:abstractNum>
+  <w:abstractNum w:abstractNumId="18" w15:restartNumberingAfterBreak="0">
     <w:nsid w:val="6FE85C84"/>
     <w:multiLevelType w:val="hybridMultilevel"/>
     <w:tmpl w:val="A350E116"/>
@@ -5163,7 +7464,7 @@
       </w:pPr>
     </w:lvl>
   </w:abstractNum>
-  <w:abstractNum w:abstractNumId="18" w15:restartNumberingAfterBreak="0">
+  <w:abstractNum w:abstractNumId="19" w15:restartNumberingAfterBreak="0">
     <w:nsid w:val="70A95B8C"/>
     <w:multiLevelType w:val="hybridMultilevel"/>
     <w:tmpl w:val="C160FB64"/>
@@ -5249,7 +7550,7 @@
       </w:pPr>
     </w:lvl>
   </w:abstractNum>
-  <w:abstractNum w:abstractNumId="19" w15:restartNumberingAfterBreak="0">
+  <w:abstractNum w:abstractNumId="20" w15:restartNumberingAfterBreak="0">
     <w:nsid w:val="76BA0F25"/>
     <w:multiLevelType w:val="hybridMultilevel"/>
     <w:tmpl w:val="D5A49CB2"/>
@@ -5338,7 +7639,7 @@
       </w:pPr>
     </w:lvl>
   </w:abstractNum>
-  <w:abstractNum w:abstractNumId="20" w15:restartNumberingAfterBreak="0">
+  <w:abstractNum w:abstractNumId="21" w15:restartNumberingAfterBreak="0">
     <w:nsid w:val="78F36429"/>
     <w:multiLevelType w:val="multilevel"/>
     <w:tmpl w:val="967E0B00"/>
@@ -5487,7 +7788,7 @@
       </w:rPr>
     </w:lvl>
   </w:abstractNum>
-  <w:abstractNum w:abstractNumId="21" w15:restartNumberingAfterBreak="0">
+  <w:abstractNum w:abstractNumId="22" w15:restartNumberingAfterBreak="0">
     <w:nsid w:val="7A9464AF"/>
     <w:multiLevelType w:val="multilevel"/>
     <w:tmpl w:val="D8E2EB5E"/>
@@ -5636,7 +7937,7 @@
       </w:rPr>
     </w:lvl>
   </w:abstractNum>
-  <w:abstractNum w:abstractNumId="22" w15:restartNumberingAfterBreak="0">
+  <w:abstractNum w:abstractNumId="23" w15:restartNumberingAfterBreak="0">
     <w:nsid w:val="7C6621BD"/>
     <w:multiLevelType w:val="hybridMultilevel"/>
     <w:tmpl w:val="FB7E9DF0"/>
@@ -5722,7 +8023,7 @@
       </w:pPr>
     </w:lvl>
   </w:abstractNum>
-  <w:abstractNum w:abstractNumId="23" w15:restartNumberingAfterBreak="0">
+  <w:abstractNum w:abstractNumId="24" w15:restartNumberingAfterBreak="0">
     <w:nsid w:val="7C6A386E"/>
     <w:multiLevelType w:val="hybridMultilevel"/>
     <w:tmpl w:val="22D48C84"/>
@@ -5842,7 +8143,7 @@
     <w:abstractNumId w:val="13"/>
   </w:num>
   <w:num w:numId="3" w16cid:durableId="2118283814">
-    <w:abstractNumId w:val="19"/>
+    <w:abstractNumId w:val="20"/>
   </w:num>
   <w:num w:numId="4" w16cid:durableId="764570449">
     <w:abstractNumId w:val="10"/>
@@ -5851,16 +8152,16 @@
     <w:abstractNumId w:val="11"/>
   </w:num>
   <w:num w:numId="6" w16cid:durableId="485559113">
-    <w:abstractNumId w:val="20"/>
+    <w:abstractNumId w:val="21"/>
   </w:num>
   <w:num w:numId="7" w16cid:durableId="986596279">
     <w:abstractNumId w:val="2"/>
   </w:num>
   <w:num w:numId="8" w16cid:durableId="72510841">
-    <w:abstractNumId w:val="21"/>
+    <w:abstractNumId w:val="22"/>
   </w:num>
   <w:num w:numId="9" w16cid:durableId="411971850">
-    <w:abstractNumId w:val="23"/>
+    <w:abstractNumId w:val="24"/>
   </w:num>
   <w:num w:numId="10" w16cid:durableId="990060524">
     <w:abstractNumId w:val="14"/>
@@ -5881,10 +8182,10 @@
     <w:abstractNumId w:val="5"/>
   </w:num>
   <w:num w:numId="16" w16cid:durableId="1707294883">
-    <w:abstractNumId w:val="22"/>
+    <w:abstractNumId w:val="23"/>
   </w:num>
   <w:num w:numId="17" w16cid:durableId="1107458969">
-    <w:abstractNumId w:val="18"/>
+    <w:abstractNumId w:val="19"/>
   </w:num>
   <w:num w:numId="18" w16cid:durableId="2076858738">
     <w:abstractNumId w:val="7"/>
@@ -5893,7 +8194,7 @@
     <w:abstractNumId w:val="0"/>
   </w:num>
   <w:num w:numId="20" w16cid:durableId="747581005">
-    <w:abstractNumId w:val="17"/>
+    <w:abstractNumId w:val="18"/>
   </w:num>
   <w:num w:numId="21" w16cid:durableId="2119375207">
     <w:abstractNumId w:val="8"/>
@@ -5906,6 +8207,9 @@
   </w:num>
   <w:num w:numId="24" w16cid:durableId="1663045926">
     <w:abstractNumId w:val="16"/>
+  </w:num>
+  <w:num w:numId="25" w16cid:durableId="1133601567">
+    <w:abstractNumId w:val="17"/>
   </w:num>
 </w:numbering>
 </file>
@@ -6521,6 +8825,7 @@
   <w:style w:type="character" w:default="1" w:styleId="DefaultParagraphFont">
     <w:name w:val="Default Paragraph Font"/>
     <w:uiPriority w:val="1"/>
+    <w:semiHidden/>
     <w:unhideWhenUsed/>
   </w:style>
   <w:style w:type="table" w:default="1" w:styleId="TableNormal">

</xml_diff>